<commit_message>
feat: Add code to defined functions in HW3
</commit_message>
<xml_diff>
--- a/HW3_icecream/HW3_icecream.docx
+++ b/HW3_icecream/HW3_icecream.docx
@@ -1,6 +1,6 @@
 
 <file path=word/document.xml><?xml version="1.0" encoding="utf-8"?>
-<w:document xmlns:r="http://schemas.openxmlformats.org/officeDocument/2006/relationships" xmlns:wp="http://schemas.openxmlformats.org/drawingml/2006/wordprocessingDrawing" xmlns:w="http://schemas.openxmlformats.org/wordprocessingml/2006/main" xmlns:w10="urn:schemas-microsoft-com:office:word" xmlns:w14="http://schemas.microsoft.com/office/word/2010/wordml" xmlns:wps="http://schemas.microsoft.com/office/word/2010/wordprocessingShape" xmlns:wpg="http://schemas.microsoft.com/office/word/2010/wordprocessingGroup" xmlns:mc="http://schemas.openxmlformats.org/markup-compatibility/2006" xmlns:v="urn:schemas-microsoft-com:vml" xmlns:o="urn:schemas-microsoft-com:office:office" xmlns:m="http://schemas.openxmlformats.org/officeDocument/2006/math" mc:Ignorable="w14">
+<w:document xmlns:wpc="http://schemas.microsoft.com/office/word/2010/wordprocessingCanvas" xmlns:cx="http://schemas.microsoft.com/office/drawing/2014/chartex" xmlns:cx1="http://schemas.microsoft.com/office/drawing/2015/9/8/chartex" xmlns:cx2="http://schemas.microsoft.com/office/drawing/2015/10/21/chartex" xmlns:cx3="http://schemas.microsoft.com/office/drawing/2016/5/9/chartex" xmlns:cx4="http://schemas.microsoft.com/office/drawing/2016/5/10/chartex" xmlns:cx5="http://schemas.microsoft.com/office/drawing/2016/5/11/chartex" xmlns:cx6="http://schemas.microsoft.com/office/drawing/2016/5/12/chartex" xmlns:cx7="http://schemas.microsoft.com/office/drawing/2016/5/13/chartex" xmlns:cx8="http://schemas.microsoft.com/office/drawing/2016/5/14/chartex" xmlns:mc="http://schemas.openxmlformats.org/markup-compatibility/2006" xmlns:aink="http://schemas.microsoft.com/office/drawing/2016/ink" xmlns:am3d="http://schemas.microsoft.com/office/drawing/2017/model3d" xmlns:o="urn:schemas-microsoft-com:office:office" xmlns:oel="http://schemas.microsoft.com/office/2019/extlst" xmlns:r="http://schemas.openxmlformats.org/officeDocument/2006/relationships" xmlns:m="http://schemas.openxmlformats.org/officeDocument/2006/math" xmlns:v="urn:schemas-microsoft-com:vml" xmlns:wp14="http://schemas.microsoft.com/office/word/2010/wordprocessingDrawing" xmlns:wp="http://schemas.openxmlformats.org/drawingml/2006/wordprocessingDrawing" xmlns:w10="urn:schemas-microsoft-com:office:word" xmlns:w="http://schemas.openxmlformats.org/wordprocessingml/2006/main" xmlns:w14="http://schemas.microsoft.com/office/word/2010/wordml" xmlns:w15="http://schemas.microsoft.com/office/word/2012/wordml" xmlns:w16cex="http://schemas.microsoft.com/office/word/2018/wordml/cex" xmlns:w16cid="http://schemas.microsoft.com/office/word/2016/wordml/cid" xmlns:w16="http://schemas.microsoft.com/office/word/2018/wordml" xmlns:w16sdtdh="http://schemas.microsoft.com/office/word/2020/wordml/sdtdatahash" xmlns:w16se="http://schemas.microsoft.com/office/word/2015/wordml/symex" xmlns:wpg="http://schemas.microsoft.com/office/word/2010/wordprocessingGroup" xmlns:wpi="http://schemas.microsoft.com/office/word/2010/wordprocessingInk" xmlns:wne="http://schemas.microsoft.com/office/word/2006/wordml" xmlns:wps="http://schemas.microsoft.com/office/word/2010/wordprocessingShape" mc:Ignorable="w14 w15 w16se w16cid w16 w16cex w16sdtdh wp14">
   <w:body>
     <w:p>
       <w:pPr>
@@ -8,22 +8,20 @@
         <w:spacing w:line="240" w:lineRule="auto"/>
         <w:jc w:val="center"/>
         <w:rPr>
-          <w:rFonts w:ascii="Nunito" w:cs="Nunito" w:hAnsi="Nunito" w:eastAsia="Nunito"/>
-          <w:b w:val="1"/>
-          <w:bCs w:val="1"/>
+          <w:rFonts w:ascii="Nunito" w:eastAsia="Nunito" w:hAnsi="Nunito" w:cs="Nunito"/>
+          <w:b/>
+          <w:bCs/>
           <w:sz w:val="28"/>
           <w:szCs w:val="28"/>
         </w:rPr>
       </w:pPr>
       <w:r>
         <w:rPr>
-          <w:rFonts w:ascii="Nunito" w:cs="Nunito" w:hAnsi="Nunito" w:eastAsia="Nunito"/>
-          <w:b w:val="1"/>
-          <w:bCs w:val="1"/>
+          <w:rFonts w:ascii="Nunito" w:eastAsia="Nunito" w:hAnsi="Nunito" w:cs="Nunito"/>
+          <w:b/>
+          <w:bCs/>
           <w:sz w:val="28"/>
           <w:szCs w:val="28"/>
-          <w:rtl w:val="0"/>
-          <w:lang w:val="en-US"/>
         </w:rPr>
         <w:t>Homework 3: Ice Cream Stand</w:t>
       </w:r>
@@ -33,7 +31,7 @@
         <w:pStyle w:val="Body"/>
         <w:spacing w:line="240" w:lineRule="auto"/>
         <w:rPr>
-          <w:rFonts w:ascii="Nunito" w:cs="Nunito" w:hAnsi="Nunito" w:eastAsia="Nunito"/>
+          <w:rFonts w:ascii="Nunito" w:eastAsia="Nunito" w:hAnsi="Nunito" w:cs="Nunito"/>
           <w:sz w:val="24"/>
           <w:szCs w:val="24"/>
         </w:rPr>
@@ -44,38 +42,20 @@
         <w:pStyle w:val="Body"/>
         <w:spacing w:line="240" w:lineRule="auto"/>
         <w:rPr>
-          <w:rFonts w:ascii="Nunito" w:cs="Nunito" w:hAnsi="Nunito" w:eastAsia="Nunito"/>
-        </w:rPr>
-      </w:pPr>
-    </w:p>
-    <w:p>
-      <w:pPr>
-        <w:pStyle w:val="Body"/>
-        <w:rPr>
-          <w:rFonts w:ascii="Calibri" w:cs="Calibri" w:hAnsi="Calibri" w:eastAsia="Calibri"/>
-          <w:outline w:val="0"/>
-          <w:color w:val="000000"/>
-          <w:u w:color="000000"/>
-          <w14:textFill>
-            <w14:solidFill>
-              <w14:srgbClr w14:val="000000"/>
-            </w14:solidFill>
-          </w14:textFill>
+          <w:rFonts w:ascii="Nunito" w:eastAsia="Nunito" w:hAnsi="Nunito" w:cs="Nunito"/>
+        </w:rPr>
+      </w:pPr>
+    </w:p>
+    <w:p>
+      <w:pPr>
+        <w:pStyle w:val="Body"/>
+        <w:rPr>
+          <w:rFonts w:ascii="Calibri" w:eastAsia="Calibri" w:hAnsi="Calibri" w:cs="Calibri"/>
         </w:rPr>
       </w:pPr>
       <w:r>
         <w:rPr>
           <w:rFonts w:ascii="Calibri" w:hAnsi="Calibri"/>
-          <w:outline w:val="0"/>
-          <w:color w:val="000000"/>
-          <w:u w:color="000000"/>
-          <w:rtl w:val="0"/>
-          <w:lang w:val="en-US"/>
-          <w14:textFill>
-            <w14:solidFill>
-              <w14:srgbClr w14:val="000000"/>
-            </w14:solidFill>
-          </w14:textFill>
         </w:rPr>
         <w:t>HW deadline as per Canvas.</w:t>
       </w:r>
@@ -85,7 +65,7 @@
         <w:pStyle w:val="Body"/>
         <w:spacing w:line="240" w:lineRule="auto"/>
         <w:rPr>
-          <w:rFonts w:ascii="Nunito" w:cs="Nunito" w:hAnsi="Nunito" w:eastAsia="Nunito"/>
+          <w:rFonts w:ascii="Nunito" w:eastAsia="Nunito" w:hAnsi="Nunito" w:cs="Nunito"/>
         </w:rPr>
       </w:pPr>
     </w:p>
@@ -95,14 +75,12 @@
         <w:spacing w:line="240" w:lineRule="auto"/>
         <w:jc w:val="both"/>
         <w:rPr>
-          <w:rFonts w:ascii="Nunito" w:cs="Nunito" w:hAnsi="Nunito" w:eastAsia="Nunito"/>
-        </w:rPr>
-      </w:pPr>
-      <w:r>
-        <w:rPr>
-          <w:rFonts w:ascii="Nunito" w:cs="Nunito" w:hAnsi="Nunito" w:eastAsia="Nunito"/>
-          <w:rtl w:val="0"/>
-          <w:lang w:val="en-US"/>
+          <w:rFonts w:ascii="Nunito" w:eastAsia="Nunito" w:hAnsi="Nunito" w:cs="Nunito"/>
+        </w:rPr>
+      </w:pPr>
+      <w:r>
+        <w:rPr>
+          <w:rFonts w:ascii="Nunito" w:eastAsia="Nunito" w:hAnsi="Nunito" w:cs="Nunito"/>
         </w:rPr>
         <w:t>This assignment deals with the following topics:</w:t>
       </w:r>
@@ -112,7 +90,7 @@
         <w:pStyle w:val="Body"/>
         <w:spacing w:line="240" w:lineRule="auto"/>
         <w:rPr>
-          <w:rFonts w:ascii="Nunito" w:cs="Nunito" w:hAnsi="Nunito" w:eastAsia="Nunito"/>
+          <w:rFonts w:ascii="Nunito" w:eastAsia="Nunito" w:hAnsi="Nunito" w:cs="Nunito"/>
         </w:rPr>
       </w:pPr>
     </w:p>
@@ -123,35 +101,14 @@
           <w:ilvl w:val="0"/>
           <w:numId w:val="2"/>
         </w:numPr>
-        <w:bidi w:val="0"/>
-        <w:spacing w:line="240" w:lineRule="auto"/>
-        <w:ind w:right="0"/>
-        <w:jc w:val="left"/>
-        <w:rPr>
-          <w:rFonts w:ascii="Nunito" w:cs="Nunito" w:hAnsi="Nunito" w:eastAsia="Nunito"/>
-          <w:rtl w:val="0"/>
-          <w:lang w:val="en-US"/>
-        </w:rPr>
-      </w:pPr>
-      <w:r>
-        <w:rPr>
-          <w:rFonts w:ascii="Nunito" w:cs="Nunito" w:hAnsi="Nunito" w:eastAsia="Nunito"/>
-          <w:caps w:val="0"/>
-          <w:smallCaps w:val="0"/>
-          <w:strike w:val="0"/>
-          <w:dstrike w:val="0"/>
-          <w:outline w:val="0"/>
-          <w:color w:val="000000"/>
-          <w:u w:val="none" w:color="000000"/>
-          <w:shd w:val="nil" w:color="auto" w:fill="auto"/>
-          <w:vertAlign w:val="baseline"/>
-          <w:rtl w:val="0"/>
-          <w:lang w:val="en-US"/>
-          <w14:textFill>
-            <w14:solidFill>
-              <w14:srgbClr w14:val="000000"/>
-            </w14:solidFill>
-          </w14:textFill>
+        <w:spacing w:line="240" w:lineRule="auto"/>
+        <w:rPr>
+          <w:rFonts w:ascii="Nunito" w:eastAsia="Nunito" w:hAnsi="Nunito" w:cs="Nunito"/>
+        </w:rPr>
+      </w:pPr>
+      <w:r>
+        <w:rPr>
+          <w:rFonts w:ascii="Nunito" w:eastAsia="Nunito" w:hAnsi="Nunito" w:cs="Nunito"/>
         </w:rPr>
         <w:t>Lists (append, pop)</w:t>
       </w:r>
@@ -163,35 +120,14 @@
           <w:ilvl w:val="0"/>
           <w:numId w:val="2"/>
         </w:numPr>
-        <w:bidi w:val="0"/>
-        <w:spacing w:line="240" w:lineRule="auto"/>
-        <w:ind w:right="0"/>
-        <w:jc w:val="left"/>
-        <w:rPr>
-          <w:rFonts w:ascii="Nunito" w:cs="Nunito" w:hAnsi="Nunito" w:eastAsia="Nunito"/>
-          <w:rtl w:val="0"/>
-          <w:lang w:val="en-US"/>
-        </w:rPr>
-      </w:pPr>
-      <w:r>
-        <w:rPr>
-          <w:rFonts w:ascii="Nunito" w:cs="Nunito" w:hAnsi="Nunito" w:eastAsia="Nunito"/>
-          <w:caps w:val="0"/>
-          <w:smallCaps w:val="0"/>
-          <w:strike w:val="0"/>
-          <w:dstrike w:val="0"/>
-          <w:outline w:val="0"/>
-          <w:color w:val="000000"/>
-          <w:u w:val="none" w:color="000000"/>
-          <w:shd w:val="nil" w:color="auto" w:fill="auto"/>
-          <w:vertAlign w:val="baseline"/>
-          <w:rtl w:val="0"/>
-          <w:lang w:val="en-US"/>
-          <w14:textFill>
-            <w14:solidFill>
-              <w14:srgbClr w14:val="000000"/>
-            </w14:solidFill>
-          </w14:textFill>
+        <w:spacing w:line="240" w:lineRule="auto"/>
+        <w:rPr>
+          <w:rFonts w:ascii="Nunito" w:eastAsia="Nunito" w:hAnsi="Nunito" w:cs="Nunito"/>
+        </w:rPr>
+      </w:pPr>
+      <w:r>
+        <w:rPr>
+          <w:rFonts w:ascii="Nunito" w:eastAsia="Nunito" w:hAnsi="Nunito" w:cs="Nunito"/>
         </w:rPr>
         <w:t>For and while loops</w:t>
       </w:r>
@@ -203,35 +139,14 @@
           <w:ilvl w:val="0"/>
           <w:numId w:val="2"/>
         </w:numPr>
-        <w:bidi w:val="0"/>
-        <w:spacing w:line="240" w:lineRule="auto"/>
-        <w:ind w:right="0"/>
-        <w:jc w:val="left"/>
-        <w:rPr>
-          <w:rFonts w:ascii="Nunito" w:cs="Nunito" w:hAnsi="Nunito" w:eastAsia="Nunito"/>
-          <w:rtl w:val="0"/>
-          <w:lang w:val="en-US"/>
-        </w:rPr>
-      </w:pPr>
-      <w:r>
-        <w:rPr>
-          <w:rFonts w:ascii="Nunito" w:cs="Nunito" w:hAnsi="Nunito" w:eastAsia="Nunito"/>
-          <w:caps w:val="0"/>
-          <w:smallCaps w:val="0"/>
-          <w:strike w:val="0"/>
-          <w:dstrike w:val="0"/>
-          <w:outline w:val="0"/>
-          <w:color w:val="000000"/>
-          <w:u w:val="none" w:color="000000"/>
-          <w:shd w:val="nil" w:color="auto" w:fill="auto"/>
-          <w:vertAlign w:val="baseline"/>
-          <w:rtl w:val="0"/>
-          <w:lang w:val="en-US"/>
-          <w14:textFill>
-            <w14:solidFill>
-              <w14:srgbClr w14:val="000000"/>
-            </w14:solidFill>
-          </w14:textFill>
+        <w:spacing w:line="240" w:lineRule="auto"/>
+        <w:rPr>
+          <w:rFonts w:ascii="Nunito" w:eastAsia="Nunito" w:hAnsi="Nunito" w:cs="Nunito"/>
+        </w:rPr>
+      </w:pPr>
+      <w:r>
+        <w:rPr>
+          <w:rFonts w:ascii="Nunito" w:eastAsia="Nunito" w:hAnsi="Nunito" w:cs="Nunito"/>
         </w:rPr>
         <w:t>Getting user inputs</w:t>
       </w:r>
@@ -243,35 +158,14 @@
           <w:ilvl w:val="0"/>
           <w:numId w:val="2"/>
         </w:numPr>
-        <w:bidi w:val="0"/>
-        <w:spacing w:line="240" w:lineRule="auto"/>
-        <w:ind w:right="0"/>
-        <w:jc w:val="left"/>
-        <w:rPr>
-          <w:rFonts w:ascii="Nunito" w:cs="Nunito" w:hAnsi="Nunito" w:eastAsia="Nunito"/>
-          <w:rtl w:val="0"/>
-          <w:lang w:val="en-US"/>
-        </w:rPr>
-      </w:pPr>
-      <w:r>
-        <w:rPr>
-          <w:rFonts w:ascii="Nunito" w:cs="Nunito" w:hAnsi="Nunito" w:eastAsia="Nunito"/>
-          <w:caps w:val="0"/>
-          <w:smallCaps w:val="0"/>
-          <w:strike w:val="0"/>
-          <w:dstrike w:val="0"/>
-          <w:outline w:val="0"/>
-          <w:color w:val="000000"/>
-          <w:u w:val="none" w:color="000000"/>
-          <w:shd w:val="nil" w:color="auto" w:fill="auto"/>
-          <w:vertAlign w:val="baseline"/>
-          <w:rtl w:val="0"/>
-          <w:lang w:val="en-US"/>
-          <w14:textFill>
-            <w14:solidFill>
-              <w14:srgbClr w14:val="000000"/>
-            </w14:solidFill>
-          </w14:textFill>
+        <w:spacing w:line="240" w:lineRule="auto"/>
+        <w:rPr>
+          <w:rFonts w:ascii="Nunito" w:eastAsia="Nunito" w:hAnsi="Nunito" w:cs="Nunito"/>
+        </w:rPr>
+      </w:pPr>
+      <w:r>
+        <w:rPr>
+          <w:rFonts w:ascii="Nunito" w:eastAsia="Nunito" w:hAnsi="Nunito" w:cs="Nunito"/>
         </w:rPr>
         <w:t>Validating user inputs</w:t>
       </w:r>
@@ -283,35 +177,14 @@
           <w:ilvl w:val="0"/>
           <w:numId w:val="2"/>
         </w:numPr>
-        <w:bidi w:val="0"/>
-        <w:spacing w:line="240" w:lineRule="auto"/>
-        <w:ind w:right="0"/>
-        <w:jc w:val="left"/>
-        <w:rPr>
-          <w:rFonts w:ascii="Nunito" w:cs="Nunito" w:hAnsi="Nunito" w:eastAsia="Nunito"/>
-          <w:rtl w:val="0"/>
-          <w:lang w:val="en-US"/>
-        </w:rPr>
-      </w:pPr>
-      <w:r>
-        <w:rPr>
-          <w:rFonts w:ascii="Nunito" w:cs="Nunito" w:hAnsi="Nunito" w:eastAsia="Nunito"/>
-          <w:caps w:val="0"/>
-          <w:smallCaps w:val="0"/>
-          <w:strike w:val="0"/>
-          <w:dstrike w:val="0"/>
-          <w:outline w:val="0"/>
-          <w:color w:val="000000"/>
-          <w:u w:val="none" w:color="000000"/>
-          <w:shd w:val="nil" w:color="auto" w:fill="auto"/>
-          <w:vertAlign w:val="baseline"/>
-          <w:rtl w:val="0"/>
-          <w:lang w:val="en-US"/>
-          <w14:textFill>
-            <w14:solidFill>
-              <w14:srgbClr w14:val="000000"/>
-            </w14:solidFill>
-          </w14:textFill>
+        <w:spacing w:line="240" w:lineRule="auto"/>
+        <w:rPr>
+          <w:rFonts w:ascii="Nunito" w:eastAsia="Nunito" w:hAnsi="Nunito" w:cs="Nunito"/>
+        </w:rPr>
+      </w:pPr>
+      <w:r>
+        <w:rPr>
+          <w:rFonts w:ascii="Nunito" w:eastAsia="Nunito" w:hAnsi="Nunito" w:cs="Nunito"/>
         </w:rPr>
         <w:t>Functions and modular programming</w:t>
       </w:r>
@@ -323,35 +196,14 @@
           <w:ilvl w:val="0"/>
           <w:numId w:val="2"/>
         </w:numPr>
-        <w:bidi w:val="0"/>
-        <w:spacing w:line="240" w:lineRule="auto"/>
-        <w:ind w:right="0"/>
-        <w:jc w:val="left"/>
-        <w:rPr>
-          <w:rFonts w:ascii="Nunito" w:cs="Nunito" w:hAnsi="Nunito" w:eastAsia="Nunito"/>
-          <w:rtl w:val="0"/>
-          <w:lang w:val="en-US"/>
-        </w:rPr>
-      </w:pPr>
-      <w:r>
-        <w:rPr>
-          <w:rFonts w:ascii="Nunito" w:cs="Nunito" w:hAnsi="Nunito" w:eastAsia="Nunito"/>
-          <w:caps w:val="0"/>
-          <w:smallCaps w:val="0"/>
-          <w:strike w:val="0"/>
-          <w:dstrike w:val="0"/>
-          <w:outline w:val="0"/>
-          <w:color w:val="000000"/>
-          <w:u w:val="none" w:color="000000"/>
-          <w:shd w:val="nil" w:color="auto" w:fill="auto"/>
-          <w:vertAlign w:val="baseline"/>
-          <w:rtl w:val="0"/>
-          <w:lang w:val="en-US"/>
-          <w14:textFill>
-            <w14:solidFill>
-              <w14:srgbClr w14:val="000000"/>
-            </w14:solidFill>
-          </w14:textFill>
+        <w:spacing w:line="240" w:lineRule="auto"/>
+        <w:rPr>
+          <w:rFonts w:ascii="Nunito" w:eastAsia="Nunito" w:hAnsi="Nunito" w:cs="Nunito"/>
+        </w:rPr>
+      </w:pPr>
+      <w:r>
+        <w:rPr>
+          <w:rFonts w:ascii="Nunito" w:eastAsia="Nunito" w:hAnsi="Nunito" w:cs="Nunito"/>
         </w:rPr>
         <w:t>Formatted Strings</w:t>
       </w:r>
@@ -360,43 +212,29 @@
       <w:pPr>
         <w:pStyle w:val="Body"/>
         <w:spacing w:line="240" w:lineRule="auto"/>
-        <w:ind w:left="720" w:firstLine="0"/>
-        <w:rPr>
-          <w:rFonts w:ascii="Nunito" w:cs="Nunito" w:hAnsi="Nunito" w:eastAsia="Nunito"/>
-          <w:caps w:val="0"/>
-          <w:smallCaps w:val="0"/>
-          <w:strike w:val="0"/>
-          <w:dstrike w:val="0"/>
-          <w:outline w:val="0"/>
-          <w:color w:val="000000"/>
-          <w:u w:val="none" w:color="000000"/>
-          <w:shd w:val="nil" w:color="auto" w:fill="auto"/>
-          <w:vertAlign w:val="baseline"/>
-          <w14:textFill>
-            <w14:solidFill>
-              <w14:srgbClr w14:val="000000"/>
-            </w14:solidFill>
-          </w14:textFill>
-        </w:rPr>
-      </w:pPr>
-    </w:p>
-    <w:p>
-      <w:pPr>
-        <w:pStyle w:val="Body"/>
-        <w:spacing w:line="240" w:lineRule="auto"/>
-        <w:rPr>
-          <w:rFonts w:ascii="Nunito" w:cs="Nunito" w:hAnsi="Nunito" w:eastAsia="Nunito"/>
-        </w:rPr>
-      </w:pPr>
-    </w:p>
-    <w:p>
-      <w:pPr>
-        <w:pStyle w:val="Body"/>
-        <w:spacing w:line="240" w:lineRule="auto"/>
-        <w:rPr>
-          <w:rFonts w:ascii="Nunito" w:cs="Nunito" w:hAnsi="Nunito" w:eastAsia="Nunito"/>
-          <w:b w:val="1"/>
-          <w:bCs w:val="1"/>
+        <w:ind w:left="720"/>
+        <w:rPr>
+          <w:rFonts w:ascii="Nunito" w:eastAsia="Nunito" w:hAnsi="Nunito" w:cs="Nunito"/>
+        </w:rPr>
+      </w:pPr>
+    </w:p>
+    <w:p>
+      <w:pPr>
+        <w:pStyle w:val="Body"/>
+        <w:spacing w:line="240" w:lineRule="auto"/>
+        <w:rPr>
+          <w:rFonts w:ascii="Nunito" w:eastAsia="Nunito" w:hAnsi="Nunito" w:cs="Nunito"/>
+        </w:rPr>
+      </w:pPr>
+    </w:p>
+    <w:p>
+      <w:pPr>
+        <w:pStyle w:val="Body"/>
+        <w:spacing w:line="240" w:lineRule="auto"/>
+        <w:rPr>
+          <w:rFonts w:ascii="Nunito" w:eastAsia="Nunito" w:hAnsi="Nunito" w:cs="Nunito"/>
+          <w:b/>
+          <w:bCs/>
           <w:sz w:val="24"/>
           <w:szCs w:val="24"/>
           <w:u w:val="single"/>
@@ -404,14 +242,12 @@
       </w:pPr>
       <w:r>
         <w:rPr>
-          <w:rFonts w:ascii="Nunito" w:cs="Nunito" w:hAnsi="Nunito" w:eastAsia="Nunito"/>
-          <w:b w:val="1"/>
-          <w:bCs w:val="1"/>
+          <w:rFonts w:ascii="Nunito" w:eastAsia="Nunito" w:hAnsi="Nunito" w:cs="Nunito"/>
+          <w:b/>
+          <w:bCs/>
           <w:sz w:val="24"/>
           <w:szCs w:val="24"/>
           <w:u w:val="single"/>
-          <w:rtl w:val="0"/>
-          <w:lang w:val="en-US"/>
         </w:rPr>
         <w:t>General Idea of the Assignment</w:t>
       </w:r>
@@ -421,7 +257,7 @@
         <w:pStyle w:val="Body"/>
         <w:spacing w:line="240" w:lineRule="auto"/>
         <w:rPr>
-          <w:rFonts w:ascii="Nunito" w:cs="Nunito" w:hAnsi="Nunito" w:eastAsia="Nunito"/>
+          <w:rFonts w:ascii="Nunito" w:eastAsia="Nunito" w:hAnsi="Nunito" w:cs="Nunito"/>
           <w:u w:val="single"/>
         </w:rPr>
       </w:pPr>
@@ -432,32 +268,14 @@
         <w:spacing w:line="240" w:lineRule="auto"/>
         <w:jc w:val="both"/>
         <w:rPr>
-          <w:rFonts w:ascii="Nunito" w:cs="Nunito" w:hAnsi="Nunito" w:eastAsia="Nunito"/>
-        </w:rPr>
-      </w:pPr>
-      <w:r>
-        <w:rPr>
-          <w:rFonts w:ascii="Nunito" w:cs="Nunito" w:hAnsi="Nunito" w:eastAsia="Nunito"/>
-          <w:rtl w:val="0"/>
-          <w:lang w:val="en-US"/>
-        </w:rPr>
-        <w:t>Ice Cream Stand is a program representing taking in customers</w:t>
-      </w:r>
-      <w:r>
-        <w:rPr>
-          <w:rFonts w:ascii="Nunito" w:cs="Nunito" w:hAnsi="Nunito" w:eastAsia="Nunito"/>
-          <w:rtl w:val="0"/>
-          <w:lang w:val="en-US"/>
-        </w:rPr>
-        <w:t xml:space="preserve">’ </w:t>
-      </w:r>
-      <w:r>
-        <w:rPr>
-          <w:rFonts w:ascii="Nunito" w:cs="Nunito" w:hAnsi="Nunito" w:eastAsia="Nunito"/>
-          <w:rtl w:val="0"/>
-          <w:lang w:val="en-US"/>
-        </w:rPr>
-        <w:t>ice cream orders and computing the total revenue. You will be processing inputs and calculating the revenue based on the ice cream sizes and quantities.</w:t>
+          <w:rFonts w:ascii="Nunito" w:eastAsia="Nunito" w:hAnsi="Nunito" w:cs="Nunito"/>
+        </w:rPr>
+      </w:pPr>
+      <w:r>
+        <w:rPr>
+          <w:rFonts w:ascii="Nunito" w:eastAsia="Nunito" w:hAnsi="Nunito" w:cs="Nunito"/>
+        </w:rPr>
+        <w:t>Ice Cream Stand is a program representing taking in customers’ ice cream orders and computing the total revenue. You will be processing inputs and calculating the revenue based on the ice cream sizes and quantities.</w:t>
       </w:r>
     </w:p>
     <w:p>
@@ -466,7 +284,7 @@
         <w:spacing w:line="240" w:lineRule="auto"/>
         <w:jc w:val="both"/>
         <w:rPr>
-          <w:rFonts w:ascii="Nunito" w:cs="Nunito" w:hAnsi="Nunito" w:eastAsia="Nunito"/>
+          <w:rFonts w:ascii="Nunito" w:eastAsia="Nunito" w:hAnsi="Nunito" w:cs="Nunito"/>
         </w:rPr>
       </w:pPr>
     </w:p>
@@ -476,50 +294,41 @@
         <w:spacing w:line="240" w:lineRule="auto"/>
         <w:jc w:val="both"/>
         <w:rPr>
-          <w:rFonts w:ascii="Nunito" w:cs="Nunito" w:hAnsi="Nunito" w:eastAsia="Nunito"/>
-        </w:rPr>
-      </w:pPr>
-      <w:r>
-        <w:rPr>
-          <w:rFonts w:ascii="Nunito" w:cs="Nunito" w:hAnsi="Nunito" w:eastAsia="Nunito"/>
-          <w:rtl w:val="0"/>
-          <w:lang w:val="en-US"/>
+          <w:rFonts w:ascii="Nunito" w:eastAsia="Nunito" w:hAnsi="Nunito" w:cs="Nunito"/>
+        </w:rPr>
+      </w:pPr>
+      <w:r>
+        <w:rPr>
+          <w:rFonts w:ascii="Nunito" w:eastAsia="Nunito" w:hAnsi="Nunito" w:cs="Nunito"/>
         </w:rPr>
         <w:t>We are providing you with a starter code</w:t>
       </w:r>
       <w:r>
         <w:rPr>
-          <w:rFonts w:ascii="Nunito" w:cs="Nunito" w:hAnsi="Nunito" w:eastAsia="Nunito"/>
-          <w:b w:val="1"/>
-          <w:bCs w:val="1"/>
-          <w:rtl w:val="0"/>
-          <w:lang w:val="en-US"/>
+          <w:rFonts w:ascii="Nunito" w:eastAsia="Nunito" w:hAnsi="Nunito" w:cs="Nunito"/>
+          <w:b/>
+          <w:bCs/>
         </w:rPr>
         <w:t xml:space="preserve"> ice_cream_stand.py</w:t>
       </w:r>
       <w:r>
         <w:rPr>
-          <w:rFonts w:ascii="Nunito" w:cs="Nunito" w:hAnsi="Nunito" w:eastAsia="Nunito"/>
-          <w:rtl w:val="0"/>
-          <w:lang w:val="en-US"/>
+          <w:rFonts w:ascii="Nunito" w:eastAsia="Nunito" w:hAnsi="Nunito" w:cs="Nunito"/>
         </w:rPr>
         <w:t xml:space="preserve">. The functions have been defined, but just about all of the actual code has been deleted.  Your task is to finish the program by adding the necessary code where a </w:t>
       </w:r>
       <w:r>
         <w:rPr>
-          <w:rFonts w:ascii="Nunito" w:cs="Nunito" w:hAnsi="Nunito" w:eastAsia="Nunito"/>
-          <w:b w:val="1"/>
-          <w:bCs w:val="1"/>
-          <w:rtl w:val="0"/>
+          <w:rFonts w:ascii="Nunito" w:eastAsia="Nunito" w:hAnsi="Nunito" w:cs="Nunito"/>
+          <w:b/>
+          <w:bCs/>
           <w:lang w:val="es-ES_tradnl"/>
         </w:rPr>
         <w:t xml:space="preserve">TODO </w:t>
       </w:r>
       <w:r>
         <w:rPr>
-          <w:rFonts w:ascii="Nunito" w:cs="Nunito" w:hAnsi="Nunito" w:eastAsia="Nunito"/>
-          <w:rtl w:val="0"/>
-          <w:lang w:val="en-US"/>
+          <w:rFonts w:ascii="Nunito" w:eastAsia="Nunito" w:hAnsi="Nunito" w:cs="Nunito"/>
         </w:rPr>
         <w:t>is indicated. Docstrings and hints are provided and tell you what must be done in each function.</w:t>
       </w:r>
@@ -530,7 +339,7 @@
         <w:spacing w:line="240" w:lineRule="auto"/>
         <w:jc w:val="both"/>
         <w:rPr>
-          <w:rFonts w:ascii="Nunito" w:cs="Nunito" w:hAnsi="Nunito" w:eastAsia="Nunito"/>
+          <w:rFonts w:ascii="Nunito" w:eastAsia="Nunito" w:hAnsi="Nunito" w:cs="Nunito"/>
         </w:rPr>
       </w:pPr>
     </w:p>
@@ -540,16 +349,42 @@
         <w:widowControl w:val="0"/>
         <w:spacing w:after="240" w:line="240" w:lineRule="auto"/>
         <w:rPr>
-          <w:rFonts w:ascii="Nunito" w:cs="Nunito" w:hAnsi="Nunito" w:eastAsia="Nunito"/>
-        </w:rPr>
-      </w:pPr>
-      <w:r>
-        <w:rPr>
-          <w:rFonts w:ascii="Nunito" w:cs="Nunito" w:hAnsi="Nunito" w:eastAsia="Nunito"/>
-          <w:rtl w:val="0"/>
-          <w:lang w:val="en-US"/>
-        </w:rPr>
-        <w:t>For the autograder  to run properly, do not change the function names or the parameters. Do not also add optional parameters and change the return types. The ice_cream_stand.py should not be renamed otherwise the autograder will fail to locate your program.</w:t>
+          <w:rFonts w:ascii="Nunito" w:eastAsia="Nunito" w:hAnsi="Nunito" w:cs="Nunito"/>
+        </w:rPr>
+      </w:pPr>
+      <w:r>
+        <w:rPr>
+          <w:rFonts w:ascii="Nunito" w:eastAsia="Nunito" w:hAnsi="Nunito" w:cs="Nunito"/>
+        </w:rPr>
+        <w:t xml:space="preserve">For the </w:t>
+      </w:r>
+      <w:proofErr w:type="spellStart"/>
+      <w:r>
+        <w:rPr>
+          <w:rFonts w:ascii="Nunito" w:eastAsia="Nunito" w:hAnsi="Nunito" w:cs="Nunito"/>
+        </w:rPr>
+        <w:t>autograder</w:t>
+      </w:r>
+      <w:proofErr w:type="spellEnd"/>
+      <w:r>
+        <w:rPr>
+          <w:rFonts w:ascii="Nunito" w:eastAsia="Nunito" w:hAnsi="Nunito" w:cs="Nunito"/>
+        </w:rPr>
+        <w:t xml:space="preserve"> to run properly, do not change the function names or the parameters. Do not also add optional parameters and change the return types. The ice_cream_stand.py should not be renamed otherwise the </w:t>
+      </w:r>
+      <w:proofErr w:type="spellStart"/>
+      <w:r>
+        <w:rPr>
+          <w:rFonts w:ascii="Nunito" w:eastAsia="Nunito" w:hAnsi="Nunito" w:cs="Nunito"/>
+        </w:rPr>
+        <w:t>autograder</w:t>
+      </w:r>
+      <w:proofErr w:type="spellEnd"/>
+      <w:r>
+        <w:rPr>
+          <w:rFonts w:ascii="Nunito" w:eastAsia="Nunito" w:hAnsi="Nunito" w:cs="Nunito"/>
+        </w:rPr>
+        <w:t xml:space="preserve"> will fail to locate your program.</w:t>
       </w:r>
     </w:p>
     <w:p>
@@ -558,14 +393,12 @@
         <w:widowControl w:val="0"/>
         <w:spacing w:after="240" w:line="240" w:lineRule="auto"/>
         <w:rPr>
-          <w:rFonts w:ascii="Nunito" w:cs="Nunito" w:hAnsi="Nunito" w:eastAsia="Nunito"/>
-        </w:rPr>
-      </w:pPr>
-      <w:r>
-        <w:rPr>
-          <w:rFonts w:ascii="Nunito" w:cs="Nunito" w:hAnsi="Nunito" w:eastAsia="Nunito"/>
-          <w:rtl w:val="0"/>
-          <w:lang w:val="en-US"/>
+          <w:rFonts w:ascii="Nunito" w:eastAsia="Nunito" w:hAnsi="Nunito" w:cs="Nunito"/>
+        </w:rPr>
+      </w:pPr>
+      <w:r>
+        <w:rPr>
+          <w:rFonts w:ascii="Nunito" w:eastAsia="Nunito" w:hAnsi="Nunito" w:cs="Nunito"/>
         </w:rPr>
         <w:t>To Note: Please use integer data type for length when dealing with variables like customer length queues. Do not pass the list as a whole since the function might be expecting an integer in its argument and that might cause test case failure.</w:t>
       </w:r>
@@ -576,16 +409,16 @@
         <w:widowControl w:val="0"/>
         <w:spacing w:after="240" w:line="240" w:lineRule="auto"/>
         <w:rPr>
-          <w:rFonts w:ascii="Nunito" w:cs="Nunito" w:hAnsi="Nunito" w:eastAsia="Nunito"/>
-        </w:rPr>
-      </w:pPr>
-    </w:p>
-    <w:p>
-      <w:pPr>
-        <w:pStyle w:val="Body"/>
-        <w:spacing w:line="240" w:lineRule="auto"/>
-        <w:rPr>
-          <w:rFonts w:ascii="Nunito" w:cs="Nunito" w:hAnsi="Nunito" w:eastAsia="Nunito"/>
+          <w:rFonts w:ascii="Nunito" w:eastAsia="Nunito" w:hAnsi="Nunito" w:cs="Nunito"/>
+        </w:rPr>
+      </w:pPr>
+    </w:p>
+    <w:p>
+      <w:pPr>
+        <w:pStyle w:val="Body"/>
+        <w:spacing w:line="240" w:lineRule="auto"/>
+        <w:rPr>
+          <w:rFonts w:ascii="Nunito" w:eastAsia="Nunito" w:hAnsi="Nunito" w:cs="Nunito"/>
           <w:sz w:val="24"/>
           <w:szCs w:val="24"/>
           <w:u w:val="single"/>
@@ -593,13 +426,12 @@
       </w:pPr>
       <w:r>
         <w:rPr>
-          <w:rFonts w:ascii="Nunito" w:cs="Nunito" w:hAnsi="Nunito" w:eastAsia="Nunito"/>
-          <w:b w:val="1"/>
-          <w:bCs w:val="1"/>
+          <w:rFonts w:ascii="Nunito" w:eastAsia="Nunito" w:hAnsi="Nunito" w:cs="Nunito"/>
+          <w:b/>
+          <w:bCs/>
           <w:sz w:val="24"/>
           <w:szCs w:val="24"/>
           <w:u w:val="single"/>
-          <w:rtl w:val="0"/>
         </w:rPr>
         <w:t>Program Output</w:t>
       </w:r>
@@ -610,8 +442,8 @@
         <w:spacing w:line="240" w:lineRule="auto"/>
         <w:jc w:val="both"/>
         <w:rPr>
-          <w:rFonts w:ascii="Nunito" w:cs="Nunito" w:hAnsi="Nunito" w:eastAsia="Nunito"/>
-          <w:shd w:val="clear" w:color="auto" w:fill="ffffff"/>
+          <w:rFonts w:ascii="Nunito" w:eastAsia="Nunito" w:hAnsi="Nunito" w:cs="Nunito"/>
+          <w:shd w:val="clear" w:color="auto" w:fill="FFFFFF"/>
         </w:rPr>
       </w:pPr>
     </w:p>
@@ -620,44 +452,36 @@
         <w:pStyle w:val="Body"/>
         <w:jc w:val="both"/>
         <w:rPr>
-          <w:rFonts w:ascii="Nunito" w:cs="Nunito" w:hAnsi="Nunito" w:eastAsia="Nunito"/>
-          <w:b w:val="1"/>
-          <w:bCs w:val="1"/>
-          <w:shd w:val="clear" w:color="auto" w:fill="ffffff"/>
-        </w:rPr>
-      </w:pPr>
-      <w:r>
-        <w:rPr>
-          <w:rFonts w:ascii="Nunito" w:cs="Nunito" w:hAnsi="Nunito" w:eastAsia="Nunito"/>
-          <w:rtl w:val="0"/>
-          <w:lang w:val="en-US"/>
+          <w:rFonts w:ascii="Nunito" w:eastAsia="Nunito" w:hAnsi="Nunito" w:cs="Nunito"/>
+          <w:b/>
+          <w:bCs/>
+          <w:shd w:val="clear" w:color="auto" w:fill="FFFFFF"/>
+        </w:rPr>
+      </w:pPr>
+      <w:r>
+        <w:rPr>
+          <w:rFonts w:ascii="Nunito" w:eastAsia="Nunito" w:hAnsi="Nunito" w:cs="Nunito"/>
         </w:rPr>
         <w:t xml:space="preserve">We have provided a </w:t>
       </w:r>
       <w:r>
         <w:rPr>
-          <w:rFonts w:ascii="Nunito" w:cs="Nunito" w:hAnsi="Nunito" w:eastAsia="Nunito"/>
-          <w:i w:val="1"/>
-          <w:iCs w:val="1"/>
-          <w:rtl w:val="0"/>
-          <w:lang w:val="en-US"/>
+          <w:rFonts w:ascii="Nunito" w:eastAsia="Nunito" w:hAnsi="Nunito" w:cs="Nunito"/>
+          <w:i/>
+          <w:iCs/>
         </w:rPr>
         <w:t>template_behavior.txt</w:t>
       </w:r>
       <w:r>
         <w:rPr>
-          <w:rFonts w:ascii="Nunito" w:cs="Nunito" w:hAnsi="Nunito" w:eastAsia="Nunito"/>
-          <w:rtl w:val="0"/>
-          <w:lang w:val="en-US"/>
+          <w:rFonts w:ascii="Nunito" w:eastAsia="Nunito" w:hAnsi="Nunito" w:cs="Nunito"/>
         </w:rPr>
         <w:t xml:space="preserve"> file which shows some sample runs of the program -- </w:t>
       </w:r>
       <w:r>
         <w:rPr>
-          <w:rFonts w:ascii="Nunito" w:cs="Nunito" w:hAnsi="Nunito" w:eastAsia="Nunito"/>
-          <w:shd w:val="clear" w:color="auto" w:fill="ffffff"/>
-          <w:rtl w:val="0"/>
-          <w:lang w:val="en-US"/>
+          <w:rFonts w:ascii="Nunito" w:eastAsia="Nunito" w:hAnsi="Nunito" w:cs="Nunito"/>
+          <w:shd w:val="clear" w:color="auto" w:fill="FFFFFF"/>
         </w:rPr>
         <w:t>yours should provide similar information. Your program is also expected to follow the flowchart shown on the next page.</w:t>
       </w:r>
@@ -667,16 +491,18 @@
         <w:pStyle w:val="Body"/>
         <w:jc w:val="center"/>
         <w:rPr>
-          <w:rFonts w:ascii="Nunito" w:cs="Nunito" w:hAnsi="Nunito" w:eastAsia="Nunito"/>
-          <w:shd w:val="clear" w:color="auto" w:fill="ffffff"/>
-        </w:rPr>
-      </w:pPr>
-      <w:r>
-        <w:rPr>
-          <w:rFonts w:ascii="Nunito" w:cs="Nunito" w:hAnsi="Nunito" w:eastAsia="Nunito"/>
-          <w:shd w:val="clear" w:color="auto" w:fill="ffffff"/>
-        </w:rPr>
-        <w:drawing xmlns:a="http://schemas.openxmlformats.org/drawingml/2006/main">
+          <w:rFonts w:ascii="Nunito" w:eastAsia="Nunito" w:hAnsi="Nunito" w:cs="Nunito"/>
+          <w:shd w:val="clear" w:color="auto" w:fill="FFFFFF"/>
+        </w:rPr>
+      </w:pPr>
+      <w:r>
+        <w:rPr>
+          <w:rFonts w:ascii="Nunito" w:eastAsia="Nunito" w:hAnsi="Nunito" w:cs="Nunito"/>
+          <w:noProof/>
+          <w:shd w:val="clear" w:color="auto" w:fill="FFFFFF"/>
+        </w:rPr>
+        <w:lastRenderedPageBreak/>
+        <w:drawing>
           <wp:inline distT="0" distB="0" distL="0" distR="0">
             <wp:extent cx="4937499" cy="7786407"/>
             <wp:effectExtent l="0" t="0" r="0" b="0"/>
@@ -692,9 +518,7 @@
                     </pic:cNvPicPr>
                   </pic:nvPicPr>
                   <pic:blipFill>
-                    <a:blip r:embed="rId4">
-                      <a:extLst/>
-                    </a:blip>
+                    <a:blip r:embed="rId7"/>
                     <a:stretch>
                       <a:fillRect/>
                     </a:stretch>
@@ -725,9 +549,9 @@
         <w:pStyle w:val="Body"/>
         <w:spacing w:line="240" w:lineRule="auto"/>
         <w:rPr>
-          <w:rFonts w:ascii="Nunito" w:cs="Nunito" w:hAnsi="Nunito" w:eastAsia="Nunito"/>
-          <w:b w:val="1"/>
-          <w:bCs w:val="1"/>
+          <w:rFonts w:ascii="Nunito" w:eastAsia="Nunito" w:hAnsi="Nunito" w:cs="Nunito"/>
+          <w:b/>
+          <w:bCs/>
           <w:sz w:val="24"/>
           <w:szCs w:val="24"/>
           <w:u w:val="single"/>
@@ -739,9 +563,9 @@
         <w:pStyle w:val="Body"/>
         <w:spacing w:line="240" w:lineRule="auto"/>
         <w:rPr>
-          <w:rFonts w:ascii="Nunito" w:cs="Nunito" w:hAnsi="Nunito" w:eastAsia="Nunito"/>
-          <w:b w:val="1"/>
-          <w:bCs w:val="1"/>
+          <w:rFonts w:ascii="Nunito" w:eastAsia="Nunito" w:hAnsi="Nunito" w:cs="Nunito"/>
+          <w:b/>
+          <w:bCs/>
           <w:sz w:val="24"/>
           <w:szCs w:val="24"/>
           <w:u w:val="single"/>
@@ -749,14 +573,12 @@
       </w:pPr>
       <w:r>
         <w:rPr>
-          <w:rFonts w:ascii="Nunito" w:cs="Nunito" w:hAnsi="Nunito" w:eastAsia="Nunito"/>
-          <w:b w:val="1"/>
-          <w:bCs w:val="1"/>
+          <w:rFonts w:ascii="Nunito" w:eastAsia="Nunito" w:hAnsi="Nunito" w:cs="Nunito"/>
+          <w:b/>
+          <w:bCs/>
           <w:sz w:val="24"/>
           <w:szCs w:val="24"/>
           <w:u w:val="single"/>
-          <w:rtl w:val="0"/>
-          <w:lang w:val="en-US"/>
         </w:rPr>
         <w:t>Submission</w:t>
       </w:r>
@@ -766,23 +588,21 @@
         <w:pStyle w:val="Body"/>
         <w:spacing w:line="240" w:lineRule="auto"/>
         <w:rPr>
-          <w:rFonts w:ascii="Nunito" w:cs="Nunito" w:hAnsi="Nunito" w:eastAsia="Nunito"/>
-        </w:rPr>
-      </w:pPr>
-    </w:p>
-    <w:p>
-      <w:pPr>
-        <w:pStyle w:val="Body"/>
-        <w:spacing w:line="240" w:lineRule="auto"/>
-        <w:rPr>
-          <w:rFonts w:ascii="Nunito" w:cs="Nunito" w:hAnsi="Nunito" w:eastAsia="Nunito"/>
-        </w:rPr>
-      </w:pPr>
-      <w:r>
-        <w:rPr>
-          <w:rFonts w:ascii="Nunito" w:cs="Nunito" w:hAnsi="Nunito" w:eastAsia="Nunito"/>
-          <w:rtl w:val="0"/>
-          <w:lang w:val="en-US"/>
+          <w:rFonts w:ascii="Nunito" w:eastAsia="Nunito" w:hAnsi="Nunito" w:cs="Nunito"/>
+        </w:rPr>
+      </w:pPr>
+    </w:p>
+    <w:p>
+      <w:pPr>
+        <w:pStyle w:val="Body"/>
+        <w:spacing w:line="240" w:lineRule="auto"/>
+        <w:rPr>
+          <w:rFonts w:ascii="Nunito" w:eastAsia="Nunito" w:hAnsi="Nunito" w:cs="Nunito"/>
+        </w:rPr>
+      </w:pPr>
+      <w:r>
+        <w:rPr>
+          <w:rFonts w:ascii="Nunito" w:eastAsia="Nunito" w:hAnsi="Nunito" w:cs="Nunito"/>
         </w:rPr>
         <w:t>Your submission should include:</w:t>
       </w:r>
@@ -794,29 +614,22 @@
           <w:ilvl w:val="0"/>
           <w:numId w:val="4"/>
         </w:numPr>
-        <w:bidi w:val="0"/>
-        <w:spacing w:line="240" w:lineRule="auto"/>
-        <w:ind w:right="0"/>
-        <w:jc w:val="left"/>
-        <w:rPr>
-          <w:rFonts w:ascii="Nunito" w:cs="Nunito" w:hAnsi="Nunito" w:eastAsia="Nunito"/>
-          <w:rtl w:val="0"/>
-        </w:rPr>
-      </w:pPr>
-      <w:r>
-        <w:rPr>
-          <w:rFonts w:ascii="Nunito" w:cs="Nunito" w:hAnsi="Nunito" w:eastAsia="Nunito"/>
-          <w:i w:val="1"/>
-          <w:iCs w:val="1"/>
-          <w:rtl w:val="0"/>
+        <w:spacing w:line="240" w:lineRule="auto"/>
+        <w:rPr>
+          <w:rFonts w:ascii="Nunito" w:eastAsia="Nunito" w:hAnsi="Nunito" w:cs="Nunito"/>
+        </w:rPr>
+      </w:pPr>
+      <w:r>
+        <w:rPr>
+          <w:rFonts w:ascii="Nunito" w:eastAsia="Nunito" w:hAnsi="Nunito" w:cs="Nunito"/>
+          <w:i/>
+          <w:iCs/>
         </w:rPr>
         <w:t>ice_cream_stand.py</w:t>
       </w:r>
       <w:r>
         <w:rPr>
-          <w:rFonts w:ascii="Nunito" w:cs="Nunito" w:hAnsi="Nunito" w:eastAsia="Nunito"/>
-          <w:rtl w:val="0"/>
-          <w:lang w:val="en-US"/>
+          <w:rFonts w:ascii="Nunito" w:eastAsia="Nunito" w:hAnsi="Nunito" w:cs="Nunito"/>
         </w:rPr>
         <w:t xml:space="preserve"> - the source code for your program</w:t>
       </w:r>
@@ -828,21 +641,14 @@
           <w:ilvl w:val="0"/>
           <w:numId w:val="4"/>
         </w:numPr>
-        <w:bidi w:val="0"/>
-        <w:spacing w:line="240" w:lineRule="auto"/>
-        <w:ind w:right="0"/>
-        <w:jc w:val="left"/>
-        <w:rPr>
-          <w:rFonts w:ascii="Nunito" w:cs="Nunito" w:hAnsi="Nunito" w:eastAsia="Nunito"/>
-          <w:rtl w:val="0"/>
-          <w:lang w:val="en-US"/>
-        </w:rPr>
-      </w:pPr>
-      <w:r>
-        <w:rPr>
-          <w:rFonts w:ascii="Nunito" w:cs="Nunito" w:hAnsi="Nunito" w:eastAsia="Nunito"/>
-          <w:rtl w:val="0"/>
-          <w:lang w:val="en-US"/>
+        <w:spacing w:line="240" w:lineRule="auto"/>
+        <w:rPr>
+          <w:rFonts w:ascii="Nunito" w:eastAsia="Nunito" w:hAnsi="Nunito" w:cs="Nunito"/>
+        </w:rPr>
+      </w:pPr>
+      <w:r>
+        <w:rPr>
+          <w:rFonts w:ascii="Nunito" w:eastAsia="Nunito" w:hAnsi="Nunito" w:cs="Nunito"/>
         </w:rPr>
         <w:t>Fill out the statement of work header</w:t>
       </w:r>
@@ -852,27 +658,27 @@
         <w:pStyle w:val="Body"/>
         <w:spacing w:line="240" w:lineRule="auto"/>
         <w:rPr>
-          <w:rFonts w:ascii="Nunito" w:cs="Nunito" w:hAnsi="Nunito" w:eastAsia="Nunito"/>
-        </w:rPr>
-      </w:pPr>
-    </w:p>
-    <w:p>
-      <w:pPr>
-        <w:pStyle w:val="Body"/>
-        <w:spacing w:line="240" w:lineRule="auto"/>
-        <w:rPr>
-          <w:rFonts w:ascii="Nunito" w:cs="Nunito" w:hAnsi="Nunito" w:eastAsia="Nunito"/>
-        </w:rPr>
-      </w:pPr>
-    </w:p>
-    <w:p>
-      <w:pPr>
-        <w:pStyle w:val="Body"/>
-        <w:spacing w:line="240" w:lineRule="auto"/>
-        <w:rPr>
-          <w:rFonts w:ascii="Nunito" w:cs="Nunito" w:hAnsi="Nunito" w:eastAsia="Nunito"/>
-          <w:b w:val="1"/>
-          <w:bCs w:val="1"/>
+          <w:rFonts w:ascii="Nunito" w:eastAsia="Nunito" w:hAnsi="Nunito" w:cs="Nunito"/>
+        </w:rPr>
+      </w:pPr>
+    </w:p>
+    <w:p>
+      <w:pPr>
+        <w:pStyle w:val="Body"/>
+        <w:spacing w:line="240" w:lineRule="auto"/>
+        <w:rPr>
+          <w:rFonts w:ascii="Nunito" w:eastAsia="Nunito" w:hAnsi="Nunito" w:cs="Nunito"/>
+        </w:rPr>
+      </w:pPr>
+    </w:p>
+    <w:p>
+      <w:pPr>
+        <w:pStyle w:val="Body"/>
+        <w:spacing w:line="240" w:lineRule="auto"/>
+        <w:rPr>
+          <w:rFonts w:ascii="Nunito" w:eastAsia="Nunito" w:hAnsi="Nunito" w:cs="Nunito"/>
+          <w:b/>
+          <w:bCs/>
           <w:sz w:val="24"/>
           <w:szCs w:val="24"/>
           <w:u w:val="single"/>
@@ -880,14 +686,12 @@
       </w:pPr>
       <w:r>
         <w:rPr>
-          <w:rFonts w:ascii="Nunito" w:cs="Nunito" w:hAnsi="Nunito" w:eastAsia="Nunito"/>
-          <w:b w:val="1"/>
-          <w:bCs w:val="1"/>
+          <w:rFonts w:ascii="Nunito" w:eastAsia="Nunito" w:hAnsi="Nunito" w:cs="Nunito"/>
+          <w:b/>
+          <w:bCs/>
           <w:sz w:val="24"/>
           <w:szCs w:val="24"/>
           <w:u w:val="single"/>
-          <w:rtl w:val="0"/>
-          <w:lang w:val="en-US"/>
         </w:rPr>
         <w:t>Evaluation</w:t>
       </w:r>
@@ -897,7 +701,7 @@
         <w:pStyle w:val="Body"/>
         <w:spacing w:line="240" w:lineRule="auto"/>
         <w:rPr>
-          <w:rFonts w:ascii="Nunito" w:cs="Nunito" w:hAnsi="Nunito" w:eastAsia="Nunito"/>
+          <w:rFonts w:ascii="Nunito" w:eastAsia="Nunito" w:hAnsi="Nunito" w:cs="Nunito"/>
         </w:rPr>
       </w:pPr>
     </w:p>
@@ -908,176 +712,155 @@
           <w:ilvl w:val="0"/>
           <w:numId w:val="4"/>
         </w:numPr>
-        <w:bidi w:val="0"/>
-        <w:spacing w:line="240" w:lineRule="auto"/>
-        <w:ind w:right="0"/>
-        <w:jc w:val="left"/>
-        <w:rPr>
-          <w:rFonts w:ascii="Nunito" w:cs="Nunito" w:hAnsi="Nunito" w:eastAsia="Nunito"/>
-          <w:rtl w:val="0"/>
-          <w:lang w:val="en-US"/>
-        </w:rPr>
-      </w:pPr>
-      <w:r>
-        <w:rPr>
-          <w:rFonts w:ascii="Nunito" w:cs="Nunito" w:hAnsi="Nunito" w:eastAsia="Nunito"/>
-          <w:rtl w:val="0"/>
-          <w:lang w:val="en-US"/>
+        <w:spacing w:line="240" w:lineRule="auto"/>
+        <w:rPr>
+          <w:rFonts w:ascii="Nunito" w:eastAsia="Nunito" w:hAnsi="Nunito" w:cs="Nunito"/>
+        </w:rPr>
+      </w:pPr>
+      <w:r>
+        <w:rPr>
+          <w:rFonts w:ascii="Nunito" w:eastAsia="Nunito" w:hAnsi="Nunito" w:cs="Nunito"/>
         </w:rPr>
         <w:t>Program Correctness -15</w:t>
       </w:r>
       <w:r>
         <w:rPr>
-          <w:rFonts w:ascii="Nunito" w:cs="Nunito" w:hAnsi="Nunito" w:eastAsia="Nunito"/>
-          <w:outline w:val="0"/>
-          <w:color w:val="ff0000"/>
-          <w:u w:color="ff0000"/>
-          <w:rtl w:val="0"/>
-          <w14:textFill>
-            <w14:solidFill>
-              <w14:srgbClr w14:val="FF0000"/>
-            </w14:solidFill>
-          </w14:textFill>
+          <w:rFonts w:ascii="Nunito" w:eastAsia="Nunito" w:hAnsi="Nunito" w:cs="Nunito"/>
+          <w:color w:val="FF0000"/>
+          <w:u w:color="FF0000"/>
         </w:rPr>
         <w:t xml:space="preserve"> </w:t>
       </w:r>
-      <w:r>
-        <w:rPr>
-          <w:rFonts w:ascii="Nunito" w:cs="Nunito" w:hAnsi="Nunito" w:eastAsia="Nunito"/>
-          <w:rtl w:val="0"/>
+      <w:proofErr w:type="spellStart"/>
+      <w:r>
+        <w:rPr>
+          <w:rFonts w:ascii="Nunito" w:eastAsia="Nunito" w:hAnsi="Nunito" w:cs="Nunito"/>
           <w:lang w:val="de-DE"/>
         </w:rPr>
         <w:t>pts</w:t>
       </w:r>
-    </w:p>
-    <w:p>
-      <w:pPr>
-        <w:pStyle w:val="Body"/>
-        <w:spacing w:line="240" w:lineRule="auto"/>
-        <w:ind w:left="720" w:firstLine="0"/>
-        <w:rPr>
-          <w:rFonts w:ascii="Nunito" w:cs="Nunito" w:hAnsi="Nunito" w:eastAsia="Nunito"/>
-        </w:rPr>
-      </w:pPr>
-      <w:r>
-        <w:rPr>
-          <w:rFonts w:ascii="Nunito" w:cs="Nunito" w:hAnsi="Nunito" w:eastAsia="Nunito"/>
-          <w:rtl w:val="0"/>
-          <w:lang w:val="en-US"/>
-        </w:rPr>
-        <w:t xml:space="preserve">Does the program work as expected?  Did you follow the directions exactly? Did you implement all the required functions correctly? Does your program properly handle user input?  For example, when the user is asked to </w:t>
-      </w:r>
-      <w:r>
-        <w:rPr>
-          <w:rFonts w:ascii="Nunito" w:cs="Nunito" w:hAnsi="Nunito" w:eastAsia="Nunito"/>
-          <w:rtl w:val="0"/>
-          <w:lang w:val="en-US"/>
-        </w:rPr>
-        <w:t>“</w:t>
-      </w:r>
-      <w:r>
-        <w:rPr>
-          <w:rFonts w:ascii="Nunito" w:cs="Nunito" w:hAnsi="Nunito" w:eastAsia="Nunito"/>
-          <w:rtl w:val="0"/>
-          <w:lang w:val="en-US"/>
-        </w:rPr>
-        <w:t>input the number of ice creams you want</w:t>
-      </w:r>
-      <w:r>
-        <w:rPr>
-          <w:rFonts w:ascii="Nunito" w:cs="Nunito" w:hAnsi="Nunito" w:eastAsia="Nunito"/>
-          <w:rtl w:val="0"/>
-          <w:lang w:val="en-US"/>
-        </w:rPr>
-        <w:t>”</w:t>
-      </w:r>
-      <w:r>
-        <w:rPr>
-          <w:rFonts w:ascii="Nunito" w:cs="Nunito" w:hAnsi="Nunito" w:eastAsia="Nunito"/>
-          <w:rtl w:val="0"/>
-          <w:lang w:val="en-US"/>
-        </w:rPr>
-        <w:t xml:space="preserve">, will the program behave as expected for different inputs like </w:t>
-      </w:r>
-      <w:r>
-        <w:rPr>
-          <w:rFonts w:ascii="Nunito" w:cs="Nunito" w:hAnsi="Nunito" w:eastAsia="Nunito"/>
-          <w:i w:val="1"/>
-          <w:iCs w:val="1"/>
-          <w:rtl w:val="0"/>
+      <w:proofErr w:type="spellEnd"/>
+    </w:p>
+    <w:p>
+      <w:pPr>
+        <w:pStyle w:val="Body"/>
+        <w:spacing w:line="240" w:lineRule="auto"/>
+        <w:ind w:left="720"/>
+        <w:rPr>
+          <w:rFonts w:ascii="Nunito" w:eastAsia="Nunito" w:hAnsi="Nunito" w:cs="Nunito"/>
+        </w:rPr>
+      </w:pPr>
+      <w:r>
+        <w:rPr>
+          <w:rFonts w:ascii="Nunito" w:eastAsia="Nunito" w:hAnsi="Nunito" w:cs="Nunito"/>
+        </w:rPr>
+        <w:t xml:space="preserve">Does the program work as </w:t>
+      </w:r>
+      <w:proofErr w:type="gramStart"/>
+      <w:r>
+        <w:rPr>
+          <w:rFonts w:ascii="Nunito" w:eastAsia="Nunito" w:hAnsi="Nunito" w:cs="Nunito"/>
+        </w:rPr>
+        <w:t>expected</w:t>
+      </w:r>
+      <w:proofErr w:type="gramEnd"/>
+      <w:r>
+        <w:rPr>
+          <w:rFonts w:ascii="Nunito" w:eastAsia="Nunito" w:hAnsi="Nunito" w:cs="Nunito"/>
+        </w:rPr>
+        <w:t xml:space="preserve">?  Did you follow the directions exactly? Did you implement all the required functions correctly? Does your program properly handle user input?  For example, when the user is asked to “input the number of ice creams you want”, will the program behave as expected for different inputs like </w:t>
+      </w:r>
+      <w:r>
+        <w:rPr>
+          <w:rFonts w:ascii="Nunito" w:eastAsia="Nunito" w:hAnsi="Nunito" w:cs="Nunito"/>
+          <w:i/>
+          <w:iCs/>
         </w:rPr>
         <w:t>5</w:t>
       </w:r>
       <w:r>
         <w:rPr>
-          <w:rFonts w:ascii="Nunito" w:cs="Nunito" w:hAnsi="Nunito" w:eastAsia="Nunito"/>
-          <w:rtl w:val="0"/>
-          <w:lang w:val="en-US"/>
+          <w:rFonts w:ascii="Nunito" w:eastAsia="Nunito" w:hAnsi="Nunito" w:cs="Nunito"/>
         </w:rPr>
         <w:t xml:space="preserve"> or </w:t>
       </w:r>
       <w:r>
         <w:rPr>
-          <w:rFonts w:ascii="Nunito" w:cs="Nunito" w:hAnsi="Nunito" w:eastAsia="Nunito"/>
-          <w:i w:val="1"/>
-          <w:iCs w:val="1"/>
-          <w:rtl w:val="0"/>
+          <w:rFonts w:ascii="Nunito" w:eastAsia="Nunito" w:hAnsi="Nunito" w:cs="Nunito"/>
+          <w:i/>
+          <w:iCs/>
         </w:rPr>
         <w:t>2.3</w:t>
       </w:r>
       <w:r>
         <w:rPr>
-          <w:rFonts w:ascii="Nunito" w:cs="Nunito" w:hAnsi="Nunito" w:eastAsia="Nunito"/>
-          <w:rtl w:val="0"/>
+          <w:rFonts w:ascii="Nunito" w:eastAsia="Nunito" w:hAnsi="Nunito" w:cs="Nunito"/>
         </w:rPr>
         <w:t xml:space="preserve"> or</w:t>
       </w:r>
       <w:r>
         <w:rPr>
-          <w:rFonts w:ascii="Nunito" w:cs="Nunito" w:hAnsi="Nunito" w:eastAsia="Nunito"/>
-          <w:i w:val="1"/>
-          <w:iCs w:val="1"/>
-          <w:rtl w:val="0"/>
-          <w:lang w:val="en-US"/>
+          <w:rFonts w:ascii="Nunito" w:eastAsia="Nunito" w:hAnsi="Nunito" w:cs="Nunito"/>
+          <w:i/>
+          <w:iCs/>
         </w:rPr>
         <w:t xml:space="preserve"> ‘</w:t>
       </w:r>
-      <w:r>
-        <w:rPr>
-          <w:rFonts w:ascii="Nunito" w:cs="Nunito" w:hAnsi="Nunito" w:eastAsia="Nunito"/>
-          <w:i w:val="1"/>
-          <w:iCs w:val="1"/>
-          <w:rtl w:val="0"/>
+      <w:proofErr w:type="spellStart"/>
+      <w:r>
+        <w:rPr>
+          <w:rFonts w:ascii="Nunito" w:eastAsia="Nunito" w:hAnsi="Nunito" w:cs="Nunito"/>
+          <w:i/>
+          <w:iCs/>
           <w:lang w:val="it-IT"/>
         </w:rPr>
         <w:t>abcd</w:t>
       </w:r>
-      <w:r>
-        <w:rPr>
-          <w:rFonts w:ascii="Nunito" w:cs="Nunito" w:hAnsi="Nunito" w:eastAsia="Nunito"/>
-          <w:i w:val="1"/>
-          <w:iCs w:val="1"/>
-          <w:rtl w:val="0"/>
-          <w:lang w:val="en-US"/>
+      <w:proofErr w:type="spellEnd"/>
+      <w:proofErr w:type="gramStart"/>
+      <w:r>
+        <w:rPr>
+          <w:rFonts w:ascii="Nunito" w:eastAsia="Nunito" w:hAnsi="Nunito" w:cs="Nunito"/>
+          <w:i/>
+          <w:iCs/>
         </w:rPr>
         <w:t>’</w:t>
       </w:r>
       <w:r>
         <w:rPr>
-          <w:rFonts w:ascii="Nunito" w:cs="Nunito" w:hAnsi="Nunito" w:eastAsia="Nunito"/>
-          <w:rtl w:val="0"/>
-          <w:lang w:val="en-US"/>
-        </w:rPr>
-        <w:t xml:space="preserve"> ?  Another example, is the get_first_letter_of_user_input function, does it return the value as expected?</w:t>
-      </w:r>
-    </w:p>
-    <w:p>
-      <w:pPr>
-        <w:pStyle w:val="Body"/>
-        <w:spacing w:line="240" w:lineRule="auto"/>
-        <w:ind w:left="720" w:firstLine="0"/>
-        <w:rPr>
-          <w:rFonts w:ascii="Nunito" w:cs="Nunito" w:hAnsi="Nunito" w:eastAsia="Nunito"/>
+          <w:rFonts w:ascii="Nunito" w:eastAsia="Nunito" w:hAnsi="Nunito" w:cs="Nunito"/>
+        </w:rPr>
+        <w:t xml:space="preserve"> ?</w:t>
+      </w:r>
+      <w:proofErr w:type="gramEnd"/>
+      <w:r>
+        <w:rPr>
+          <w:rFonts w:ascii="Nunito" w:eastAsia="Nunito" w:hAnsi="Nunito" w:cs="Nunito"/>
+        </w:rPr>
+        <w:t xml:space="preserve">  Another example, is the </w:t>
+      </w:r>
+      <w:proofErr w:type="spellStart"/>
+      <w:r>
+        <w:rPr>
+          <w:rFonts w:ascii="Nunito" w:eastAsia="Nunito" w:hAnsi="Nunito" w:cs="Nunito"/>
+        </w:rPr>
+        <w:t>get_first_letter_of_user_input</w:t>
+      </w:r>
+      <w:proofErr w:type="spellEnd"/>
+      <w:r>
+        <w:rPr>
+          <w:rFonts w:ascii="Nunito" w:eastAsia="Nunito" w:hAnsi="Nunito" w:cs="Nunito"/>
+        </w:rPr>
+        <w:t xml:space="preserve"> function, does it return the value as expected?</w:t>
+      </w:r>
+    </w:p>
+    <w:p>
+      <w:pPr>
+        <w:pStyle w:val="Body"/>
+        <w:spacing w:line="240" w:lineRule="auto"/>
+        <w:ind w:left="720"/>
+        <w:rPr>
+          <w:rFonts w:ascii="Nunito" w:eastAsia="Nunito" w:hAnsi="Nunito" w:cs="Nunito"/>
         </w:rPr>
       </w:pPr>
     </w:p>
@@ -1088,38 +871,51 @@
           <w:ilvl w:val="0"/>
           <w:numId w:val="6"/>
         </w:numPr>
-        <w:bidi w:val="0"/>
-        <w:spacing w:line="240" w:lineRule="auto"/>
-        <w:ind w:right="0"/>
-        <w:jc w:val="left"/>
-        <w:rPr>
-          <w:rFonts w:ascii="Nunito" w:cs="Nunito" w:hAnsi="Nunito" w:eastAsia="Nunito"/>
-          <w:rtl w:val="0"/>
-          <w:lang w:val="en-US"/>
-        </w:rPr>
-      </w:pPr>
-      <w:r>
-        <w:rPr>
-          <w:rFonts w:ascii="Nunito" w:cs="Nunito" w:hAnsi="Nunito" w:eastAsia="Nunito"/>
-          <w:rtl w:val="0"/>
-          <w:lang w:val="en-US"/>
-        </w:rPr>
-        <w:t>Correctness in the take_customer_order function - 5  pts</w:t>
-      </w:r>
-    </w:p>
-    <w:p>
-      <w:pPr>
-        <w:pStyle w:val="Body"/>
-        <w:spacing w:line="240" w:lineRule="auto"/>
-        <w:rPr>
-          <w:rFonts w:ascii="Nunito" w:cs="Nunito" w:hAnsi="Nunito" w:eastAsia="Nunito"/>
-        </w:rPr>
-      </w:pPr>
-      <w:r>
-        <w:rPr>
-          <w:rFonts w:ascii="Nunito" w:cs="Nunito" w:hAnsi="Nunito" w:eastAsia="Nunito"/>
-          <w:rtl w:val="0"/>
-          <w:lang w:val="en-US"/>
+        <w:spacing w:line="240" w:lineRule="auto"/>
+        <w:rPr>
+          <w:rFonts w:ascii="Nunito" w:eastAsia="Nunito" w:hAnsi="Nunito" w:cs="Nunito"/>
+        </w:rPr>
+      </w:pPr>
+      <w:r>
+        <w:rPr>
+          <w:rFonts w:ascii="Nunito" w:eastAsia="Nunito" w:hAnsi="Nunito" w:cs="Nunito"/>
+        </w:rPr>
+        <w:t xml:space="preserve">Correctness in the </w:t>
+      </w:r>
+      <w:proofErr w:type="spellStart"/>
+      <w:r>
+        <w:rPr>
+          <w:rFonts w:ascii="Nunito" w:eastAsia="Nunito" w:hAnsi="Nunito" w:cs="Nunito"/>
+        </w:rPr>
+        <w:t>take_customer_order</w:t>
+      </w:r>
+      <w:proofErr w:type="spellEnd"/>
+      <w:r>
+        <w:rPr>
+          <w:rFonts w:ascii="Nunito" w:eastAsia="Nunito" w:hAnsi="Nunito" w:cs="Nunito"/>
+        </w:rPr>
+        <w:t xml:space="preserve"> function - </w:t>
+      </w:r>
+      <w:proofErr w:type="gramStart"/>
+      <w:r>
+        <w:rPr>
+          <w:rFonts w:ascii="Nunito" w:eastAsia="Nunito" w:hAnsi="Nunito" w:cs="Nunito"/>
+        </w:rPr>
+        <w:t>5  pts</w:t>
+      </w:r>
+      <w:proofErr w:type="gramEnd"/>
+    </w:p>
+    <w:p>
+      <w:pPr>
+        <w:pStyle w:val="Body"/>
+        <w:spacing w:line="240" w:lineRule="auto"/>
+        <w:rPr>
+          <w:rFonts w:ascii="Nunito" w:eastAsia="Nunito" w:hAnsi="Nunito" w:cs="Nunito"/>
+        </w:rPr>
+      </w:pPr>
+      <w:r>
+        <w:rPr>
+          <w:rFonts w:ascii="Nunito" w:eastAsia="Nunito" w:hAnsi="Nunito" w:cs="Nunito"/>
         </w:rPr>
         <w:tab/>
         <w:t>These are the requirements as stated in the TODO statements in the starter code.</w:t>
@@ -1130,7 +926,7 @@
         <w:pStyle w:val="Body"/>
         <w:spacing w:line="240" w:lineRule="auto"/>
         <w:rPr>
-          <w:rFonts w:ascii="Nunito" w:cs="Nunito" w:hAnsi="Nunito" w:eastAsia="Nunito"/>
+          <w:rFonts w:ascii="Nunito" w:eastAsia="Nunito" w:hAnsi="Nunito" w:cs="Nunito"/>
         </w:rPr>
       </w:pPr>
     </w:p>
@@ -1141,21 +937,14 @@
           <w:ilvl w:val="0"/>
           <w:numId w:val="6"/>
         </w:numPr>
-        <w:bidi w:val="0"/>
-        <w:spacing w:line="240" w:lineRule="auto"/>
-        <w:ind w:right="0"/>
-        <w:jc w:val="left"/>
-        <w:rPr>
-          <w:rFonts w:ascii="Nunito" w:cs="Nunito" w:hAnsi="Nunito" w:eastAsia="Nunito"/>
-          <w:rtl w:val="0"/>
-          <w:lang w:val="en-US"/>
-        </w:rPr>
-      </w:pPr>
-      <w:r>
-        <w:rPr>
-          <w:rFonts w:ascii="Nunito" w:cs="Nunito" w:hAnsi="Nunito" w:eastAsia="Nunito"/>
-          <w:rtl w:val="0"/>
-          <w:lang w:val="en-US"/>
+        <w:spacing w:line="240" w:lineRule="auto"/>
+        <w:rPr>
+          <w:rFonts w:ascii="Nunito" w:eastAsia="Nunito" w:hAnsi="Nunito" w:cs="Nunito"/>
+        </w:rPr>
+      </w:pPr>
+      <w:r>
+        <w:rPr>
+          <w:rFonts w:ascii="Nunito" w:eastAsia="Nunito" w:hAnsi="Nunito" w:cs="Nunito"/>
         </w:rPr>
         <w:t>Correctness of the main method - 5 pts</w:t>
       </w:r>
@@ -1166,14 +955,12 @@
         <w:spacing w:line="240" w:lineRule="auto"/>
         <w:ind w:firstLine="720"/>
         <w:rPr>
-          <w:rFonts w:ascii="Nunito" w:cs="Nunito" w:hAnsi="Nunito" w:eastAsia="Nunito"/>
-        </w:rPr>
-      </w:pPr>
-      <w:r>
-        <w:rPr>
-          <w:rFonts w:ascii="Nunito" w:cs="Nunito" w:hAnsi="Nunito" w:eastAsia="Nunito"/>
-          <w:rtl w:val="0"/>
-          <w:lang w:val="en-US"/>
+          <w:rFonts w:ascii="Nunito" w:eastAsia="Nunito" w:hAnsi="Nunito" w:cs="Nunito"/>
+        </w:rPr>
+      </w:pPr>
+      <w:r>
+        <w:rPr>
+          <w:rFonts w:ascii="Nunito" w:eastAsia="Nunito" w:hAnsi="Nunito" w:cs="Nunito"/>
         </w:rPr>
         <w:t>These are the requirements as stated in the TODO statements in the starter code.</w:t>
       </w:r>
@@ -1184,7 +971,7 @@
         <w:spacing w:line="240" w:lineRule="auto"/>
         <w:ind w:firstLine="720"/>
         <w:rPr>
-          <w:rFonts w:ascii="Nunito" w:cs="Nunito" w:hAnsi="Nunito" w:eastAsia="Nunito"/>
+          <w:rFonts w:ascii="Nunito" w:eastAsia="Nunito" w:hAnsi="Nunito" w:cs="Nunito"/>
         </w:rPr>
       </w:pPr>
     </w:p>
@@ -1195,62 +982,49 @@
           <w:ilvl w:val="0"/>
           <w:numId w:val="6"/>
         </w:numPr>
-        <w:bidi w:val="0"/>
-        <w:spacing w:line="240" w:lineRule="auto"/>
-        <w:ind w:right="0"/>
-        <w:jc w:val="left"/>
-        <w:rPr>
-          <w:rFonts w:ascii="Nunito" w:cs="Nunito" w:hAnsi="Nunito" w:eastAsia="Nunito"/>
-          <w:rtl w:val="0"/>
+        <w:spacing w:line="240" w:lineRule="auto"/>
+        <w:rPr>
+          <w:rFonts w:ascii="Nunito" w:eastAsia="Nunito" w:hAnsi="Nunito" w:cs="Nunito"/>
           <w:lang w:val="de-DE"/>
         </w:rPr>
       </w:pPr>
       <w:r>
         <w:rPr>
-          <w:rFonts w:ascii="Nunito" w:cs="Nunito" w:hAnsi="Nunito" w:eastAsia="Nunito"/>
-          <w:rtl w:val="0"/>
+          <w:rFonts w:ascii="Nunito" w:eastAsia="Nunito" w:hAnsi="Nunito" w:cs="Nunito"/>
           <w:lang w:val="de-DE"/>
         </w:rPr>
         <w:t>User interface - 2</w:t>
       </w:r>
       <w:r>
         <w:rPr>
-          <w:rFonts w:ascii="Nunito" w:cs="Nunito" w:hAnsi="Nunito" w:eastAsia="Nunito"/>
-          <w:outline w:val="0"/>
-          <w:color w:val="ff0000"/>
-          <w:u w:color="ff0000"/>
-          <w:rtl w:val="0"/>
-          <w14:textFill>
-            <w14:solidFill>
-              <w14:srgbClr w14:val="FF0000"/>
-            </w14:solidFill>
-          </w14:textFill>
+          <w:rFonts w:ascii="Nunito" w:eastAsia="Nunito" w:hAnsi="Nunito" w:cs="Nunito"/>
+          <w:color w:val="FF0000"/>
+          <w:u w:color="FF0000"/>
         </w:rPr>
         <w:t xml:space="preserve"> </w:t>
       </w:r>
-      <w:r>
-        <w:rPr>
-          <w:rFonts w:ascii="Nunito" w:cs="Nunito" w:hAnsi="Nunito" w:eastAsia="Nunito"/>
-          <w:rtl w:val="0"/>
+      <w:proofErr w:type="spellStart"/>
+      <w:r>
+        <w:rPr>
+          <w:rFonts w:ascii="Nunito" w:eastAsia="Nunito" w:hAnsi="Nunito" w:cs="Nunito"/>
           <w:lang w:val="de-DE"/>
         </w:rPr>
         <w:t>pts</w:t>
       </w:r>
-    </w:p>
-    <w:p>
-      <w:pPr>
-        <w:pStyle w:val="Body"/>
-        <w:spacing w:line="240" w:lineRule="auto"/>
-        <w:ind w:left="720" w:firstLine="0"/>
-        <w:rPr>
-          <w:rFonts w:ascii="Nunito" w:cs="Nunito" w:hAnsi="Nunito" w:eastAsia="Nunito"/>
-        </w:rPr>
-      </w:pPr>
-      <w:r>
-        <w:rPr>
-          <w:rFonts w:ascii="Nunito" w:cs="Nunito" w:hAnsi="Nunito" w:eastAsia="Nunito"/>
-          <w:rtl w:val="0"/>
-          <w:lang w:val="en-US"/>
+      <w:proofErr w:type="spellEnd"/>
+    </w:p>
+    <w:p>
+      <w:pPr>
+        <w:pStyle w:val="Body"/>
+        <w:spacing w:line="240" w:lineRule="auto"/>
+        <w:ind w:left="720"/>
+        <w:rPr>
+          <w:rFonts w:ascii="Nunito" w:eastAsia="Nunito" w:hAnsi="Nunito" w:cs="Nunito"/>
+        </w:rPr>
+      </w:pPr>
+      <w:r>
+        <w:rPr>
+          <w:rFonts w:ascii="Nunito" w:eastAsia="Nunito" w:hAnsi="Nunito" w:cs="Nunito"/>
         </w:rPr>
         <w:t>This includes readability when you are printing information statements such as the welcome and status messages and readability when you are asking for user input. As a general rule, will your user interface be easily understandable by a potential user of this program?</w:t>
       </w:r>
@@ -1259,9 +1033,9 @@
       <w:pPr>
         <w:pStyle w:val="Body"/>
         <w:spacing w:line="240" w:lineRule="auto"/>
-        <w:ind w:left="720" w:firstLine="0"/>
-        <w:rPr>
-          <w:rFonts w:ascii="Nunito" w:cs="Nunito" w:hAnsi="Nunito" w:eastAsia="Nunito"/>
+        <w:ind w:left="720"/>
+        <w:rPr>
+          <w:rFonts w:ascii="Nunito" w:eastAsia="Nunito" w:hAnsi="Nunito" w:cs="Nunito"/>
         </w:rPr>
       </w:pPr>
     </w:p>
@@ -1272,117 +1046,145 @@
           <w:ilvl w:val="0"/>
           <w:numId w:val="6"/>
         </w:numPr>
-        <w:bidi w:val="0"/>
-        <w:spacing w:line="240" w:lineRule="auto"/>
-        <w:ind w:right="0"/>
-        <w:jc w:val="left"/>
-        <w:rPr>
-          <w:rFonts w:ascii="Nunito" w:cs="Nunito" w:hAnsi="Nunito" w:eastAsia="Nunito"/>
-          <w:rtl w:val="0"/>
-          <w:lang w:val="en-US"/>
-        </w:rPr>
-      </w:pPr>
-      <w:r>
-        <w:rPr>
-          <w:rFonts w:ascii="Nunito" w:cs="Nunito" w:hAnsi="Nunito" w:eastAsia="Nunito"/>
-          <w:rtl w:val="0"/>
-          <w:lang w:val="en-US"/>
+        <w:spacing w:line="240" w:lineRule="auto"/>
+        <w:rPr>
+          <w:rFonts w:ascii="Nunito" w:eastAsia="Nunito" w:hAnsi="Nunito" w:cs="Nunito"/>
+        </w:rPr>
+      </w:pPr>
+      <w:r>
+        <w:rPr>
+          <w:rFonts w:ascii="Nunito" w:eastAsia="Nunito" w:hAnsi="Nunito" w:cs="Nunito"/>
         </w:rPr>
         <w:t>Code setup and style - 3</w:t>
       </w:r>
       <w:r>
         <w:rPr>
-          <w:rFonts w:ascii="Nunito" w:cs="Nunito" w:hAnsi="Nunito" w:eastAsia="Nunito"/>
-          <w:outline w:val="0"/>
-          <w:color w:val="ff0000"/>
-          <w:u w:color="ff0000"/>
-          <w:rtl w:val="0"/>
-          <w14:textFill>
-            <w14:solidFill>
-              <w14:srgbClr w14:val="FF0000"/>
-            </w14:solidFill>
-          </w14:textFill>
+          <w:rFonts w:ascii="Nunito" w:eastAsia="Nunito" w:hAnsi="Nunito" w:cs="Nunito"/>
+          <w:color w:val="FF0000"/>
+          <w:u w:color="FF0000"/>
         </w:rPr>
         <w:t xml:space="preserve"> </w:t>
       </w:r>
-      <w:r>
-        <w:rPr>
-          <w:rFonts w:ascii="Nunito" w:cs="Nunito" w:hAnsi="Nunito" w:eastAsia="Nunito"/>
-          <w:rtl w:val="0"/>
+      <w:proofErr w:type="spellStart"/>
+      <w:r>
+        <w:rPr>
+          <w:rFonts w:ascii="Nunito" w:eastAsia="Nunito" w:hAnsi="Nunito" w:cs="Nunito"/>
           <w:lang w:val="de-DE"/>
         </w:rPr>
         <w:t>pts</w:t>
       </w:r>
-    </w:p>
-    <w:p>
-      <w:pPr>
-        <w:pStyle w:val="Body"/>
-        <w:spacing w:line="240" w:lineRule="auto"/>
-        <w:ind w:left="720" w:firstLine="0"/>
-      </w:pPr>
-      <w:r>
-        <w:rPr>
-          <w:rFonts w:ascii="Nunito" w:cs="Nunito" w:hAnsi="Nunito" w:eastAsia="Nunito"/>
-          <w:rtl w:val="0"/>
-          <w:lang w:val="en-US"/>
+      <w:proofErr w:type="spellEnd"/>
+    </w:p>
+    <w:p>
+      <w:pPr>
+        <w:pStyle w:val="Body"/>
+        <w:spacing w:line="240" w:lineRule="auto"/>
+        <w:ind w:left="720"/>
+      </w:pPr>
+      <w:r>
+        <w:rPr>
+          <w:rFonts w:ascii="Nunito" w:eastAsia="Nunito" w:hAnsi="Nunito" w:cs="Nunito"/>
         </w:rPr>
         <w:t xml:space="preserve">Code setup means that your code runs properly. Style includes descriptive variable names and should be based on the information they store. If you use helper functions, they should also be named descriptively and named based on what they do. Style also includes adding in comments for non-trivial lines of code. There will be no penalty for over-commenting so if a particular line of code needs to be explained, especially if it is doing some calculations or important flow control changes in your program, then put in comments on what that line of code is supposed to do. </w:t>
       </w:r>
     </w:p>
     <w:sectPr>
-      <w:headerReference w:type="default" r:id="rId5"/>
-      <w:footerReference w:type="default" r:id="rId6"/>
-      <w:pgSz w:w="12240" w:h="15840" w:orient="portrait"/>
-      <w:pgMar w:top="1440" w:right="1440" w:bottom="1440" w:left="1440" w:header="720" w:footer="720"/>
+      <w:headerReference w:type="default" r:id="rId8"/>
+      <w:footerReference w:type="default" r:id="rId9"/>
+      <w:pgSz w:w="12240" w:h="15840"/>
+      <w:pgMar w:top="1440" w:right="1440" w:bottom="1440" w:left="1440" w:header="720" w:footer="720" w:gutter="0"/>
       <w:pgNumType w:start="1"/>
-      <w:bidi w:val="0"/>
+      <w:cols w:space="720"/>
     </w:sectPr>
   </w:body>
 </w:document>
 </file>
 
+<file path=word/endnotes.xml><?xml version="1.0" encoding="utf-8"?>
+<w:endnotes xmlns:wpc="http://schemas.microsoft.com/office/word/2010/wordprocessingCanvas" xmlns:cx="http://schemas.microsoft.com/office/drawing/2014/chartex" xmlns:cx1="http://schemas.microsoft.com/office/drawing/2015/9/8/chartex" xmlns:cx2="http://schemas.microsoft.com/office/drawing/2015/10/21/chartex" xmlns:cx3="http://schemas.microsoft.com/office/drawing/2016/5/9/chartex" xmlns:cx4="http://schemas.microsoft.com/office/drawing/2016/5/10/chartex" xmlns:cx5="http://schemas.microsoft.com/office/drawing/2016/5/11/chartex" xmlns:cx6="http://schemas.microsoft.com/office/drawing/2016/5/12/chartex" xmlns:cx7="http://schemas.microsoft.com/office/drawing/2016/5/13/chartex" xmlns:cx8="http://schemas.microsoft.com/office/drawing/2016/5/14/chartex" xmlns:mc="http://schemas.openxmlformats.org/markup-compatibility/2006" xmlns:aink="http://schemas.microsoft.com/office/drawing/2016/ink" xmlns:am3d="http://schemas.microsoft.com/office/drawing/2017/model3d" xmlns:o="urn:schemas-microsoft-com:office:office" xmlns:oel="http://schemas.microsoft.com/office/2019/extlst" xmlns:r="http://schemas.openxmlformats.org/officeDocument/2006/relationships" xmlns:m="http://schemas.openxmlformats.org/officeDocument/2006/math" xmlns:v="urn:schemas-microsoft-com:vml" xmlns:wp14="http://schemas.microsoft.com/office/word/2010/wordprocessingDrawing" xmlns:wp="http://schemas.openxmlformats.org/drawingml/2006/wordprocessingDrawing" xmlns:w10="urn:schemas-microsoft-com:office:word" xmlns:w="http://schemas.openxmlformats.org/wordprocessingml/2006/main" xmlns:w14="http://schemas.microsoft.com/office/word/2010/wordml" xmlns:w15="http://schemas.microsoft.com/office/word/2012/wordml" xmlns:w16cex="http://schemas.microsoft.com/office/word/2018/wordml/cex" xmlns:w16cid="http://schemas.microsoft.com/office/word/2016/wordml/cid" xmlns:w16="http://schemas.microsoft.com/office/word/2018/wordml" xmlns:w16sdtdh="http://schemas.microsoft.com/office/word/2020/wordml/sdtdatahash" xmlns:w16se="http://schemas.microsoft.com/office/word/2015/wordml/symex" xmlns:wpg="http://schemas.microsoft.com/office/word/2010/wordprocessingGroup" xmlns:wpi="http://schemas.microsoft.com/office/word/2010/wordprocessingInk" xmlns:wne="http://schemas.microsoft.com/office/word/2006/wordml" xmlns:wps="http://schemas.microsoft.com/office/word/2010/wordprocessingShape" mc:Ignorable="w14 w15 w16se w16cid w16 w16cex w16sdtdh wp14">
+  <w:endnote w:type="separator" w:id="-1">
+    <w:p>
+      <w:r>
+        <w:separator/>
+      </w:r>
+    </w:p>
+  </w:endnote>
+  <w:endnote w:type="continuationSeparator" w:id="0">
+    <w:p>
+      <w:r>
+        <w:continuationSeparator/>
+      </w:r>
+    </w:p>
+  </w:endnote>
+</w:endnotes>
+</file>
+
 <file path=word/footer1.xml><?xml version="1.0" encoding="utf-8"?>
-<w:ftr xmlns:r="http://schemas.openxmlformats.org/officeDocument/2006/relationships" xmlns:wp="http://schemas.openxmlformats.org/drawingml/2006/wordprocessingDrawing" xmlns:w="http://schemas.openxmlformats.org/wordprocessingml/2006/main" xmlns:w10="urn:schemas-microsoft-com:office:word" xmlns:w14="http://schemas.microsoft.com/office/word/2010/wordml" xmlns:wps="http://schemas.microsoft.com/office/word/2010/wordprocessingShape" xmlns:wpg="http://schemas.microsoft.com/office/word/2010/wordprocessingGroup" xmlns:mc="http://schemas.openxmlformats.org/markup-compatibility/2006" xmlns:v="urn:schemas-microsoft-com:vml" xmlns:o="urn:schemas-microsoft-com:office:office" xmlns:m="http://schemas.openxmlformats.org/officeDocument/2006/math" mc:Ignorable="w14">
+<w:ftr xmlns:wpc="http://schemas.microsoft.com/office/word/2010/wordprocessingCanvas" xmlns:cx="http://schemas.microsoft.com/office/drawing/2014/chartex" xmlns:cx1="http://schemas.microsoft.com/office/drawing/2015/9/8/chartex" xmlns:cx2="http://schemas.microsoft.com/office/drawing/2015/10/21/chartex" xmlns:cx3="http://schemas.microsoft.com/office/drawing/2016/5/9/chartex" xmlns:cx4="http://schemas.microsoft.com/office/drawing/2016/5/10/chartex" xmlns:cx5="http://schemas.microsoft.com/office/drawing/2016/5/11/chartex" xmlns:cx6="http://schemas.microsoft.com/office/drawing/2016/5/12/chartex" xmlns:cx7="http://schemas.microsoft.com/office/drawing/2016/5/13/chartex" xmlns:cx8="http://schemas.microsoft.com/office/drawing/2016/5/14/chartex" xmlns:mc="http://schemas.openxmlformats.org/markup-compatibility/2006" xmlns:aink="http://schemas.microsoft.com/office/drawing/2016/ink" xmlns:am3d="http://schemas.microsoft.com/office/drawing/2017/model3d" xmlns:o="urn:schemas-microsoft-com:office:office" xmlns:oel="http://schemas.microsoft.com/office/2019/extlst" xmlns:r="http://schemas.openxmlformats.org/officeDocument/2006/relationships" xmlns:m="http://schemas.openxmlformats.org/officeDocument/2006/math" xmlns:v="urn:schemas-microsoft-com:vml" xmlns:wp14="http://schemas.microsoft.com/office/word/2010/wordprocessingDrawing" xmlns:wp="http://schemas.openxmlformats.org/drawingml/2006/wordprocessingDrawing" xmlns:w10="urn:schemas-microsoft-com:office:word" xmlns:w="http://schemas.openxmlformats.org/wordprocessingml/2006/main" xmlns:w14="http://schemas.microsoft.com/office/word/2010/wordml" xmlns:w15="http://schemas.microsoft.com/office/word/2012/wordml" xmlns:w16cex="http://schemas.microsoft.com/office/word/2018/wordml/cex" xmlns:w16cid="http://schemas.microsoft.com/office/word/2016/wordml/cid" xmlns:w16="http://schemas.microsoft.com/office/word/2018/wordml" xmlns:w16sdtdh="http://schemas.microsoft.com/office/word/2020/wordml/sdtdatahash" xmlns:w16se="http://schemas.microsoft.com/office/word/2015/wordml/symex" xmlns:wpg="http://schemas.microsoft.com/office/word/2010/wordprocessingGroup" xmlns:wpi="http://schemas.microsoft.com/office/word/2010/wordprocessingInk" xmlns:wne="http://schemas.microsoft.com/office/word/2006/wordml" xmlns:wps="http://schemas.microsoft.com/office/word/2010/wordprocessingShape" mc:Ignorable="w14 w15 w16se w16cid w16 w16cex w16sdtdh wp14">
   <w:p>
     <w:pPr>
       <w:pStyle w:val="Body"/>
       <w:jc w:val="right"/>
     </w:pPr>
     <w:r>
-      <w:rPr/>
-      <w:fldChar w:fldCharType="begin" w:fldLock="0"/>
+      <w:fldChar w:fldCharType="begin"/>
     </w:r>
     <w:r>
       <w:instrText xml:space="preserve"> PAGE </w:instrText>
     </w:r>
     <w:r>
-      <w:rPr/>
-      <w:fldChar w:fldCharType="separate" w:fldLock="0"/>
+      <w:fldChar w:fldCharType="separate"/>
     </w:r>
-    <w:r/>
     <w:r>
-      <w:rPr/>
-      <w:fldChar w:fldCharType="end" w:fldLock="0"/>
+      <w:rPr>
+        <w:noProof/>
+      </w:rPr>
+      <w:t>1</w:t>
+    </w:r>
+    <w:r>
+      <w:fldChar w:fldCharType="end"/>
     </w:r>
   </w:p>
 </w:ftr>
 </file>
 
+<file path=word/footnotes.xml><?xml version="1.0" encoding="utf-8"?>
+<w:footnotes xmlns:wpc="http://schemas.microsoft.com/office/word/2010/wordprocessingCanvas" xmlns:cx="http://schemas.microsoft.com/office/drawing/2014/chartex" xmlns:cx1="http://schemas.microsoft.com/office/drawing/2015/9/8/chartex" xmlns:cx2="http://schemas.microsoft.com/office/drawing/2015/10/21/chartex" xmlns:cx3="http://schemas.microsoft.com/office/drawing/2016/5/9/chartex" xmlns:cx4="http://schemas.microsoft.com/office/drawing/2016/5/10/chartex" xmlns:cx5="http://schemas.microsoft.com/office/drawing/2016/5/11/chartex" xmlns:cx6="http://schemas.microsoft.com/office/drawing/2016/5/12/chartex" xmlns:cx7="http://schemas.microsoft.com/office/drawing/2016/5/13/chartex" xmlns:cx8="http://schemas.microsoft.com/office/drawing/2016/5/14/chartex" xmlns:mc="http://schemas.openxmlformats.org/markup-compatibility/2006" xmlns:aink="http://schemas.microsoft.com/office/drawing/2016/ink" xmlns:am3d="http://schemas.microsoft.com/office/drawing/2017/model3d" xmlns:o="urn:schemas-microsoft-com:office:office" xmlns:oel="http://schemas.microsoft.com/office/2019/extlst" xmlns:r="http://schemas.openxmlformats.org/officeDocument/2006/relationships" xmlns:m="http://schemas.openxmlformats.org/officeDocument/2006/math" xmlns:v="urn:schemas-microsoft-com:vml" xmlns:wp14="http://schemas.microsoft.com/office/word/2010/wordprocessingDrawing" xmlns:wp="http://schemas.openxmlformats.org/drawingml/2006/wordprocessingDrawing" xmlns:w10="urn:schemas-microsoft-com:office:word" xmlns:w="http://schemas.openxmlformats.org/wordprocessingml/2006/main" xmlns:w14="http://schemas.microsoft.com/office/word/2010/wordml" xmlns:w15="http://schemas.microsoft.com/office/word/2012/wordml" xmlns:w16cex="http://schemas.microsoft.com/office/word/2018/wordml/cex" xmlns:w16cid="http://schemas.microsoft.com/office/word/2016/wordml/cid" xmlns:w16="http://schemas.microsoft.com/office/word/2018/wordml" xmlns:w16sdtdh="http://schemas.microsoft.com/office/word/2020/wordml/sdtdatahash" xmlns:w16se="http://schemas.microsoft.com/office/word/2015/wordml/symex" xmlns:wpg="http://schemas.microsoft.com/office/word/2010/wordprocessingGroup" xmlns:wpi="http://schemas.microsoft.com/office/word/2010/wordprocessingInk" xmlns:wne="http://schemas.microsoft.com/office/word/2006/wordml" xmlns:wps="http://schemas.microsoft.com/office/word/2010/wordprocessingShape" mc:Ignorable="w14 w15 w16se w16cid w16 w16cex w16sdtdh wp14">
+  <w:footnote w:type="separator" w:id="-1">
+    <w:p>
+      <w:r>
+        <w:separator/>
+      </w:r>
+    </w:p>
+  </w:footnote>
+  <w:footnote w:type="continuationSeparator" w:id="0">
+    <w:p>
+      <w:r>
+        <w:continuationSeparator/>
+      </w:r>
+    </w:p>
+  </w:footnote>
+</w:footnotes>
+</file>
+
 <file path=word/header1.xml><?xml version="1.0" encoding="utf-8"?>
-<w:hdr xmlns:r="http://schemas.openxmlformats.org/officeDocument/2006/relationships" xmlns:wp="http://schemas.openxmlformats.org/drawingml/2006/wordprocessingDrawing" xmlns:w="http://schemas.openxmlformats.org/wordprocessingml/2006/main" xmlns:w10="urn:schemas-microsoft-com:office:word" xmlns:w14="http://schemas.microsoft.com/office/word/2010/wordml" xmlns:wps="http://schemas.microsoft.com/office/word/2010/wordprocessingShape" xmlns:wpg="http://schemas.microsoft.com/office/word/2010/wordprocessingGroup" xmlns:mc="http://schemas.openxmlformats.org/markup-compatibility/2006" xmlns:v="urn:schemas-microsoft-com:vml" xmlns:o="urn:schemas-microsoft-com:office:office" xmlns:m="http://schemas.openxmlformats.org/officeDocument/2006/math" mc:Ignorable="w14">
+<w:hdr xmlns:wpc="http://schemas.microsoft.com/office/word/2010/wordprocessingCanvas" xmlns:cx="http://schemas.microsoft.com/office/drawing/2014/chartex" xmlns:cx1="http://schemas.microsoft.com/office/drawing/2015/9/8/chartex" xmlns:cx2="http://schemas.microsoft.com/office/drawing/2015/10/21/chartex" xmlns:cx3="http://schemas.microsoft.com/office/drawing/2016/5/9/chartex" xmlns:cx4="http://schemas.microsoft.com/office/drawing/2016/5/10/chartex" xmlns:cx5="http://schemas.microsoft.com/office/drawing/2016/5/11/chartex" xmlns:cx6="http://schemas.microsoft.com/office/drawing/2016/5/12/chartex" xmlns:cx7="http://schemas.microsoft.com/office/drawing/2016/5/13/chartex" xmlns:cx8="http://schemas.microsoft.com/office/drawing/2016/5/14/chartex" xmlns:mc="http://schemas.openxmlformats.org/markup-compatibility/2006" xmlns:aink="http://schemas.microsoft.com/office/drawing/2016/ink" xmlns:am3d="http://schemas.microsoft.com/office/drawing/2017/model3d" xmlns:o="urn:schemas-microsoft-com:office:office" xmlns:oel="http://schemas.microsoft.com/office/2019/extlst" xmlns:r="http://schemas.openxmlformats.org/officeDocument/2006/relationships" xmlns:m="http://schemas.openxmlformats.org/officeDocument/2006/math" xmlns:v="urn:schemas-microsoft-com:vml" xmlns:wp14="http://schemas.microsoft.com/office/word/2010/wordprocessingDrawing" xmlns:wp="http://schemas.openxmlformats.org/drawingml/2006/wordprocessingDrawing" xmlns:w10="urn:schemas-microsoft-com:office:word" xmlns:w="http://schemas.openxmlformats.org/wordprocessingml/2006/main" xmlns:w14="http://schemas.microsoft.com/office/word/2010/wordml" xmlns:w15="http://schemas.microsoft.com/office/word/2012/wordml" xmlns:w16cex="http://schemas.microsoft.com/office/word/2018/wordml/cex" xmlns:w16cid="http://schemas.microsoft.com/office/word/2016/wordml/cid" xmlns:w16="http://schemas.microsoft.com/office/word/2018/wordml" xmlns:w16sdtdh="http://schemas.microsoft.com/office/word/2020/wordml/sdtdatahash" xmlns:w16se="http://schemas.microsoft.com/office/word/2015/wordml/symex" xmlns:wpg="http://schemas.microsoft.com/office/word/2010/wordprocessingGroup" xmlns:wpi="http://schemas.microsoft.com/office/word/2010/wordprocessingInk" xmlns:wne="http://schemas.microsoft.com/office/word/2006/wordml" xmlns:wps="http://schemas.microsoft.com/office/word/2010/wordprocessingShape" mc:Ignorable="w14 w15 w16se w16cid w16 w16cex w16sdtdh wp14">
   <w:p>
     <w:pPr>
       <w:pStyle w:val="Body"/>
       <w:spacing w:line="240" w:lineRule="auto"/>
-      <w:ind w:left="720" w:firstLine="0"/>
+      <w:ind w:left="720"/>
       <w:rPr>
-        <w:rFonts w:ascii="Nunito" w:cs="Nunito" w:hAnsi="Nunito" w:eastAsia="Nunito"/>
-        <w:i w:val="1"/>
-        <w:iCs w:val="1"/>
+        <w:rFonts w:ascii="Nunito" w:eastAsia="Nunito" w:hAnsi="Nunito" w:cs="Nunito"/>
+        <w:i/>
+        <w:iCs/>
       </w:rPr>
     </w:pPr>
     <w:r>
-      <w:drawing xmlns:a="http://schemas.openxmlformats.org/drawingml/2006/main">
+      <w:rPr>
+        <w:noProof/>
+      </w:rPr>
+      <w:drawing>
         <wp:anchor distT="152400" distB="152400" distL="152400" distR="152400" simplePos="0" relativeHeight="251658240" behindDoc="1" locked="0" layoutInCell="1" allowOverlap="1">
           <wp:simplePos x="0" y="0"/>
           <wp:positionH relativeFrom="page">
@@ -1406,9 +1208,7 @@
                   </pic:cNvPicPr>
                 </pic:nvPicPr>
                 <pic:blipFill>
-                  <a:blip r:embed="rId1">
-                    <a:extLst/>
-                  </a:blip>
+                  <a:blip r:embed="rId1"/>
                   <a:stretch>
                     <a:fillRect/>
                   </a:stretch>
@@ -1441,51 +1241,37 @@
     </w:pPr>
     <w:r>
       <w:rPr>
-        <w:b w:val="1"/>
-        <w:bCs w:val="1"/>
-        <w:outline w:val="0"/>
+        <w:b/>
+        <w:bCs/>
         <w:color w:val="434343"/>
         <w:sz w:val="24"/>
         <w:szCs w:val="24"/>
         <w:u w:color="434343"/>
-        <w14:textFill>
-          <w14:solidFill>
-            <w14:srgbClr w14:val="434343"/>
-          </w14:solidFill>
-        </w14:textFill>
       </w:rPr>
-      <w:br w:type="textWrapping"/>
+      <w:br/>
     </w:r>
     <w:r>
       <w:rPr>
-        <w:rFonts w:ascii="Nunito" w:cs="Nunito" w:hAnsi="Nunito" w:eastAsia="Nunito"/>
-        <w:b w:val="1"/>
-        <w:bCs w:val="1"/>
-        <w:outline w:val="0"/>
+        <w:rFonts w:ascii="Nunito" w:eastAsia="Nunito" w:hAnsi="Nunito" w:cs="Nunito"/>
+        <w:b/>
+        <w:bCs/>
         <w:color w:val="434343"/>
         <w:sz w:val="24"/>
         <w:szCs w:val="24"/>
         <w:u w:color="434343"/>
-        <w:rtl w:val="0"/>
-        <w:lang w:val="en-US"/>
-        <w14:textFill>
-          <w14:solidFill>
-            <w14:srgbClr w14:val="434343"/>
-          </w14:solidFill>
-        </w14:textFill>
       </w:rPr>
       <w:t>Programming Languages and Techniques</w:t>
     </w:r>
     <w:r>
-      <w:rPr>
-        <w:rtl w:val="0"/>
-      </w:rPr>
       <w:t xml:space="preserve"> </w:t>
     </w:r>
     <w:r>
+      <w:rPr>
+        <w:noProof/>
+      </w:rPr>
       <mc:AlternateContent>
         <mc:Choice Requires="wps">
-          <w:drawing xmlns:a="http://schemas.openxmlformats.org/drawingml/2006/main">
+          <w:drawing>
             <wp:inline distT="0" distB="0" distL="0" distR="0">
               <wp:extent cx="5943600" cy="19050"/>
               <wp:effectExtent l="0" t="0" r="0" b="0"/>
@@ -1529,31 +1315,33 @@
         </mc:Fallback>
       </mc:AlternateContent>
     </w:r>
-    <w:r/>
   </w:p>
 </w:hdr>
 </file>
 
 <file path=word/numbering.xml><?xml version="1.0" encoding="utf-8"?>
-<w:numbering xmlns:w="http://schemas.openxmlformats.org/wordprocessingml/2006/main" xmlns:wp="http://schemas.openxmlformats.org/drawingml/2006/wordprocessingDrawing" xmlns:w14="http://schemas.microsoft.com/office/word/2010/wordml" xmlns:r="http://schemas.openxmlformats.org/officeDocument/2006/relationships" xmlns:v="urn:schemas-microsoft-com:vml" xmlns:o="urn:schemas-microsoft-com:office:office">
-  <w:abstractNum w:abstractNumId="0">
+<w:numbering xmlns:wpc="http://schemas.microsoft.com/office/word/2010/wordprocessingCanvas" xmlns:cx="http://schemas.microsoft.com/office/drawing/2014/chartex" xmlns:cx1="http://schemas.microsoft.com/office/drawing/2015/9/8/chartex" xmlns:cx2="http://schemas.microsoft.com/office/drawing/2015/10/21/chartex" xmlns:cx3="http://schemas.microsoft.com/office/drawing/2016/5/9/chartex" xmlns:cx4="http://schemas.microsoft.com/office/drawing/2016/5/10/chartex" xmlns:cx5="http://schemas.microsoft.com/office/drawing/2016/5/11/chartex" xmlns:cx6="http://schemas.microsoft.com/office/drawing/2016/5/12/chartex" xmlns:cx7="http://schemas.microsoft.com/office/drawing/2016/5/13/chartex" xmlns:cx8="http://schemas.microsoft.com/office/drawing/2016/5/14/chartex" xmlns:mc="http://schemas.openxmlformats.org/markup-compatibility/2006" xmlns:aink="http://schemas.microsoft.com/office/drawing/2016/ink" xmlns:am3d="http://schemas.microsoft.com/office/drawing/2017/model3d" xmlns:o="urn:schemas-microsoft-com:office:office" xmlns:oel="http://schemas.microsoft.com/office/2019/extlst" xmlns:r="http://schemas.openxmlformats.org/officeDocument/2006/relationships" xmlns:m="http://schemas.openxmlformats.org/officeDocument/2006/math" xmlns:v="urn:schemas-microsoft-com:vml" xmlns:wp14="http://schemas.microsoft.com/office/word/2010/wordprocessingDrawing" xmlns:wp="http://schemas.openxmlformats.org/drawingml/2006/wordprocessingDrawing" xmlns:w10="urn:schemas-microsoft-com:office:word" xmlns:w="http://schemas.openxmlformats.org/wordprocessingml/2006/main" xmlns:w14="http://schemas.microsoft.com/office/word/2010/wordml" xmlns:w15="http://schemas.microsoft.com/office/word/2012/wordml" xmlns:w16cex="http://schemas.microsoft.com/office/word/2018/wordml/cex" xmlns:w16cid="http://schemas.microsoft.com/office/word/2016/wordml/cid" xmlns:w16="http://schemas.microsoft.com/office/word/2018/wordml" xmlns:w16sdtdh="http://schemas.microsoft.com/office/word/2020/wordml/sdtdatahash" xmlns:w16se="http://schemas.microsoft.com/office/word/2015/wordml/symex" xmlns:wpg="http://schemas.microsoft.com/office/word/2010/wordprocessingGroup" xmlns:wpi="http://schemas.microsoft.com/office/word/2010/wordprocessingInk" xmlns:wne="http://schemas.microsoft.com/office/word/2006/wordml" xmlns:wps="http://schemas.microsoft.com/office/word/2010/wordprocessingShape" mc:Ignorable="w14 w15 w16se w16cid w16 w16cex w16sdtdh wp14">
+  <w:abstractNum w:abstractNumId="0" w15:restartNumberingAfterBreak="0">
+    <w:nsid w:val="140E20F2"/>
     <w:multiLevelType w:val="hybridMultilevel"/>
-    <w:numStyleLink w:val="Imported Style 1"/>
+    <w:tmpl w:val="E7D8FE96"/>
+    <w:numStyleLink w:val="ImportedStyle1"/>
   </w:abstractNum>
-  <w:abstractNum w:abstractNumId="1">
+  <w:abstractNum w:abstractNumId="1" w15:restartNumberingAfterBreak="0">
+    <w:nsid w:val="1BAB2CE4"/>
     <w:multiLevelType w:val="hybridMultilevel"/>
-    <w:styleLink w:val="Imported Style 1"/>
-    <w:lvl w:ilvl="0">
+    <w:tmpl w:val="C84EE888"/>
+    <w:styleLink w:val="ImportedStyle2"/>
+    <w:lvl w:ilvl="0" w:tplc="323816DA">
       <w:start w:val="1"/>
       <w:numFmt w:val="bullet"/>
-      <w:suff w:val="tab"/>
       <w:lvlText w:val="●"/>
       <w:lvlJc w:val="left"/>
       <w:pPr>
         <w:ind w:left="720" w:hanging="360"/>
       </w:pPr>
       <w:rPr>
-        <w:rFonts w:ascii="Helvetica" w:cs="Helvetica" w:hAnsi="Helvetica" w:eastAsia="Helvetica"/>
+        <w:rFonts w:ascii="Helvetica" w:eastAsia="Helvetica" w:hAnsi="Helvetica" w:cs="Helvetica"/>
         <w:b w:val="0"/>
         <w:bCs w:val="0"/>
         <w:i w:val="0"/>
@@ -1573,17 +1361,16 @@
         <w:vertAlign w:val="baseline"/>
       </w:rPr>
     </w:lvl>
-    <w:lvl w:ilvl="1">
+    <w:lvl w:ilvl="1" w:tplc="1A8A7B2C">
       <w:start w:val="1"/>
       <w:numFmt w:val="bullet"/>
-      <w:suff w:val="tab"/>
       <w:lvlText w:val="o"/>
       <w:lvlJc w:val="left"/>
       <w:pPr>
         <w:ind w:left="1440" w:hanging="360"/>
       </w:pPr>
       <w:rPr>
-        <w:rFonts w:ascii="Helvetica" w:cs="Helvetica" w:hAnsi="Helvetica" w:eastAsia="Helvetica"/>
+        <w:rFonts w:ascii="Helvetica" w:eastAsia="Helvetica" w:hAnsi="Helvetica" w:cs="Helvetica"/>
         <w:b w:val="0"/>
         <w:bCs w:val="0"/>
         <w:i w:val="0"/>
@@ -1603,17 +1390,16 @@
         <w:vertAlign w:val="baseline"/>
       </w:rPr>
     </w:lvl>
-    <w:lvl w:ilvl="2">
+    <w:lvl w:ilvl="2" w:tplc="D7F0D362">
       <w:start w:val="1"/>
       <w:numFmt w:val="bullet"/>
-      <w:suff w:val="tab"/>
       <w:lvlText w:val="▪"/>
       <w:lvlJc w:val="left"/>
       <w:pPr>
         <w:ind w:left="2160" w:hanging="360"/>
       </w:pPr>
       <w:rPr>
-        <w:rFonts w:ascii="Arial Unicode MS" w:cs="Arial Unicode MS" w:hAnsi="Arial Unicode MS" w:eastAsia="Arial Unicode MS"/>
+        <w:rFonts w:ascii="Arial Unicode MS" w:eastAsia="Arial Unicode MS" w:hAnsi="Arial Unicode MS" w:cs="Arial Unicode MS"/>
         <w:b w:val="0"/>
         <w:bCs w:val="0"/>
         <w:i w:val="0"/>
@@ -1633,17 +1419,16 @@
         <w:vertAlign w:val="baseline"/>
       </w:rPr>
     </w:lvl>
-    <w:lvl w:ilvl="3">
+    <w:lvl w:ilvl="3" w:tplc="ED4E64A8">
       <w:start w:val="1"/>
       <w:numFmt w:val="bullet"/>
-      <w:suff w:val="tab"/>
       <w:lvlText w:val="●"/>
       <w:lvlJc w:val="left"/>
       <w:pPr>
         <w:ind w:left="2880" w:hanging="360"/>
       </w:pPr>
       <w:rPr>
-        <w:rFonts w:ascii="Helvetica" w:cs="Helvetica" w:hAnsi="Helvetica" w:eastAsia="Helvetica"/>
+        <w:rFonts w:ascii="Helvetica" w:eastAsia="Helvetica" w:hAnsi="Helvetica" w:cs="Helvetica"/>
         <w:b w:val="0"/>
         <w:bCs w:val="0"/>
         <w:i w:val="0"/>
@@ -1663,17 +1448,16 @@
         <w:vertAlign w:val="baseline"/>
       </w:rPr>
     </w:lvl>
-    <w:lvl w:ilvl="4">
+    <w:lvl w:ilvl="4" w:tplc="D61A502E">
       <w:start w:val="1"/>
       <w:numFmt w:val="bullet"/>
-      <w:suff w:val="tab"/>
       <w:lvlText w:val="o"/>
       <w:lvlJc w:val="left"/>
       <w:pPr>
         <w:ind w:left="3600" w:hanging="360"/>
       </w:pPr>
       <w:rPr>
-        <w:rFonts w:ascii="Helvetica" w:cs="Helvetica" w:hAnsi="Helvetica" w:eastAsia="Helvetica"/>
+        <w:rFonts w:ascii="Helvetica" w:eastAsia="Helvetica" w:hAnsi="Helvetica" w:cs="Helvetica"/>
         <w:b w:val="0"/>
         <w:bCs w:val="0"/>
         <w:i w:val="0"/>
@@ -1693,17 +1477,16 @@
         <w:vertAlign w:val="baseline"/>
       </w:rPr>
     </w:lvl>
-    <w:lvl w:ilvl="5">
+    <w:lvl w:ilvl="5" w:tplc="58BECAE4">
       <w:start w:val="1"/>
       <w:numFmt w:val="bullet"/>
-      <w:suff w:val="tab"/>
       <w:lvlText w:val="▪"/>
       <w:lvlJc w:val="left"/>
       <w:pPr>
         <w:ind w:left="4320" w:hanging="360"/>
       </w:pPr>
       <w:rPr>
-        <w:rFonts w:ascii="Arial Unicode MS" w:cs="Arial Unicode MS" w:hAnsi="Arial Unicode MS" w:eastAsia="Arial Unicode MS"/>
+        <w:rFonts w:ascii="Arial Unicode MS" w:eastAsia="Arial Unicode MS" w:hAnsi="Arial Unicode MS" w:cs="Arial Unicode MS"/>
         <w:b w:val="0"/>
         <w:bCs w:val="0"/>
         <w:i w:val="0"/>
@@ -1723,17 +1506,16 @@
         <w:vertAlign w:val="baseline"/>
       </w:rPr>
     </w:lvl>
-    <w:lvl w:ilvl="6">
+    <w:lvl w:ilvl="6" w:tplc="43F208F0">
       <w:start w:val="1"/>
       <w:numFmt w:val="bullet"/>
-      <w:suff w:val="tab"/>
       <w:lvlText w:val="●"/>
       <w:lvlJc w:val="left"/>
       <w:pPr>
         <w:ind w:left="5040" w:hanging="360"/>
       </w:pPr>
       <w:rPr>
-        <w:rFonts w:ascii="Helvetica" w:cs="Helvetica" w:hAnsi="Helvetica" w:eastAsia="Helvetica"/>
+        <w:rFonts w:ascii="Helvetica" w:eastAsia="Helvetica" w:hAnsi="Helvetica" w:cs="Helvetica"/>
         <w:b w:val="0"/>
         <w:bCs w:val="0"/>
         <w:i w:val="0"/>
@@ -1753,17 +1535,16 @@
         <w:vertAlign w:val="baseline"/>
       </w:rPr>
     </w:lvl>
-    <w:lvl w:ilvl="7">
+    <w:lvl w:ilvl="7" w:tplc="6366A0D4">
       <w:start w:val="1"/>
       <w:numFmt w:val="bullet"/>
-      <w:suff w:val="tab"/>
       <w:lvlText w:val="o"/>
       <w:lvlJc w:val="left"/>
       <w:pPr>
         <w:ind w:left="5760" w:hanging="360"/>
       </w:pPr>
       <w:rPr>
-        <w:rFonts w:ascii="Helvetica" w:cs="Helvetica" w:hAnsi="Helvetica" w:eastAsia="Helvetica"/>
+        <w:rFonts w:ascii="Helvetica" w:eastAsia="Helvetica" w:hAnsi="Helvetica" w:cs="Helvetica"/>
         <w:b w:val="0"/>
         <w:bCs w:val="0"/>
         <w:i w:val="0"/>
@@ -1783,17 +1564,16 @@
         <w:vertAlign w:val="baseline"/>
       </w:rPr>
     </w:lvl>
-    <w:lvl w:ilvl="8">
+    <w:lvl w:ilvl="8" w:tplc="4D1CBF62">
       <w:start w:val="1"/>
       <w:numFmt w:val="bullet"/>
-      <w:suff w:val="tab"/>
       <w:lvlText w:val="▪"/>
       <w:lvlJc w:val="left"/>
       <w:pPr>
         <w:ind w:left="6480" w:hanging="360"/>
       </w:pPr>
       <w:rPr>
-        <w:rFonts w:ascii="Arial Unicode MS" w:cs="Arial Unicode MS" w:hAnsi="Arial Unicode MS" w:eastAsia="Arial Unicode MS"/>
+        <w:rFonts w:ascii="Arial Unicode MS" w:eastAsia="Arial Unicode MS" w:hAnsi="Arial Unicode MS" w:cs="Arial Unicode MS"/>
         <w:b w:val="0"/>
         <w:bCs w:val="0"/>
         <w:i w:val="0"/>
@@ -1814,24 +1594,258 @@
       </w:rPr>
     </w:lvl>
   </w:abstractNum>
-  <w:abstractNum w:abstractNumId="2">
+  <w:abstractNum w:abstractNumId="2" w15:restartNumberingAfterBreak="0">
+    <w:nsid w:val="3B823101"/>
     <w:multiLevelType w:val="hybridMultilevel"/>
-    <w:numStyleLink w:val="Imported Style 2"/>
-  </w:abstractNum>
-  <w:abstractNum w:abstractNumId="3">
-    <w:multiLevelType w:val="hybridMultilevel"/>
-    <w:styleLink w:val="Imported Style 2"/>
-    <w:lvl w:ilvl="0">
+    <w:tmpl w:val="6AFA93AA"/>
+    <w:styleLink w:val="ImportedStyle3"/>
+    <w:lvl w:ilvl="0" w:tplc="6A8281B0">
       <w:start w:val="1"/>
       <w:numFmt w:val="bullet"/>
-      <w:suff w:val="tab"/>
       <w:lvlText w:val="●"/>
       <w:lvlJc w:val="left"/>
       <w:pPr>
         <w:ind w:left="720" w:hanging="360"/>
       </w:pPr>
       <w:rPr>
-        <w:rFonts w:ascii="Helvetica" w:cs="Helvetica" w:hAnsi="Helvetica" w:eastAsia="Helvetica"/>
+        <w:rFonts w:hAnsi="Arial Unicode MS"/>
+        <w:caps w:val="0"/>
+        <w:smallCaps w:val="0"/>
+        <w:strike w:val="0"/>
+        <w:dstrike w:val="0"/>
+        <w:outline w:val="0"/>
+        <w:emboss w:val="0"/>
+        <w:imprint w:val="0"/>
+        <w:spacing w:val="0"/>
+        <w:w w:val="100"/>
+        <w:kern w:val="0"/>
+        <w:position w:val="0"/>
+        <w:highlight w:val="none"/>
+        <w:vertAlign w:val="baseline"/>
+      </w:rPr>
+    </w:lvl>
+    <w:lvl w:ilvl="1" w:tplc="D26887C2">
+      <w:start w:val="1"/>
+      <w:numFmt w:val="bullet"/>
+      <w:lvlText w:val="○"/>
+      <w:lvlJc w:val="left"/>
+      <w:pPr>
+        <w:ind w:left="1440" w:hanging="360"/>
+      </w:pPr>
+      <w:rPr>
+        <w:rFonts w:hAnsi="Arial Unicode MS"/>
+        <w:caps w:val="0"/>
+        <w:smallCaps w:val="0"/>
+        <w:strike w:val="0"/>
+        <w:dstrike w:val="0"/>
+        <w:outline w:val="0"/>
+        <w:emboss w:val="0"/>
+        <w:imprint w:val="0"/>
+        <w:spacing w:val="0"/>
+        <w:w w:val="100"/>
+        <w:kern w:val="0"/>
+        <w:position w:val="0"/>
+        <w:highlight w:val="none"/>
+        <w:vertAlign w:val="baseline"/>
+      </w:rPr>
+    </w:lvl>
+    <w:lvl w:ilvl="2" w:tplc="AFBC3CE6">
+      <w:start w:val="1"/>
+      <w:numFmt w:val="bullet"/>
+      <w:lvlText w:val="■"/>
+      <w:lvlJc w:val="left"/>
+      <w:pPr>
+        <w:ind w:left="2160" w:hanging="360"/>
+      </w:pPr>
+      <w:rPr>
+        <w:rFonts w:hAnsi="Arial Unicode MS"/>
+        <w:caps w:val="0"/>
+        <w:smallCaps w:val="0"/>
+        <w:strike w:val="0"/>
+        <w:dstrike w:val="0"/>
+        <w:outline w:val="0"/>
+        <w:emboss w:val="0"/>
+        <w:imprint w:val="0"/>
+        <w:spacing w:val="0"/>
+        <w:w w:val="100"/>
+        <w:kern w:val="0"/>
+        <w:position w:val="0"/>
+        <w:highlight w:val="none"/>
+        <w:vertAlign w:val="baseline"/>
+      </w:rPr>
+    </w:lvl>
+    <w:lvl w:ilvl="3" w:tplc="8FCC0C32">
+      <w:start w:val="1"/>
+      <w:numFmt w:val="bullet"/>
+      <w:lvlText w:val="●"/>
+      <w:lvlJc w:val="left"/>
+      <w:pPr>
+        <w:ind w:left="2880" w:hanging="360"/>
+      </w:pPr>
+      <w:rPr>
+        <w:rFonts w:hAnsi="Arial Unicode MS"/>
+        <w:caps w:val="0"/>
+        <w:smallCaps w:val="0"/>
+        <w:strike w:val="0"/>
+        <w:dstrike w:val="0"/>
+        <w:outline w:val="0"/>
+        <w:emboss w:val="0"/>
+        <w:imprint w:val="0"/>
+        <w:spacing w:val="0"/>
+        <w:w w:val="100"/>
+        <w:kern w:val="0"/>
+        <w:position w:val="0"/>
+        <w:highlight w:val="none"/>
+        <w:vertAlign w:val="baseline"/>
+      </w:rPr>
+    </w:lvl>
+    <w:lvl w:ilvl="4" w:tplc="1F403F04">
+      <w:start w:val="1"/>
+      <w:numFmt w:val="bullet"/>
+      <w:lvlText w:val="○"/>
+      <w:lvlJc w:val="left"/>
+      <w:pPr>
+        <w:ind w:left="3600" w:hanging="360"/>
+      </w:pPr>
+      <w:rPr>
+        <w:rFonts w:hAnsi="Arial Unicode MS"/>
+        <w:caps w:val="0"/>
+        <w:smallCaps w:val="0"/>
+        <w:strike w:val="0"/>
+        <w:dstrike w:val="0"/>
+        <w:outline w:val="0"/>
+        <w:emboss w:val="0"/>
+        <w:imprint w:val="0"/>
+        <w:spacing w:val="0"/>
+        <w:w w:val="100"/>
+        <w:kern w:val="0"/>
+        <w:position w:val="0"/>
+        <w:highlight w:val="none"/>
+        <w:vertAlign w:val="baseline"/>
+      </w:rPr>
+    </w:lvl>
+    <w:lvl w:ilvl="5" w:tplc="EA7A0582">
+      <w:start w:val="1"/>
+      <w:numFmt w:val="bullet"/>
+      <w:lvlText w:val="■"/>
+      <w:lvlJc w:val="left"/>
+      <w:pPr>
+        <w:ind w:left="4320" w:hanging="360"/>
+      </w:pPr>
+      <w:rPr>
+        <w:rFonts w:hAnsi="Arial Unicode MS"/>
+        <w:caps w:val="0"/>
+        <w:smallCaps w:val="0"/>
+        <w:strike w:val="0"/>
+        <w:dstrike w:val="0"/>
+        <w:outline w:val="0"/>
+        <w:emboss w:val="0"/>
+        <w:imprint w:val="0"/>
+        <w:spacing w:val="0"/>
+        <w:w w:val="100"/>
+        <w:kern w:val="0"/>
+        <w:position w:val="0"/>
+        <w:highlight w:val="none"/>
+        <w:vertAlign w:val="baseline"/>
+      </w:rPr>
+    </w:lvl>
+    <w:lvl w:ilvl="6" w:tplc="9AD69852">
+      <w:start w:val="1"/>
+      <w:numFmt w:val="bullet"/>
+      <w:lvlText w:val="●"/>
+      <w:lvlJc w:val="left"/>
+      <w:pPr>
+        <w:ind w:left="5040" w:hanging="360"/>
+      </w:pPr>
+      <w:rPr>
+        <w:rFonts w:hAnsi="Arial Unicode MS"/>
+        <w:caps w:val="0"/>
+        <w:smallCaps w:val="0"/>
+        <w:strike w:val="0"/>
+        <w:dstrike w:val="0"/>
+        <w:outline w:val="0"/>
+        <w:emboss w:val="0"/>
+        <w:imprint w:val="0"/>
+        <w:spacing w:val="0"/>
+        <w:w w:val="100"/>
+        <w:kern w:val="0"/>
+        <w:position w:val="0"/>
+        <w:highlight w:val="none"/>
+        <w:vertAlign w:val="baseline"/>
+      </w:rPr>
+    </w:lvl>
+    <w:lvl w:ilvl="7" w:tplc="07B27338">
+      <w:start w:val="1"/>
+      <w:numFmt w:val="bullet"/>
+      <w:lvlText w:val="○"/>
+      <w:lvlJc w:val="left"/>
+      <w:pPr>
+        <w:ind w:left="5760" w:hanging="360"/>
+      </w:pPr>
+      <w:rPr>
+        <w:rFonts w:hAnsi="Arial Unicode MS"/>
+        <w:caps w:val="0"/>
+        <w:smallCaps w:val="0"/>
+        <w:strike w:val="0"/>
+        <w:dstrike w:val="0"/>
+        <w:outline w:val="0"/>
+        <w:emboss w:val="0"/>
+        <w:imprint w:val="0"/>
+        <w:spacing w:val="0"/>
+        <w:w w:val="100"/>
+        <w:kern w:val="0"/>
+        <w:position w:val="0"/>
+        <w:highlight w:val="none"/>
+        <w:vertAlign w:val="baseline"/>
+      </w:rPr>
+    </w:lvl>
+    <w:lvl w:ilvl="8" w:tplc="A094CC94">
+      <w:start w:val="1"/>
+      <w:numFmt w:val="bullet"/>
+      <w:lvlText w:val="■"/>
+      <w:lvlJc w:val="left"/>
+      <w:pPr>
+        <w:ind w:left="6480" w:hanging="360"/>
+      </w:pPr>
+      <w:rPr>
+        <w:rFonts w:hAnsi="Arial Unicode MS"/>
+        <w:caps w:val="0"/>
+        <w:smallCaps w:val="0"/>
+        <w:strike w:val="0"/>
+        <w:dstrike w:val="0"/>
+        <w:outline w:val="0"/>
+        <w:emboss w:val="0"/>
+        <w:imprint w:val="0"/>
+        <w:spacing w:val="0"/>
+        <w:w w:val="100"/>
+        <w:kern w:val="0"/>
+        <w:position w:val="0"/>
+        <w:highlight w:val="none"/>
+        <w:vertAlign w:val="baseline"/>
+      </w:rPr>
+    </w:lvl>
+  </w:abstractNum>
+  <w:abstractNum w:abstractNumId="3" w15:restartNumberingAfterBreak="0">
+    <w:nsid w:val="585168E8"/>
+    <w:multiLevelType w:val="hybridMultilevel"/>
+    <w:tmpl w:val="6AFA93AA"/>
+    <w:numStyleLink w:val="ImportedStyle3"/>
+  </w:abstractNum>
+  <w:abstractNum w:abstractNumId="4" w15:restartNumberingAfterBreak="0">
+    <w:nsid w:val="6BDE64AC"/>
+    <w:multiLevelType w:val="hybridMultilevel"/>
+    <w:tmpl w:val="E7D8FE96"/>
+    <w:styleLink w:val="ImportedStyle1"/>
+    <w:lvl w:ilvl="0" w:tplc="73F86EF8">
+      <w:start w:val="1"/>
+      <w:numFmt w:val="bullet"/>
+      <w:lvlText w:val="●"/>
+      <w:lvlJc w:val="left"/>
+      <w:pPr>
+        <w:ind w:left="720" w:hanging="360"/>
+      </w:pPr>
+      <w:rPr>
+        <w:rFonts w:ascii="Helvetica" w:eastAsia="Helvetica" w:hAnsi="Helvetica" w:cs="Helvetica"/>
         <w:b w:val="0"/>
         <w:bCs w:val="0"/>
         <w:i w:val="0"/>
@@ -1851,17 +1865,16 @@
         <w:vertAlign w:val="baseline"/>
       </w:rPr>
     </w:lvl>
-    <w:lvl w:ilvl="1">
+    <w:lvl w:ilvl="1" w:tplc="8DDEE4F4">
       <w:start w:val="1"/>
       <w:numFmt w:val="bullet"/>
-      <w:suff w:val="tab"/>
       <w:lvlText w:val="o"/>
       <w:lvlJc w:val="left"/>
       <w:pPr>
         <w:ind w:left="1440" w:hanging="360"/>
       </w:pPr>
       <w:rPr>
-        <w:rFonts w:ascii="Helvetica" w:cs="Helvetica" w:hAnsi="Helvetica" w:eastAsia="Helvetica"/>
+        <w:rFonts w:ascii="Helvetica" w:eastAsia="Helvetica" w:hAnsi="Helvetica" w:cs="Helvetica"/>
         <w:b w:val="0"/>
         <w:bCs w:val="0"/>
         <w:i w:val="0"/>
@@ -1881,17 +1894,16 @@
         <w:vertAlign w:val="baseline"/>
       </w:rPr>
     </w:lvl>
-    <w:lvl w:ilvl="2">
+    <w:lvl w:ilvl="2" w:tplc="1C449CD2">
       <w:start w:val="1"/>
       <w:numFmt w:val="bullet"/>
-      <w:suff w:val="tab"/>
       <w:lvlText w:val="▪"/>
       <w:lvlJc w:val="left"/>
       <w:pPr>
         <w:ind w:left="2160" w:hanging="360"/>
       </w:pPr>
       <w:rPr>
-        <w:rFonts w:ascii="Arial Unicode MS" w:cs="Arial Unicode MS" w:hAnsi="Arial Unicode MS" w:eastAsia="Arial Unicode MS"/>
+        <w:rFonts w:ascii="Arial Unicode MS" w:eastAsia="Arial Unicode MS" w:hAnsi="Arial Unicode MS" w:cs="Arial Unicode MS"/>
         <w:b w:val="0"/>
         <w:bCs w:val="0"/>
         <w:i w:val="0"/>
@@ -1911,17 +1923,16 @@
         <w:vertAlign w:val="baseline"/>
       </w:rPr>
     </w:lvl>
-    <w:lvl w:ilvl="3">
+    <w:lvl w:ilvl="3" w:tplc="CC66DA3A">
       <w:start w:val="1"/>
       <w:numFmt w:val="bullet"/>
-      <w:suff w:val="tab"/>
       <w:lvlText w:val="●"/>
       <w:lvlJc w:val="left"/>
       <w:pPr>
         <w:ind w:left="2880" w:hanging="360"/>
       </w:pPr>
       <w:rPr>
-        <w:rFonts w:ascii="Helvetica" w:cs="Helvetica" w:hAnsi="Helvetica" w:eastAsia="Helvetica"/>
+        <w:rFonts w:ascii="Helvetica" w:eastAsia="Helvetica" w:hAnsi="Helvetica" w:cs="Helvetica"/>
         <w:b w:val="0"/>
         <w:bCs w:val="0"/>
         <w:i w:val="0"/>
@@ -1941,17 +1952,16 @@
         <w:vertAlign w:val="baseline"/>
       </w:rPr>
     </w:lvl>
-    <w:lvl w:ilvl="4">
+    <w:lvl w:ilvl="4" w:tplc="5BDEA89C">
       <w:start w:val="1"/>
       <w:numFmt w:val="bullet"/>
-      <w:suff w:val="tab"/>
       <w:lvlText w:val="o"/>
       <w:lvlJc w:val="left"/>
       <w:pPr>
         <w:ind w:left="3600" w:hanging="360"/>
       </w:pPr>
       <w:rPr>
-        <w:rFonts w:ascii="Helvetica" w:cs="Helvetica" w:hAnsi="Helvetica" w:eastAsia="Helvetica"/>
+        <w:rFonts w:ascii="Helvetica" w:eastAsia="Helvetica" w:hAnsi="Helvetica" w:cs="Helvetica"/>
         <w:b w:val="0"/>
         <w:bCs w:val="0"/>
         <w:i w:val="0"/>
@@ -1971,17 +1981,16 @@
         <w:vertAlign w:val="baseline"/>
       </w:rPr>
     </w:lvl>
-    <w:lvl w:ilvl="5">
+    <w:lvl w:ilvl="5" w:tplc="E94EEBB0">
       <w:start w:val="1"/>
       <w:numFmt w:val="bullet"/>
-      <w:suff w:val="tab"/>
       <w:lvlText w:val="▪"/>
       <w:lvlJc w:val="left"/>
       <w:pPr>
         <w:ind w:left="4320" w:hanging="360"/>
       </w:pPr>
       <w:rPr>
-        <w:rFonts w:ascii="Arial Unicode MS" w:cs="Arial Unicode MS" w:hAnsi="Arial Unicode MS" w:eastAsia="Arial Unicode MS"/>
+        <w:rFonts w:ascii="Arial Unicode MS" w:eastAsia="Arial Unicode MS" w:hAnsi="Arial Unicode MS" w:cs="Arial Unicode MS"/>
         <w:b w:val="0"/>
         <w:bCs w:val="0"/>
         <w:i w:val="0"/>
@@ -2001,17 +2010,16 @@
         <w:vertAlign w:val="baseline"/>
       </w:rPr>
     </w:lvl>
-    <w:lvl w:ilvl="6">
+    <w:lvl w:ilvl="6" w:tplc="47AE7392">
       <w:start w:val="1"/>
       <w:numFmt w:val="bullet"/>
-      <w:suff w:val="tab"/>
       <w:lvlText w:val="●"/>
       <w:lvlJc w:val="left"/>
       <w:pPr>
         <w:ind w:left="5040" w:hanging="360"/>
       </w:pPr>
       <w:rPr>
-        <w:rFonts w:ascii="Helvetica" w:cs="Helvetica" w:hAnsi="Helvetica" w:eastAsia="Helvetica"/>
+        <w:rFonts w:ascii="Helvetica" w:eastAsia="Helvetica" w:hAnsi="Helvetica" w:cs="Helvetica"/>
         <w:b w:val="0"/>
         <w:bCs w:val="0"/>
         <w:i w:val="0"/>
@@ -2031,17 +2039,16 @@
         <w:vertAlign w:val="baseline"/>
       </w:rPr>
     </w:lvl>
-    <w:lvl w:ilvl="7">
+    <w:lvl w:ilvl="7" w:tplc="35BCBCD2">
       <w:start w:val="1"/>
       <w:numFmt w:val="bullet"/>
-      <w:suff w:val="tab"/>
       <w:lvlText w:val="o"/>
       <w:lvlJc w:val="left"/>
       <w:pPr>
         <w:ind w:left="5760" w:hanging="360"/>
       </w:pPr>
       <w:rPr>
-        <w:rFonts w:ascii="Helvetica" w:cs="Helvetica" w:hAnsi="Helvetica" w:eastAsia="Helvetica"/>
+        <w:rFonts w:ascii="Helvetica" w:eastAsia="Helvetica" w:hAnsi="Helvetica" w:cs="Helvetica"/>
         <w:b w:val="0"/>
         <w:bCs w:val="0"/>
         <w:i w:val="0"/>
@@ -2061,17 +2068,16 @@
         <w:vertAlign w:val="baseline"/>
       </w:rPr>
     </w:lvl>
-    <w:lvl w:ilvl="8">
+    <w:lvl w:ilvl="8" w:tplc="71CAD81E">
       <w:start w:val="1"/>
       <w:numFmt w:val="bullet"/>
-      <w:suff w:val="tab"/>
       <w:lvlText w:val="▪"/>
       <w:lvlJc w:val="left"/>
       <w:pPr>
         <w:ind w:left="6480" w:hanging="360"/>
       </w:pPr>
       <w:rPr>
-        <w:rFonts w:ascii="Arial Unicode MS" w:cs="Arial Unicode MS" w:hAnsi="Arial Unicode MS" w:eastAsia="Arial Unicode MS"/>
+        <w:rFonts w:ascii="Arial Unicode MS" w:eastAsia="Arial Unicode MS" w:hAnsi="Arial Unicode MS" w:cs="Arial Unicode MS"/>
         <w:b w:val="0"/>
         <w:bCs w:val="0"/>
         <w:i w:val="0"/>
@@ -2092,312 +2098,45 @@
       </w:rPr>
     </w:lvl>
   </w:abstractNum>
-  <w:abstractNum w:abstractNumId="4">
+  <w:abstractNum w:abstractNumId="5" w15:restartNumberingAfterBreak="0">
+    <w:nsid w:val="784F3579"/>
     <w:multiLevelType w:val="hybridMultilevel"/>
-    <w:numStyleLink w:val="Imported Style 3"/>
+    <w:tmpl w:val="C84EE888"/>
+    <w:numStyleLink w:val="ImportedStyle2"/>
   </w:abstractNum>
-  <w:abstractNum w:abstractNumId="5">
-    <w:multiLevelType w:val="hybridMultilevel"/>
-    <w:styleLink w:val="Imported Style 3"/>
-    <w:lvl w:ilvl="0">
-      <w:start w:val="1"/>
-      <w:numFmt w:val="bullet"/>
-      <w:suff w:val="tab"/>
-      <w:lvlText w:val="●"/>
-      <w:lvlJc w:val="left"/>
-      <w:pPr>
-        <w:ind w:left="720" w:hanging="360"/>
-      </w:pPr>
-      <w:rPr>
-        <w:rFonts w:hAnsi="Arial Unicode MS"/>
-        <w:caps w:val="0"/>
-        <w:smallCaps w:val="0"/>
-        <w:strike w:val="0"/>
-        <w:dstrike w:val="0"/>
-        <w:outline w:val="0"/>
-        <w:emboss w:val="0"/>
-        <w:imprint w:val="0"/>
-        <w:spacing w:val="0"/>
-        <w:w w:val="100"/>
-        <w:kern w:val="0"/>
-        <w:position w:val="0"/>
-        <w:highlight w:val="none"/>
-        <w:vertAlign w:val="baseline"/>
-      </w:rPr>
-    </w:lvl>
-    <w:lvl w:ilvl="1">
-      <w:start w:val="1"/>
-      <w:numFmt w:val="bullet"/>
-      <w:suff w:val="tab"/>
-      <w:lvlText w:val="○"/>
-      <w:lvlJc w:val="left"/>
-      <w:pPr>
-        <w:ind w:left="1440" w:hanging="360"/>
-      </w:pPr>
-      <w:rPr>
-        <w:rFonts w:hAnsi="Arial Unicode MS"/>
-        <w:caps w:val="0"/>
-        <w:smallCaps w:val="0"/>
-        <w:strike w:val="0"/>
-        <w:dstrike w:val="0"/>
-        <w:outline w:val="0"/>
-        <w:emboss w:val="0"/>
-        <w:imprint w:val="0"/>
-        <w:spacing w:val="0"/>
-        <w:w w:val="100"/>
-        <w:kern w:val="0"/>
-        <w:position w:val="0"/>
-        <w:highlight w:val="none"/>
-        <w:vertAlign w:val="baseline"/>
-      </w:rPr>
-    </w:lvl>
-    <w:lvl w:ilvl="2">
-      <w:start w:val="1"/>
-      <w:numFmt w:val="bullet"/>
-      <w:suff w:val="tab"/>
-      <w:lvlText w:val="■"/>
-      <w:lvlJc w:val="left"/>
-      <w:pPr>
-        <w:ind w:left="2160" w:hanging="360"/>
-      </w:pPr>
-      <w:rPr>
-        <w:rFonts w:hAnsi="Arial Unicode MS"/>
-        <w:caps w:val="0"/>
-        <w:smallCaps w:val="0"/>
-        <w:strike w:val="0"/>
-        <w:dstrike w:val="0"/>
-        <w:outline w:val="0"/>
-        <w:emboss w:val="0"/>
-        <w:imprint w:val="0"/>
-        <w:spacing w:val="0"/>
-        <w:w w:val="100"/>
-        <w:kern w:val="0"/>
-        <w:position w:val="0"/>
-        <w:highlight w:val="none"/>
-        <w:vertAlign w:val="baseline"/>
-      </w:rPr>
-    </w:lvl>
-    <w:lvl w:ilvl="3">
-      <w:start w:val="1"/>
-      <w:numFmt w:val="bullet"/>
-      <w:suff w:val="tab"/>
-      <w:lvlText w:val="●"/>
-      <w:lvlJc w:val="left"/>
-      <w:pPr>
-        <w:ind w:left="2880" w:hanging="360"/>
-      </w:pPr>
-      <w:rPr>
-        <w:rFonts w:hAnsi="Arial Unicode MS"/>
-        <w:caps w:val="0"/>
-        <w:smallCaps w:val="0"/>
-        <w:strike w:val="0"/>
-        <w:dstrike w:val="0"/>
-        <w:outline w:val="0"/>
-        <w:emboss w:val="0"/>
-        <w:imprint w:val="0"/>
-        <w:spacing w:val="0"/>
-        <w:w w:val="100"/>
-        <w:kern w:val="0"/>
-        <w:position w:val="0"/>
-        <w:highlight w:val="none"/>
-        <w:vertAlign w:val="baseline"/>
-      </w:rPr>
-    </w:lvl>
-    <w:lvl w:ilvl="4">
-      <w:start w:val="1"/>
-      <w:numFmt w:val="bullet"/>
-      <w:suff w:val="tab"/>
-      <w:lvlText w:val="○"/>
-      <w:lvlJc w:val="left"/>
-      <w:pPr>
-        <w:ind w:left="3600" w:hanging="360"/>
-      </w:pPr>
-      <w:rPr>
-        <w:rFonts w:hAnsi="Arial Unicode MS"/>
-        <w:caps w:val="0"/>
-        <w:smallCaps w:val="0"/>
-        <w:strike w:val="0"/>
-        <w:dstrike w:val="0"/>
-        <w:outline w:val="0"/>
-        <w:emboss w:val="0"/>
-        <w:imprint w:val="0"/>
-        <w:spacing w:val="0"/>
-        <w:w w:val="100"/>
-        <w:kern w:val="0"/>
-        <w:position w:val="0"/>
-        <w:highlight w:val="none"/>
-        <w:vertAlign w:val="baseline"/>
-      </w:rPr>
-    </w:lvl>
-    <w:lvl w:ilvl="5">
-      <w:start w:val="1"/>
-      <w:numFmt w:val="bullet"/>
-      <w:suff w:val="tab"/>
-      <w:lvlText w:val="■"/>
-      <w:lvlJc w:val="left"/>
-      <w:pPr>
-        <w:ind w:left="4320" w:hanging="360"/>
-      </w:pPr>
-      <w:rPr>
-        <w:rFonts w:hAnsi="Arial Unicode MS"/>
-        <w:caps w:val="0"/>
-        <w:smallCaps w:val="0"/>
-        <w:strike w:val="0"/>
-        <w:dstrike w:val="0"/>
-        <w:outline w:val="0"/>
-        <w:emboss w:val="0"/>
-        <w:imprint w:val="0"/>
-        <w:spacing w:val="0"/>
-        <w:w w:val="100"/>
-        <w:kern w:val="0"/>
-        <w:position w:val="0"/>
-        <w:highlight w:val="none"/>
-        <w:vertAlign w:val="baseline"/>
-      </w:rPr>
-    </w:lvl>
-    <w:lvl w:ilvl="6">
-      <w:start w:val="1"/>
-      <w:numFmt w:val="bullet"/>
-      <w:suff w:val="tab"/>
-      <w:lvlText w:val="●"/>
-      <w:lvlJc w:val="left"/>
-      <w:pPr>
-        <w:ind w:left="5040" w:hanging="360"/>
-      </w:pPr>
-      <w:rPr>
-        <w:rFonts w:hAnsi="Arial Unicode MS"/>
-        <w:caps w:val="0"/>
-        <w:smallCaps w:val="0"/>
-        <w:strike w:val="0"/>
-        <w:dstrike w:val="0"/>
-        <w:outline w:val="0"/>
-        <w:emboss w:val="0"/>
-        <w:imprint w:val="0"/>
-        <w:spacing w:val="0"/>
-        <w:w w:val="100"/>
-        <w:kern w:val="0"/>
-        <w:position w:val="0"/>
-        <w:highlight w:val="none"/>
-        <w:vertAlign w:val="baseline"/>
-      </w:rPr>
-    </w:lvl>
-    <w:lvl w:ilvl="7">
-      <w:start w:val="1"/>
-      <w:numFmt w:val="bullet"/>
-      <w:suff w:val="tab"/>
-      <w:lvlText w:val="○"/>
-      <w:lvlJc w:val="left"/>
-      <w:pPr>
-        <w:ind w:left="5760" w:hanging="360"/>
-      </w:pPr>
-      <w:rPr>
-        <w:rFonts w:hAnsi="Arial Unicode MS"/>
-        <w:caps w:val="0"/>
-        <w:smallCaps w:val="0"/>
-        <w:strike w:val="0"/>
-        <w:dstrike w:val="0"/>
-        <w:outline w:val="0"/>
-        <w:emboss w:val="0"/>
-        <w:imprint w:val="0"/>
-        <w:spacing w:val="0"/>
-        <w:w w:val="100"/>
-        <w:kern w:val="0"/>
-        <w:position w:val="0"/>
-        <w:highlight w:val="none"/>
-        <w:vertAlign w:val="baseline"/>
-      </w:rPr>
-    </w:lvl>
-    <w:lvl w:ilvl="8">
-      <w:start w:val="1"/>
-      <w:numFmt w:val="bullet"/>
-      <w:suff w:val="tab"/>
-      <w:lvlText w:val="■"/>
-      <w:lvlJc w:val="left"/>
-      <w:pPr>
-        <w:ind w:left="6480" w:hanging="360"/>
-      </w:pPr>
-      <w:rPr>
-        <w:rFonts w:hAnsi="Arial Unicode MS"/>
-        <w:caps w:val="0"/>
-        <w:smallCaps w:val="0"/>
-        <w:strike w:val="0"/>
-        <w:dstrike w:val="0"/>
-        <w:outline w:val="0"/>
-        <w:emboss w:val="0"/>
-        <w:imprint w:val="0"/>
-        <w:spacing w:val="0"/>
-        <w:w w:val="100"/>
-        <w:kern w:val="0"/>
-        <w:position w:val="0"/>
-        <w:highlight w:val="none"/>
-        <w:vertAlign w:val="baseline"/>
-      </w:rPr>
-    </w:lvl>
-  </w:abstractNum>
-  <w:num w:numId="1">
+  <w:num w:numId="1" w16cid:durableId="1835102862">
+    <w:abstractNumId w:val="4"/>
+  </w:num>
+  <w:num w:numId="2" w16cid:durableId="439448119">
+    <w:abstractNumId w:val="0"/>
+  </w:num>
+  <w:num w:numId="3" w16cid:durableId="2100638535">
     <w:abstractNumId w:val="1"/>
   </w:num>
-  <w:num w:numId="2">
-    <w:abstractNumId w:val="0"/>
+  <w:num w:numId="4" w16cid:durableId="976181492">
+    <w:abstractNumId w:val="5"/>
   </w:num>
-  <w:num w:numId="3">
-    <w:abstractNumId w:val="3"/>
-  </w:num>
-  <w:num w:numId="4">
+  <w:num w:numId="5" w16cid:durableId="2053721734">
     <w:abstractNumId w:val="2"/>
   </w:num>
-  <w:num w:numId="5">
-    <w:abstractNumId w:val="5"/>
-  </w:num>
-  <w:num w:numId="6">
-    <w:abstractNumId w:val="4"/>
+  <w:num w:numId="6" w16cid:durableId="1079837032">
+    <w:abstractNumId w:val="3"/>
   </w:num>
 </w:numbering>
 </file>
 
 <file path=word/styles.xml><?xml version="1.0" encoding="utf-8"?>
-<w:styles xmlns:w="http://schemas.openxmlformats.org/wordprocessingml/2006/main" xmlns:mc="http://schemas.openxmlformats.org/markup-compatibility/2006" xmlns:w14="http://schemas.microsoft.com/office/word/2010/wordml" mc:Ignorable="w14">
+<w:styles xmlns:mc="http://schemas.openxmlformats.org/markup-compatibility/2006" xmlns:r="http://schemas.openxmlformats.org/officeDocument/2006/relationships" xmlns:w="http://schemas.openxmlformats.org/wordprocessingml/2006/main" xmlns:w14="http://schemas.microsoft.com/office/word/2010/wordml" xmlns:w15="http://schemas.microsoft.com/office/word/2012/wordml" xmlns:w16cex="http://schemas.microsoft.com/office/word/2018/wordml/cex" xmlns:w16cid="http://schemas.microsoft.com/office/word/2016/wordml/cid" xmlns:w16="http://schemas.microsoft.com/office/word/2018/wordml" xmlns:w16sdtdh="http://schemas.microsoft.com/office/word/2020/wordml/sdtdatahash" xmlns:w16se="http://schemas.microsoft.com/office/word/2015/wordml/symex" mc:Ignorable="w14 w15 w16se w16cid w16 w16cex w16sdtdh">
   <w:docDefaults>
     <w:rPrDefault>
       <w:rPr>
-        <w:rFonts w:ascii="Times New Roman" w:cs="Times New Roman" w:hAnsi="Times New Roman" w:eastAsia="Arial Unicode MS"/>
-        <w:b w:val="0"/>
-        <w:bCs w:val="0"/>
-        <w:i w:val="0"/>
-        <w:iCs w:val="0"/>
-        <w:caps w:val="0"/>
-        <w:smallCaps w:val="0"/>
-        <w:strike w:val="0"/>
-        <w:dstrike w:val="0"/>
-        <w:outline w:val="0"/>
-        <w:emboss w:val="0"/>
-        <w:imprint w:val="0"/>
-        <w:vanish w:val="0"/>
-        <w:color w:val="auto"/>
-        <w:spacing w:val="0"/>
-        <w:w w:val="100"/>
-        <w:kern w:val="0"/>
-        <w:position w:val="0"/>
-        <w:sz w:val="20"/>
-        <w:szCs w:val="20"/>
-        <w:u w:val="none" w:color="auto"/>
+        <w:rFonts w:ascii="Times New Roman" w:eastAsia="Arial Unicode MS" w:hAnsi="Times New Roman" w:cs="Times New Roman"/>
         <w:bdr w:val="nil"/>
-        <w:vertAlign w:val="baseline"/>
-        <w:lang/>
+        <w:lang w:val="en-US" w:eastAsia="ko-KR" w:bidi="ar-SA"/>
       </w:rPr>
     </w:rPrDefault>
     <w:pPrDefault>
       <w:pPr>
-        <w:keepNext w:val="0"/>
-        <w:keepLines w:val="0"/>
-        <w:pageBreakBefore w:val="0"/>
-        <w:framePr w:anchorLock="0" w:w="0" w:h="0" w:vSpace="0" w:hSpace="0" w:xAlign="left" w:y="0" w:hRule="exact" w:vAnchor="margin"/>
-        <w:widowControl w:val="1"/>
-        <w:numPr>
-          <w:ilvl w:val="0"/>
-          <w:numId w:val="0"/>
-        </w:numPr>
-        <w:suppressLineNumbers w:val="0"/>
         <w:pBdr>
           <w:top w:val="nil"/>
           <w:left w:val="nil"/>
@@ -2406,28 +2145,422 @@
           <w:between w:val="nil"/>
           <w:bar w:val="nil"/>
         </w:pBdr>
-        <w:shd w:val="clear" w:color="auto" w:fill="auto"/>
-        <w:suppressAutoHyphens w:val="0"/>
-        <w:spacing w:before="0" w:beforeAutospacing="0" w:after="0" w:afterAutospacing="0" w:line="240" w:lineRule="auto"/>
-        <w:ind w:left="0" w:right="0" w:firstLine="0"/>
-        <w:jc w:val="left"/>
-        <w:outlineLvl w:val="9"/>
       </w:pPr>
     </w:pPrDefault>
   </w:docDefaults>
+  <w:latentStyles w:defLockedState="0" w:defUIPriority="99" w:defSemiHidden="0" w:defUnhideWhenUsed="0" w:defQFormat="0" w:count="376">
+    <w:lsdException w:name="Normal" w:uiPriority="0" w:qFormat="1"/>
+    <w:lsdException w:name="heading 1" w:uiPriority="9" w:qFormat="1"/>
+    <w:lsdException w:name="heading 2" w:semiHidden="1" w:uiPriority="9" w:unhideWhenUsed="1" w:qFormat="1"/>
+    <w:lsdException w:name="heading 3" w:semiHidden="1" w:uiPriority="9" w:unhideWhenUsed="1" w:qFormat="1"/>
+    <w:lsdException w:name="heading 4" w:semiHidden="1" w:uiPriority="9" w:unhideWhenUsed="1" w:qFormat="1"/>
+    <w:lsdException w:name="heading 5" w:semiHidden="1" w:uiPriority="9" w:unhideWhenUsed="1" w:qFormat="1"/>
+    <w:lsdException w:name="heading 6" w:semiHidden="1" w:uiPriority="9" w:unhideWhenUsed="1" w:qFormat="1"/>
+    <w:lsdException w:name="heading 7" w:semiHidden="1" w:uiPriority="9" w:unhideWhenUsed="1" w:qFormat="1"/>
+    <w:lsdException w:name="heading 8" w:semiHidden="1" w:uiPriority="9" w:unhideWhenUsed="1" w:qFormat="1"/>
+    <w:lsdException w:name="heading 9" w:semiHidden="1" w:uiPriority="9" w:unhideWhenUsed="1" w:qFormat="1"/>
+    <w:lsdException w:name="index 1" w:semiHidden="1" w:unhideWhenUsed="1"/>
+    <w:lsdException w:name="index 2" w:semiHidden="1" w:unhideWhenUsed="1"/>
+    <w:lsdException w:name="index 3" w:semiHidden="1" w:unhideWhenUsed="1"/>
+    <w:lsdException w:name="index 4" w:semiHidden="1" w:unhideWhenUsed="1"/>
+    <w:lsdException w:name="index 5" w:semiHidden="1" w:unhideWhenUsed="1"/>
+    <w:lsdException w:name="index 6" w:semiHidden="1" w:unhideWhenUsed="1"/>
+    <w:lsdException w:name="index 7" w:semiHidden="1" w:unhideWhenUsed="1"/>
+    <w:lsdException w:name="index 8" w:semiHidden="1" w:unhideWhenUsed="1"/>
+    <w:lsdException w:name="index 9" w:semiHidden="1" w:unhideWhenUsed="1"/>
+    <w:lsdException w:name="toc 1" w:semiHidden="1" w:uiPriority="39" w:unhideWhenUsed="1"/>
+    <w:lsdException w:name="toc 2" w:semiHidden="1" w:uiPriority="39" w:unhideWhenUsed="1"/>
+    <w:lsdException w:name="toc 3" w:semiHidden="1" w:uiPriority="39" w:unhideWhenUsed="1"/>
+    <w:lsdException w:name="toc 4" w:semiHidden="1" w:uiPriority="39" w:unhideWhenUsed="1"/>
+    <w:lsdException w:name="toc 5" w:semiHidden="1" w:uiPriority="39" w:unhideWhenUsed="1"/>
+    <w:lsdException w:name="toc 6" w:semiHidden="1" w:uiPriority="39" w:unhideWhenUsed="1"/>
+    <w:lsdException w:name="toc 7" w:semiHidden="1" w:uiPriority="39" w:unhideWhenUsed="1"/>
+    <w:lsdException w:name="toc 8" w:semiHidden="1" w:uiPriority="39" w:unhideWhenUsed="1"/>
+    <w:lsdException w:name="toc 9" w:semiHidden="1" w:uiPriority="39" w:unhideWhenUsed="1"/>
+    <w:lsdException w:name="Normal Indent" w:semiHidden="1" w:unhideWhenUsed="1"/>
+    <w:lsdException w:name="footnote text" w:semiHidden="1" w:unhideWhenUsed="1"/>
+    <w:lsdException w:name="annotation text" w:semiHidden="1" w:unhideWhenUsed="1"/>
+    <w:lsdException w:name="header" w:semiHidden="1" w:unhideWhenUsed="1"/>
+    <w:lsdException w:name="footer" w:semiHidden="1" w:unhideWhenUsed="1"/>
+    <w:lsdException w:name="index heading" w:semiHidden="1" w:unhideWhenUsed="1"/>
+    <w:lsdException w:name="caption" w:semiHidden="1" w:uiPriority="35" w:unhideWhenUsed="1" w:qFormat="1"/>
+    <w:lsdException w:name="table of figures" w:semiHidden="1" w:unhideWhenUsed="1"/>
+    <w:lsdException w:name="envelope address" w:semiHidden="1" w:unhideWhenUsed="1"/>
+    <w:lsdException w:name="envelope return" w:semiHidden="1" w:unhideWhenUsed="1"/>
+    <w:lsdException w:name="footnote reference" w:semiHidden="1" w:unhideWhenUsed="1"/>
+    <w:lsdException w:name="annotation reference" w:semiHidden="1" w:unhideWhenUsed="1"/>
+    <w:lsdException w:name="line number" w:semiHidden="1" w:unhideWhenUsed="1"/>
+    <w:lsdException w:name="page number" w:semiHidden="1" w:unhideWhenUsed="1"/>
+    <w:lsdException w:name="endnote reference" w:semiHidden="1" w:unhideWhenUsed="1"/>
+    <w:lsdException w:name="endnote text" w:semiHidden="1" w:unhideWhenUsed="1"/>
+    <w:lsdException w:name="table of authorities" w:semiHidden="1" w:unhideWhenUsed="1"/>
+    <w:lsdException w:name="macro" w:semiHidden="1" w:unhideWhenUsed="1"/>
+    <w:lsdException w:name="toa heading" w:semiHidden="1" w:unhideWhenUsed="1"/>
+    <w:lsdException w:name="List" w:semiHidden="1" w:unhideWhenUsed="1"/>
+    <w:lsdException w:name="List Bullet" w:semiHidden="1" w:unhideWhenUsed="1"/>
+    <w:lsdException w:name="List Number" w:semiHidden="1" w:unhideWhenUsed="1"/>
+    <w:lsdException w:name="List 2" w:semiHidden="1" w:unhideWhenUsed="1"/>
+    <w:lsdException w:name="List 3" w:semiHidden="1" w:unhideWhenUsed="1"/>
+    <w:lsdException w:name="List 4" w:semiHidden="1" w:unhideWhenUsed="1"/>
+    <w:lsdException w:name="List 5" w:semiHidden="1" w:unhideWhenUsed="1"/>
+    <w:lsdException w:name="List Bullet 2" w:semiHidden="1" w:unhideWhenUsed="1"/>
+    <w:lsdException w:name="List Bullet 3" w:semiHidden="1" w:unhideWhenUsed="1"/>
+    <w:lsdException w:name="List Bullet 4" w:semiHidden="1" w:unhideWhenUsed="1"/>
+    <w:lsdException w:name="List Bullet 5" w:semiHidden="1" w:unhideWhenUsed="1"/>
+    <w:lsdException w:name="List Number 2" w:semiHidden="1" w:unhideWhenUsed="1"/>
+    <w:lsdException w:name="List Number 3" w:semiHidden="1" w:unhideWhenUsed="1"/>
+    <w:lsdException w:name="List Number 4" w:semiHidden="1" w:unhideWhenUsed="1"/>
+    <w:lsdException w:name="List Number 5" w:semiHidden="1" w:unhideWhenUsed="1"/>
+    <w:lsdException w:name="Title" w:uiPriority="10" w:qFormat="1"/>
+    <w:lsdException w:name="Closing" w:semiHidden="1" w:unhideWhenUsed="1"/>
+    <w:lsdException w:name="Signature" w:semiHidden="1" w:unhideWhenUsed="1"/>
+    <w:lsdException w:name="Default Paragraph Font" w:semiHidden="1" w:uiPriority="1" w:unhideWhenUsed="1"/>
+    <w:lsdException w:name="Body Text" w:semiHidden="1" w:unhideWhenUsed="1"/>
+    <w:lsdException w:name="Body Text Indent" w:semiHidden="1" w:unhideWhenUsed="1"/>
+    <w:lsdException w:name="List Continue" w:semiHidden="1" w:unhideWhenUsed="1"/>
+    <w:lsdException w:name="List Continue 2" w:semiHidden="1" w:unhideWhenUsed="1"/>
+    <w:lsdException w:name="List Continue 3" w:semiHidden="1" w:unhideWhenUsed="1"/>
+    <w:lsdException w:name="List Continue 4" w:semiHidden="1" w:unhideWhenUsed="1"/>
+    <w:lsdException w:name="List Continue 5" w:semiHidden="1" w:unhideWhenUsed="1"/>
+    <w:lsdException w:name="Message Header" w:semiHidden="1" w:unhideWhenUsed="1"/>
+    <w:lsdException w:name="Subtitle" w:uiPriority="11" w:qFormat="1"/>
+    <w:lsdException w:name="Salutation" w:semiHidden="1" w:unhideWhenUsed="1"/>
+    <w:lsdException w:name="Date" w:semiHidden="1" w:unhideWhenUsed="1"/>
+    <w:lsdException w:name="Body Text First Indent" w:semiHidden="1" w:unhideWhenUsed="1"/>
+    <w:lsdException w:name="Body Text First Indent 2" w:semiHidden="1" w:unhideWhenUsed="1"/>
+    <w:lsdException w:name="Note Heading" w:semiHidden="1" w:unhideWhenUsed="1"/>
+    <w:lsdException w:name="Body Text 2" w:semiHidden="1" w:unhideWhenUsed="1"/>
+    <w:lsdException w:name="Body Text 3" w:semiHidden="1" w:unhideWhenUsed="1"/>
+    <w:lsdException w:name="Body Text Indent 2" w:semiHidden="1" w:unhideWhenUsed="1"/>
+    <w:lsdException w:name="Body Text Indent 3" w:semiHidden="1" w:unhideWhenUsed="1"/>
+    <w:lsdException w:name="Block Text" w:semiHidden="1" w:unhideWhenUsed="1"/>
+    <w:lsdException w:name="Hyperlink" w:semiHidden="1" w:unhideWhenUsed="1"/>
+    <w:lsdException w:name="FollowedHyperlink" w:semiHidden="1" w:unhideWhenUsed="1"/>
+    <w:lsdException w:name="Strong" w:uiPriority="22" w:qFormat="1"/>
+    <w:lsdException w:name="Emphasis" w:uiPriority="20" w:qFormat="1"/>
+    <w:lsdException w:name="Document Map" w:semiHidden="1" w:unhideWhenUsed="1"/>
+    <w:lsdException w:name="Plain Text" w:semiHidden="1" w:unhideWhenUsed="1"/>
+    <w:lsdException w:name="E-mail Signature" w:semiHidden="1" w:unhideWhenUsed="1"/>
+    <w:lsdException w:name="HTML Top of Form" w:semiHidden="1" w:unhideWhenUsed="1"/>
+    <w:lsdException w:name="HTML Bottom of Form" w:semiHidden="1" w:unhideWhenUsed="1"/>
+    <w:lsdException w:name="Normal (Web)" w:semiHidden="1" w:unhideWhenUsed="1"/>
+    <w:lsdException w:name="HTML Acronym" w:semiHidden="1" w:unhideWhenUsed="1"/>
+    <w:lsdException w:name="HTML Address" w:semiHidden="1" w:unhideWhenUsed="1"/>
+    <w:lsdException w:name="HTML Cite" w:semiHidden="1" w:unhideWhenUsed="1"/>
+    <w:lsdException w:name="HTML Code" w:semiHidden="1" w:unhideWhenUsed="1"/>
+    <w:lsdException w:name="HTML Definition" w:semiHidden="1" w:unhideWhenUsed="1"/>
+    <w:lsdException w:name="HTML Keyboard" w:semiHidden="1" w:unhideWhenUsed="1"/>
+    <w:lsdException w:name="HTML Preformatted" w:semiHidden="1" w:unhideWhenUsed="1"/>
+    <w:lsdException w:name="HTML Sample" w:semiHidden="1" w:unhideWhenUsed="1"/>
+    <w:lsdException w:name="HTML Typewriter" w:semiHidden="1" w:unhideWhenUsed="1"/>
+    <w:lsdException w:name="HTML Variable" w:semiHidden="1" w:unhideWhenUsed="1"/>
+    <w:lsdException w:name="Normal Table" w:semiHidden="1" w:unhideWhenUsed="1"/>
+    <w:lsdException w:name="annotation subject" w:semiHidden="1" w:unhideWhenUsed="1"/>
+    <w:lsdException w:name="No List" w:semiHidden="1" w:unhideWhenUsed="1"/>
+    <w:lsdException w:name="Outline List 1" w:semiHidden="1" w:unhideWhenUsed="1"/>
+    <w:lsdException w:name="Outline List 2" w:semiHidden="1" w:unhideWhenUsed="1"/>
+    <w:lsdException w:name="Outline List 3" w:semiHidden="1" w:unhideWhenUsed="1"/>
+    <w:lsdException w:name="Table Simple 1" w:semiHidden="1" w:unhideWhenUsed="1"/>
+    <w:lsdException w:name="Table Simple 2" w:semiHidden="1" w:unhideWhenUsed="1"/>
+    <w:lsdException w:name="Table Simple 3" w:semiHidden="1" w:unhideWhenUsed="1"/>
+    <w:lsdException w:name="Table Classic 1" w:semiHidden="1" w:unhideWhenUsed="1"/>
+    <w:lsdException w:name="Table Classic 2" w:semiHidden="1" w:unhideWhenUsed="1"/>
+    <w:lsdException w:name="Table Classic 3" w:semiHidden="1" w:unhideWhenUsed="1"/>
+    <w:lsdException w:name="Table Classic 4" w:semiHidden="1" w:unhideWhenUsed="1"/>
+    <w:lsdException w:name="Table Colorful 1" w:semiHidden="1" w:unhideWhenUsed="1"/>
+    <w:lsdException w:name="Table Colorful 2" w:semiHidden="1" w:unhideWhenUsed="1"/>
+    <w:lsdException w:name="Table Colorful 3" w:semiHidden="1" w:unhideWhenUsed="1"/>
+    <w:lsdException w:name="Table Columns 1" w:semiHidden="1" w:unhideWhenUsed="1"/>
+    <w:lsdException w:name="Table Columns 2" w:semiHidden="1" w:unhideWhenUsed="1"/>
+    <w:lsdException w:name="Table Columns 3" w:semiHidden="1" w:unhideWhenUsed="1"/>
+    <w:lsdException w:name="Table Columns 4" w:semiHidden="1" w:unhideWhenUsed="1"/>
+    <w:lsdException w:name="Table Columns 5" w:semiHidden="1" w:unhideWhenUsed="1"/>
+    <w:lsdException w:name="Table Grid 1" w:semiHidden="1" w:unhideWhenUsed="1"/>
+    <w:lsdException w:name="Table Grid 2" w:semiHidden="1" w:unhideWhenUsed="1"/>
+    <w:lsdException w:name="Table Grid 3" w:semiHidden="1" w:unhideWhenUsed="1"/>
+    <w:lsdException w:name="Table Grid 4" w:semiHidden="1" w:unhideWhenUsed="1"/>
+    <w:lsdException w:name="Table Grid 5" w:semiHidden="1" w:unhideWhenUsed="1"/>
+    <w:lsdException w:name="Table Grid 6" w:semiHidden="1" w:unhideWhenUsed="1"/>
+    <w:lsdException w:name="Table Grid 7" w:semiHidden="1" w:unhideWhenUsed="1"/>
+    <w:lsdException w:name="Table Grid 8" w:semiHidden="1" w:unhideWhenUsed="1"/>
+    <w:lsdException w:name="Table List 1" w:semiHidden="1" w:unhideWhenUsed="1"/>
+    <w:lsdException w:name="Table List 2" w:semiHidden="1" w:unhideWhenUsed="1"/>
+    <w:lsdException w:name="Table List 3" w:semiHidden="1" w:unhideWhenUsed="1"/>
+    <w:lsdException w:name="Table List 4" w:semiHidden="1" w:unhideWhenUsed="1"/>
+    <w:lsdException w:name="Table List 5" w:semiHidden="1" w:unhideWhenUsed="1"/>
+    <w:lsdException w:name="Table List 6" w:semiHidden="1" w:unhideWhenUsed="1"/>
+    <w:lsdException w:name="Table List 7" w:semiHidden="1" w:unhideWhenUsed="1"/>
+    <w:lsdException w:name="Table List 8" w:semiHidden="1" w:unhideWhenUsed="1"/>
+    <w:lsdException w:name="Table 3D effects 1" w:semiHidden="1" w:unhideWhenUsed="1"/>
+    <w:lsdException w:name="Table 3D effects 2" w:semiHidden="1" w:unhideWhenUsed="1"/>
+    <w:lsdException w:name="Table 3D effects 3" w:semiHidden="1" w:unhideWhenUsed="1"/>
+    <w:lsdException w:name="Table Contemporary" w:semiHidden="1" w:unhideWhenUsed="1"/>
+    <w:lsdException w:name="Table Elegant" w:semiHidden="1" w:unhideWhenUsed="1"/>
+    <w:lsdException w:name="Table Professional" w:semiHidden="1" w:unhideWhenUsed="1"/>
+    <w:lsdException w:name="Table Subtle 1" w:semiHidden="1" w:unhideWhenUsed="1"/>
+    <w:lsdException w:name="Table Subtle 2" w:semiHidden="1" w:unhideWhenUsed="1"/>
+    <w:lsdException w:name="Table Web 1" w:semiHidden="1" w:unhideWhenUsed="1"/>
+    <w:lsdException w:name="Table Web 2" w:semiHidden="1" w:unhideWhenUsed="1"/>
+    <w:lsdException w:name="Table Web 3" w:semiHidden="1" w:unhideWhenUsed="1"/>
+    <w:lsdException w:name="Balloon Text" w:semiHidden="1" w:unhideWhenUsed="1"/>
+    <w:lsdException w:name="Table Grid" w:uiPriority="39"/>
+    <w:lsdException w:name="Table Theme" w:semiHidden="1" w:unhideWhenUsed="1"/>
+    <w:lsdException w:name="Placeholder Text" w:semiHidden="1"/>
+    <w:lsdException w:name="No Spacing" w:uiPriority="1" w:qFormat="1"/>
+    <w:lsdException w:name="Light Shading" w:uiPriority="60"/>
+    <w:lsdException w:name="Light List" w:uiPriority="61"/>
+    <w:lsdException w:name="Light Grid" w:uiPriority="62"/>
+    <w:lsdException w:name="Medium Shading 1" w:uiPriority="63"/>
+    <w:lsdException w:name="Medium Shading 2" w:uiPriority="64"/>
+    <w:lsdException w:name="Medium List 1" w:uiPriority="65"/>
+    <w:lsdException w:name="Medium List 2" w:uiPriority="66"/>
+    <w:lsdException w:name="Medium Grid 1" w:uiPriority="67"/>
+    <w:lsdException w:name="Medium Grid 2" w:uiPriority="68"/>
+    <w:lsdException w:name="Medium Grid 3" w:uiPriority="69"/>
+    <w:lsdException w:name="Dark List" w:uiPriority="70"/>
+    <w:lsdException w:name="Colorful Shading" w:uiPriority="71"/>
+    <w:lsdException w:name="Colorful List" w:uiPriority="72"/>
+    <w:lsdException w:name="Colorful Grid" w:uiPriority="73"/>
+    <w:lsdException w:name="Light Shading Accent 1" w:uiPriority="60"/>
+    <w:lsdException w:name="Light List Accent 1" w:uiPriority="61"/>
+    <w:lsdException w:name="Light Grid Accent 1" w:uiPriority="62"/>
+    <w:lsdException w:name="Medium Shading 1 Accent 1" w:uiPriority="63"/>
+    <w:lsdException w:name="Medium Shading 2 Accent 1" w:uiPriority="64"/>
+    <w:lsdException w:name="Medium List 1 Accent 1" w:uiPriority="65"/>
+    <w:lsdException w:name="Revision" w:semiHidden="1"/>
+    <w:lsdException w:name="List Paragraph" w:uiPriority="34" w:qFormat="1"/>
+    <w:lsdException w:name="Quote" w:uiPriority="29" w:qFormat="1"/>
+    <w:lsdException w:name="Intense Quote" w:uiPriority="30" w:qFormat="1"/>
+    <w:lsdException w:name="Medium List 2 Accent 1" w:uiPriority="66"/>
+    <w:lsdException w:name="Medium Grid 1 Accent 1" w:uiPriority="67"/>
+    <w:lsdException w:name="Medium Grid 2 Accent 1" w:uiPriority="68"/>
+    <w:lsdException w:name="Medium Grid 3 Accent 1" w:uiPriority="69"/>
+    <w:lsdException w:name="Dark List Accent 1" w:uiPriority="70"/>
+    <w:lsdException w:name="Colorful Shading Accent 1" w:uiPriority="71"/>
+    <w:lsdException w:name="Colorful List Accent 1" w:uiPriority="72"/>
+    <w:lsdException w:name="Colorful Grid Accent 1" w:uiPriority="73"/>
+    <w:lsdException w:name="Light Shading Accent 2" w:uiPriority="60"/>
+    <w:lsdException w:name="Light List Accent 2" w:uiPriority="61"/>
+    <w:lsdException w:name="Light Grid Accent 2" w:uiPriority="62"/>
+    <w:lsdException w:name="Medium Shading 1 Accent 2" w:uiPriority="63"/>
+    <w:lsdException w:name="Medium Shading 2 Accent 2" w:uiPriority="64"/>
+    <w:lsdException w:name="Medium List 1 Accent 2" w:uiPriority="65"/>
+    <w:lsdException w:name="Medium List 2 Accent 2" w:uiPriority="66"/>
+    <w:lsdException w:name="Medium Grid 1 Accent 2" w:uiPriority="67"/>
+    <w:lsdException w:name="Medium Grid 2 Accent 2" w:uiPriority="68"/>
+    <w:lsdException w:name="Medium Grid 3 Accent 2" w:uiPriority="69"/>
+    <w:lsdException w:name="Dark List Accent 2" w:uiPriority="70"/>
+    <w:lsdException w:name="Colorful Shading Accent 2" w:uiPriority="71"/>
+    <w:lsdException w:name="Colorful List Accent 2" w:uiPriority="72"/>
+    <w:lsdException w:name="Colorful Grid Accent 2" w:uiPriority="73"/>
+    <w:lsdException w:name="Light Shading Accent 3" w:uiPriority="60"/>
+    <w:lsdException w:name="Light List Accent 3" w:uiPriority="61"/>
+    <w:lsdException w:name="Light Grid Accent 3" w:uiPriority="62"/>
+    <w:lsdException w:name="Medium Shading 1 Accent 3" w:uiPriority="63"/>
+    <w:lsdException w:name="Medium Shading 2 Accent 3" w:uiPriority="64"/>
+    <w:lsdException w:name="Medium List 1 Accent 3" w:uiPriority="65"/>
+    <w:lsdException w:name="Medium List 2 Accent 3" w:uiPriority="66"/>
+    <w:lsdException w:name="Medium Grid 1 Accent 3" w:uiPriority="67"/>
+    <w:lsdException w:name="Medium Grid 2 Accent 3" w:uiPriority="68"/>
+    <w:lsdException w:name="Medium Grid 3 Accent 3" w:uiPriority="69"/>
+    <w:lsdException w:name="Dark List Accent 3" w:uiPriority="70"/>
+    <w:lsdException w:name="Colorful Shading Accent 3" w:uiPriority="71"/>
+    <w:lsdException w:name="Colorful List Accent 3" w:uiPriority="72"/>
+    <w:lsdException w:name="Colorful Grid Accent 3" w:uiPriority="73"/>
+    <w:lsdException w:name="Light Shading Accent 4" w:uiPriority="60"/>
+    <w:lsdException w:name="Light List Accent 4" w:uiPriority="61"/>
+    <w:lsdException w:name="Light Grid Accent 4" w:uiPriority="62"/>
+    <w:lsdException w:name="Medium Shading 1 Accent 4" w:uiPriority="63"/>
+    <w:lsdException w:name="Medium Shading 2 Accent 4" w:uiPriority="64"/>
+    <w:lsdException w:name="Medium List 1 Accent 4" w:uiPriority="65"/>
+    <w:lsdException w:name="Medium List 2 Accent 4" w:uiPriority="66"/>
+    <w:lsdException w:name="Medium Grid 1 Accent 4" w:uiPriority="67"/>
+    <w:lsdException w:name="Medium Grid 2 Accent 4" w:uiPriority="68"/>
+    <w:lsdException w:name="Medium Grid 3 Accent 4" w:uiPriority="69"/>
+    <w:lsdException w:name="Dark List Accent 4" w:uiPriority="70"/>
+    <w:lsdException w:name="Colorful Shading Accent 4" w:uiPriority="71"/>
+    <w:lsdException w:name="Colorful List Accent 4" w:uiPriority="72"/>
+    <w:lsdException w:name="Colorful Grid Accent 4" w:uiPriority="73"/>
+    <w:lsdException w:name="Light Shading Accent 5" w:uiPriority="60"/>
+    <w:lsdException w:name="Light List Accent 5" w:uiPriority="61"/>
+    <w:lsdException w:name="Light Grid Accent 5" w:uiPriority="62"/>
+    <w:lsdException w:name="Medium Shading 1 Accent 5" w:uiPriority="63"/>
+    <w:lsdException w:name="Medium Shading 2 Accent 5" w:uiPriority="64"/>
+    <w:lsdException w:name="Medium List 1 Accent 5" w:uiPriority="65"/>
+    <w:lsdException w:name="Medium List 2 Accent 5" w:uiPriority="66"/>
+    <w:lsdException w:name="Medium Grid 1 Accent 5" w:uiPriority="67"/>
+    <w:lsdException w:name="Medium Grid 2 Accent 5" w:uiPriority="68"/>
+    <w:lsdException w:name="Medium Grid 3 Accent 5" w:uiPriority="69"/>
+    <w:lsdException w:name="Dark List Accent 5" w:uiPriority="70"/>
+    <w:lsdException w:name="Colorful Shading Accent 5" w:uiPriority="71"/>
+    <w:lsdException w:name="Colorful List Accent 5" w:uiPriority="72"/>
+    <w:lsdException w:name="Colorful Grid Accent 5" w:uiPriority="73"/>
+    <w:lsdException w:name="Light Shading Accent 6" w:uiPriority="60"/>
+    <w:lsdException w:name="Light List Accent 6" w:uiPriority="61"/>
+    <w:lsdException w:name="Light Grid Accent 6" w:uiPriority="62"/>
+    <w:lsdException w:name="Medium Shading 1 Accent 6" w:uiPriority="63"/>
+    <w:lsdException w:name="Medium Shading 2 Accent 6" w:uiPriority="64"/>
+    <w:lsdException w:name="Medium List 1 Accent 6" w:uiPriority="65"/>
+    <w:lsdException w:name="Medium List 2 Accent 6" w:uiPriority="66"/>
+    <w:lsdException w:name="Medium Grid 1 Accent 6" w:uiPriority="67"/>
+    <w:lsdException w:name="Medium Grid 2 Accent 6" w:uiPriority="68"/>
+    <w:lsdException w:name="Medium Grid 3 Accent 6" w:uiPriority="69"/>
+    <w:lsdException w:name="Dark List Accent 6" w:uiPriority="70"/>
+    <w:lsdException w:name="Colorful Shading Accent 6" w:uiPriority="71"/>
+    <w:lsdException w:name="Colorful List Accent 6" w:uiPriority="72"/>
+    <w:lsdException w:name="Colorful Grid Accent 6" w:uiPriority="73"/>
+    <w:lsdException w:name="Subtle Emphasis" w:uiPriority="19" w:qFormat="1"/>
+    <w:lsdException w:name="Intense Emphasis" w:uiPriority="21" w:qFormat="1"/>
+    <w:lsdException w:name="Subtle Reference" w:uiPriority="31" w:qFormat="1"/>
+    <w:lsdException w:name="Intense Reference" w:uiPriority="32" w:qFormat="1"/>
+    <w:lsdException w:name="Book Title" w:uiPriority="33" w:qFormat="1"/>
+    <w:lsdException w:name="Bibliography" w:semiHidden="1" w:uiPriority="37" w:unhideWhenUsed="1"/>
+    <w:lsdException w:name="TOC Heading" w:semiHidden="1" w:uiPriority="39" w:unhideWhenUsed="1" w:qFormat="1"/>
+    <w:lsdException w:name="Plain Table 1" w:uiPriority="41"/>
+    <w:lsdException w:name="Plain Table 2" w:uiPriority="42"/>
+    <w:lsdException w:name="Plain Table 3" w:uiPriority="43"/>
+    <w:lsdException w:name="Plain Table 4" w:uiPriority="44"/>
+    <w:lsdException w:name="Plain Table 5" w:uiPriority="45"/>
+    <w:lsdException w:name="Grid Table Light" w:uiPriority="40"/>
+    <w:lsdException w:name="Grid Table 1 Light" w:uiPriority="46"/>
+    <w:lsdException w:name="Grid Table 2" w:uiPriority="47"/>
+    <w:lsdException w:name="Grid Table 3" w:uiPriority="48"/>
+    <w:lsdException w:name="Grid Table 4" w:uiPriority="49"/>
+    <w:lsdException w:name="Grid Table 5 Dark" w:uiPriority="50"/>
+    <w:lsdException w:name="Grid Table 6 Colorful" w:uiPriority="51"/>
+    <w:lsdException w:name="Grid Table 7 Colorful" w:uiPriority="52"/>
+    <w:lsdException w:name="Grid Table 1 Light Accent 1" w:uiPriority="46"/>
+    <w:lsdException w:name="Grid Table 2 Accent 1" w:uiPriority="47"/>
+    <w:lsdException w:name="Grid Table 3 Accent 1" w:uiPriority="48"/>
+    <w:lsdException w:name="Grid Table 4 Accent 1" w:uiPriority="49"/>
+    <w:lsdException w:name="Grid Table 5 Dark Accent 1" w:uiPriority="50"/>
+    <w:lsdException w:name="Grid Table 6 Colorful Accent 1" w:uiPriority="51"/>
+    <w:lsdException w:name="Grid Table 7 Colorful Accent 1" w:uiPriority="52"/>
+    <w:lsdException w:name="Grid Table 1 Light Accent 2" w:uiPriority="46"/>
+    <w:lsdException w:name="Grid Table 2 Accent 2" w:uiPriority="47"/>
+    <w:lsdException w:name="Grid Table 3 Accent 2" w:uiPriority="48"/>
+    <w:lsdException w:name="Grid Table 4 Accent 2" w:uiPriority="49"/>
+    <w:lsdException w:name="Grid Table 5 Dark Accent 2" w:uiPriority="50"/>
+    <w:lsdException w:name="Grid Table 6 Colorful Accent 2" w:uiPriority="51"/>
+    <w:lsdException w:name="Grid Table 7 Colorful Accent 2" w:uiPriority="52"/>
+    <w:lsdException w:name="Grid Table 1 Light Accent 3" w:uiPriority="46"/>
+    <w:lsdException w:name="Grid Table 2 Accent 3" w:uiPriority="47"/>
+    <w:lsdException w:name="Grid Table 3 Accent 3" w:uiPriority="48"/>
+    <w:lsdException w:name="Grid Table 4 Accent 3" w:uiPriority="49"/>
+    <w:lsdException w:name="Grid Table 5 Dark Accent 3" w:uiPriority="50"/>
+    <w:lsdException w:name="Grid Table 6 Colorful Accent 3" w:uiPriority="51"/>
+    <w:lsdException w:name="Grid Table 7 Colorful Accent 3" w:uiPriority="52"/>
+    <w:lsdException w:name="Grid Table 1 Light Accent 4" w:uiPriority="46"/>
+    <w:lsdException w:name="Grid Table 2 Accent 4" w:uiPriority="47"/>
+    <w:lsdException w:name="Grid Table 3 Accent 4" w:uiPriority="48"/>
+    <w:lsdException w:name="Grid Table 4 Accent 4" w:uiPriority="49"/>
+    <w:lsdException w:name="Grid Table 5 Dark Accent 4" w:uiPriority="50"/>
+    <w:lsdException w:name="Grid Table 6 Colorful Accent 4" w:uiPriority="51"/>
+    <w:lsdException w:name="Grid Table 7 Colorful Accent 4" w:uiPriority="52"/>
+    <w:lsdException w:name="Grid Table 1 Light Accent 5" w:uiPriority="46"/>
+    <w:lsdException w:name="Grid Table 2 Accent 5" w:uiPriority="47"/>
+    <w:lsdException w:name="Grid Table 3 Accent 5" w:uiPriority="48"/>
+    <w:lsdException w:name="Grid Table 4 Accent 5" w:uiPriority="49"/>
+    <w:lsdException w:name="Grid Table 5 Dark Accent 5" w:uiPriority="50"/>
+    <w:lsdException w:name="Grid Table 6 Colorful Accent 5" w:uiPriority="51"/>
+    <w:lsdException w:name="Grid Table 7 Colorful Accent 5" w:uiPriority="52"/>
+    <w:lsdException w:name="Grid Table 1 Light Accent 6" w:uiPriority="46"/>
+    <w:lsdException w:name="Grid Table 2 Accent 6" w:uiPriority="47"/>
+    <w:lsdException w:name="Grid Table 3 Accent 6" w:uiPriority="48"/>
+    <w:lsdException w:name="Grid Table 4 Accent 6" w:uiPriority="49"/>
+    <w:lsdException w:name="Grid Table 5 Dark Accent 6" w:uiPriority="50"/>
+    <w:lsdException w:name="Grid Table 6 Colorful Accent 6" w:uiPriority="51"/>
+    <w:lsdException w:name="Grid Table 7 Colorful Accent 6" w:uiPriority="52"/>
+    <w:lsdException w:name="List Table 1 Light" w:uiPriority="46"/>
+    <w:lsdException w:name="List Table 2" w:uiPriority="47"/>
+    <w:lsdException w:name="List Table 3" w:uiPriority="48"/>
+    <w:lsdException w:name="List Table 4" w:uiPriority="49"/>
+    <w:lsdException w:name="List Table 5 Dark" w:uiPriority="50"/>
+    <w:lsdException w:name="List Table 6 Colorful" w:uiPriority="51"/>
+    <w:lsdException w:name="List Table 7 Colorful" w:uiPriority="52"/>
+    <w:lsdException w:name="List Table 1 Light Accent 1" w:uiPriority="46"/>
+    <w:lsdException w:name="List Table 2 Accent 1" w:uiPriority="47"/>
+    <w:lsdException w:name="List Table 3 Accent 1" w:uiPriority="48"/>
+    <w:lsdException w:name="List Table 4 Accent 1" w:uiPriority="49"/>
+    <w:lsdException w:name="List Table 5 Dark Accent 1" w:uiPriority="50"/>
+    <w:lsdException w:name="List Table 6 Colorful Accent 1" w:uiPriority="51"/>
+    <w:lsdException w:name="List Table 7 Colorful Accent 1" w:uiPriority="52"/>
+    <w:lsdException w:name="List Table 1 Light Accent 2" w:uiPriority="46"/>
+    <w:lsdException w:name="List Table 2 Accent 2" w:uiPriority="47"/>
+    <w:lsdException w:name="List Table 3 Accent 2" w:uiPriority="48"/>
+    <w:lsdException w:name="List Table 4 Accent 2" w:uiPriority="49"/>
+    <w:lsdException w:name="List Table 5 Dark Accent 2" w:uiPriority="50"/>
+    <w:lsdException w:name="List Table 6 Colorful Accent 2" w:uiPriority="51"/>
+    <w:lsdException w:name="List Table 7 Colorful Accent 2" w:uiPriority="52"/>
+    <w:lsdException w:name="List Table 1 Light Accent 3" w:uiPriority="46"/>
+    <w:lsdException w:name="List Table 2 Accent 3" w:uiPriority="47"/>
+    <w:lsdException w:name="List Table 3 Accent 3" w:uiPriority="48"/>
+    <w:lsdException w:name="List Table 4 Accent 3" w:uiPriority="49"/>
+    <w:lsdException w:name="List Table 5 Dark Accent 3" w:uiPriority="50"/>
+    <w:lsdException w:name="List Table 6 Colorful Accent 3" w:uiPriority="51"/>
+    <w:lsdException w:name="List Table 7 Colorful Accent 3" w:uiPriority="52"/>
+    <w:lsdException w:name="List Table 1 Light Accent 4" w:uiPriority="46"/>
+    <w:lsdException w:name="List Table 2 Accent 4" w:uiPriority="47"/>
+    <w:lsdException w:name="List Table 3 Accent 4" w:uiPriority="48"/>
+    <w:lsdException w:name="List Table 4 Accent 4" w:uiPriority="49"/>
+    <w:lsdException w:name="List Table 5 Dark Accent 4" w:uiPriority="50"/>
+    <w:lsdException w:name="List Table 6 Colorful Accent 4" w:uiPriority="51"/>
+    <w:lsdException w:name="List Table 7 Colorful Accent 4" w:uiPriority="52"/>
+    <w:lsdException w:name="List Table 1 Light Accent 5" w:uiPriority="46"/>
+    <w:lsdException w:name="List Table 2 Accent 5" w:uiPriority="47"/>
+    <w:lsdException w:name="List Table 3 Accent 5" w:uiPriority="48"/>
+    <w:lsdException w:name="List Table 4 Accent 5" w:uiPriority="49"/>
+    <w:lsdException w:name="List Table 5 Dark Accent 5" w:uiPriority="50"/>
+    <w:lsdException w:name="List Table 6 Colorful Accent 5" w:uiPriority="51"/>
+    <w:lsdException w:name="List Table 7 Colorful Accent 5" w:uiPriority="52"/>
+    <w:lsdException w:name="List Table 1 Light Accent 6" w:uiPriority="46"/>
+    <w:lsdException w:name="List Table 2 Accent 6" w:uiPriority="47"/>
+    <w:lsdException w:name="List Table 3 Accent 6" w:uiPriority="48"/>
+    <w:lsdException w:name="List Table 4 Accent 6" w:uiPriority="49"/>
+    <w:lsdException w:name="List Table 5 Dark Accent 6" w:uiPriority="50"/>
+    <w:lsdException w:name="List Table 6 Colorful Accent 6" w:uiPriority="51"/>
+    <w:lsdException w:name="List Table 7 Colorful Accent 6" w:uiPriority="52"/>
+    <w:lsdException w:name="Mention" w:semiHidden="1" w:unhideWhenUsed="1"/>
+    <w:lsdException w:name="Smart Hyperlink" w:semiHidden="1" w:unhideWhenUsed="1"/>
+    <w:lsdException w:name="Hashtag" w:semiHidden="1" w:unhideWhenUsed="1"/>
+    <w:lsdException w:name="Unresolved Mention" w:semiHidden="1" w:unhideWhenUsed="1"/>
+    <w:lsdException w:name="Smart Link" w:semiHidden="1" w:unhideWhenUsed="1"/>
+  </w:latentStyles>
   <w:style w:type="paragraph" w:default="1" w:styleId="Normal">
     <w:name w:val="Normal"/>
-    <w:next w:val="Normal"/>
-    <w:pPr/>
+    <w:qFormat/>
     <w:rPr>
       <w:sz w:val="24"/>
       <w:szCs w:val="24"/>
-      <w:lang w:val="en-US" w:eastAsia="en-US" w:bidi="ar-SA"/>
+      <w:lang w:eastAsia="en-US"/>
     </w:rPr>
   </w:style>
-  <w:style w:type="character" w:default="1" w:styleId="Default Paragraph Font">
+  <w:style w:type="character" w:default="1" w:styleId="DefaultParagraphFont">
     <w:name w:val="Default Paragraph Font"/>
-    <w:next w:val="Default Paragraph Font"/>
+    <w:uiPriority w:val="1"/>
+    <w:semiHidden/>
+    <w:unhideWhenUsed/>
+  </w:style>
+  <w:style w:type="table" w:default="1" w:styleId="TableNormal">
+    <w:name w:val="Normal Table"/>
+    <w:uiPriority w:val="99"/>
+    <w:semiHidden/>
+    <w:unhideWhenUsed/>
+    <w:tblPr>
+      <w:tblInd w:w="0" w:type="dxa"/>
+      <w:tblCellMar>
+        <w:top w:w="0" w:type="dxa"/>
+        <w:left w:w="108" w:type="dxa"/>
+        <w:bottom w:w="0" w:type="dxa"/>
+        <w:right w:w="108" w:type="dxa"/>
+      </w:tblCellMar>
+    </w:tblPr>
+  </w:style>
+  <w:style w:type="numbering" w:default="1" w:styleId="NoList">
+    <w:name w:val="No List"/>
+    <w:uiPriority w:val="99"/>
+    <w:semiHidden/>
+    <w:unhideWhenUsed/>
   </w:style>
   <w:style w:type="character" w:styleId="Hyperlink">
     <w:name w:val="Hyperlink"/>
@@ -2435,80 +2568,25 @@
       <w:u w:val="single"/>
     </w:rPr>
   </w:style>
-  <w:style w:type="table" w:default="1" w:styleId="Table Normal">
-    <w:name w:val="Table Normal"/>
-    <w:next w:val="Table Normal"/>
-    <w:pPr/>
-    <w:tblPr>
-      <w:tblInd w:w="0" w:type="dxa"/>
-    </w:tblPr>
-    <w:trPr/>
-    <w:tcPr/>
-    <w:tblStylePr w:type="firstRow"/>
-    <w:tblStylePr w:type="lastRow"/>
-    <w:tblStylePr w:type="firstCol"/>
-    <w:tblStylePr w:type="lastCol"/>
-    <w:tblStylePr w:type="band1Vert"/>
-    <w:tblStylePr w:type="band2Vert"/>
-    <w:tblStylePr w:type="band1Horz"/>
-    <w:tblStylePr w:type="band2Horz"/>
-    <w:tblStylePr w:type="neCell"/>
-    <w:tblStylePr w:type="nwCell"/>
-    <w:tblStylePr w:type="seCell"/>
-    <w:tblStylePr w:type="swCell"/>
-  </w:style>
-  <w:style w:type="numbering" w:default="1" w:styleId="No List">
-    <w:name w:val="No List"/>
-    <w:next w:val="No List"/>
-    <w:pPr/>
-  </w:style>
-  <w:style w:type="paragraph" w:styleId="Body">
+  <w:style w:type="paragraph" w:customStyle="1" w:styleId="Body">
     <w:name w:val="Body"/>
-    <w:next w:val="Body"/>
     <w:pPr>
-      <w:keepNext w:val="0"/>
-      <w:keepLines w:val="0"/>
-      <w:pageBreakBefore w:val="0"/>
-      <w:widowControl w:val="1"/>
-      <w:shd w:val="clear" w:color="auto" w:fill="auto"/>
-      <w:suppressAutoHyphens w:val="0"/>
-      <w:bidi w:val="0"/>
-      <w:spacing w:before="0" w:after="0" w:line="276" w:lineRule="auto"/>
-      <w:ind w:left="0" w:right="0" w:firstLine="0"/>
-      <w:jc w:val="left"/>
-      <w:outlineLvl w:val="9"/>
+      <w:spacing w:line="276" w:lineRule="auto"/>
     </w:pPr>
     <w:rPr>
-      <w:rFonts w:ascii="Arial" w:cs="Arial Unicode MS" w:hAnsi="Arial" w:eastAsia="Arial Unicode MS"/>
-      <w:b w:val="0"/>
-      <w:bCs w:val="0"/>
-      <w:i w:val="0"/>
-      <w:iCs w:val="0"/>
-      <w:caps w:val="0"/>
-      <w:smallCaps w:val="0"/>
-      <w:strike w:val="0"/>
-      <w:dstrike w:val="0"/>
-      <w:outline w:val="0"/>
+      <w:rFonts w:ascii="Arial" w:hAnsi="Arial" w:cs="Arial Unicode MS"/>
       <w:color w:val="000000"/>
-      <w:spacing w:val="0"/>
-      <w:kern w:val="0"/>
-      <w:position w:val="0"/>
       <w:sz w:val="22"/>
       <w:szCs w:val="22"/>
-      <w:u w:val="none" w:color="000000"/>
-      <w:shd w:val="nil" w:color="auto" w:fill="auto"/>
-      <w:vertAlign w:val="baseline"/>
-      <w14:textOutline>
+      <w:u w:color="000000"/>
+      <w14:textOutline w14:w="0" w14:cap="flat" w14:cmpd="sng" w14:algn="ctr">
         <w14:noFill/>
+        <w14:prstDash w14:val="solid"/>
+        <w14:bevel/>
       </w14:textOutline>
-      <w14:textFill>
-        <w14:solidFill>
-          <w14:srgbClr w14:val="000000"/>
-        </w14:solidFill>
-      </w14:textFill>
     </w:rPr>
   </w:style>
-  <w:style w:type="numbering" w:styleId="Imported Style 1">
+  <w:style w:type="numbering" w:customStyle="1" w:styleId="ImportedStyle1">
     <w:name w:val="Imported Style 1"/>
     <w:pPr>
       <w:numPr>
@@ -2516,7 +2594,7 @@
       </w:numPr>
     </w:pPr>
   </w:style>
-  <w:style w:type="numbering" w:styleId="Imported Style 2">
+  <w:style w:type="numbering" w:customStyle="1" w:styleId="ImportedStyle2">
     <w:name w:val="Imported Style 2"/>
     <w:pPr>
       <w:numPr>
@@ -2524,7 +2602,7 @@
       </w:numPr>
     </w:pPr>
   </w:style>
-  <w:style w:type="numbering" w:styleId="Imported Style 3">
+  <w:style w:type="numbering" w:customStyle="1" w:styleId="ImportedStyle3">
     <w:name w:val="Imported Style 3"/>
     <w:pPr>
       <w:numPr>
@@ -2536,7 +2614,7 @@
 </file>
 
 <file path=word/theme/theme1.xml><?xml version="1.0" encoding="utf-8"?>
-<a:theme xmlns:a="http://schemas.openxmlformats.org/drawingml/2006/main" xmlns:r="http://schemas.openxmlformats.org/officeDocument/2006/relationships" name="Office Theme">
+<a:theme xmlns:a="http://schemas.openxmlformats.org/drawingml/2006/main" name="Office Theme">
   <a:themeElements>
     <a:clrScheme name="Office Theme">
       <a:dk1>
@@ -2662,7 +2740,7 @@
       <a:effectStyleLst>
         <a:effectStyle>
           <a:effectLst>
-            <a:outerShdw sx="100000" sy="100000" kx="0" ky="0" algn="b" rotWithShape="0" blurRad="38100" dist="23000" dir="5400000">
+            <a:outerShdw blurRad="38100" dist="23000" dir="5400000" rotWithShape="0">
               <a:srgbClr val="000000">
                 <a:alpha val="35000"/>
               </a:srgbClr>
@@ -2671,7 +2749,7 @@
         </a:effectStyle>
         <a:effectStyle>
           <a:effectLst>
-            <a:outerShdw sx="100000" sy="100000" kx="0" ky="0" algn="b" rotWithShape="0" blurRad="38100" dist="23000" dir="5400000">
+            <a:outerShdw blurRad="38100" dist="23000" dir="5400000" rotWithShape="0">
               <a:srgbClr val="000000">
                 <a:alpha val="35000"/>
               </a:srgbClr>
@@ -2680,7 +2758,7 @@
         </a:effectStyle>
         <a:effectStyle>
           <a:effectLst>
-            <a:outerShdw sx="100000" sy="100000" kx="0" ky="0" algn="b" rotWithShape="0" blurRad="38100" dist="20000" dir="5400000">
+            <a:outerShdw blurRad="38100" dist="20000" dir="5400000" rotWithShape="0">
               <a:srgbClr val="000000">
                 <a:alpha val="38000"/>
               </a:srgbClr>
@@ -2754,7 +2832,7 @@
           <a:round/>
         </a:ln>
         <a:effectLst>
-          <a:outerShdw sx="100000" sy="100000" kx="0" ky="0" algn="b" rotWithShape="0" blurRad="38100" dist="23000" dir="5400000">
+          <a:outerShdw blurRad="38100" dist="23000" dir="5400000" rotWithShape="0">
             <a:srgbClr val="000000">
               <a:alpha val="35000"/>
             </a:srgbClr>
@@ -2762,7 +2840,7 @@
         </a:effectLst>
         <a:sp3d/>
       </a:spPr>
-      <a:bodyPr rot="0" spcFirstLastPara="1" vertOverflow="overflow" horzOverflow="overflow" vert="horz" wrap="square" lIns="45719" tIns="45719" rIns="45719" bIns="45719" numCol="1" spcCol="38100" rtlCol="0" anchor="ctr" upright="0">
+      <a:bodyPr rot="0" spcFirstLastPara="1" vertOverflow="overflow" horzOverflow="overflow" vert="horz" wrap="square" lIns="45719" tIns="45719" rIns="45719" bIns="45719" numCol="1" spcCol="38100" rtlCol="0" anchor="ctr">
         <a:spAutoFit/>
       </a:bodyPr>
       <a:lstStyle>
@@ -2781,7 +2859,7 @@
           <a:buFontTx/>
           <a:buNone/>
           <a:tabLst/>
-          <a:defRPr b="0" baseline="0" cap="none" i="0" spc="0" strike="noStrike" sz="1800" u="none" kumimoji="0" normalizeH="0">
+          <a:defRPr kumimoji="0" sz="1800" b="0" i="0" u="none" strike="noStrike" cap="none" spc="0" normalizeH="0" baseline="0">
             <a:ln>
               <a:noFill/>
             </a:ln>
@@ -2811,7 +2889,7 @@
           <a:buFontTx/>
           <a:buNone/>
           <a:tabLst/>
-          <a:defRPr b="0" baseline="0" cap="none" i="0" spc="0" strike="noStrike" sz="1800" u="none" kumimoji="0" normalizeH="0">
+          <a:defRPr kumimoji="0" sz="1800" b="0" i="0" u="none" strike="noStrike" cap="none" spc="0" normalizeH="0" baseline="0">
             <a:ln>
               <a:noFill/>
             </a:ln>
@@ -2837,7 +2915,7 @@
           <a:buFontTx/>
           <a:buNone/>
           <a:tabLst/>
-          <a:defRPr b="0" baseline="0" cap="none" i="0" spc="0" strike="noStrike" sz="1800" u="none" kumimoji="0" normalizeH="0">
+          <a:defRPr kumimoji="0" sz="1800" b="0" i="0" u="none" strike="noStrike" cap="none" spc="0" normalizeH="0" baseline="0">
             <a:ln>
               <a:noFill/>
             </a:ln>
@@ -2863,7 +2941,7 @@
           <a:buFontTx/>
           <a:buNone/>
           <a:tabLst/>
-          <a:defRPr b="0" baseline="0" cap="none" i="0" spc="0" strike="noStrike" sz="1800" u="none" kumimoji="0" normalizeH="0">
+          <a:defRPr kumimoji="0" sz="1800" b="0" i="0" u="none" strike="noStrike" cap="none" spc="0" normalizeH="0" baseline="0">
             <a:ln>
               <a:noFill/>
             </a:ln>
@@ -2889,7 +2967,7 @@
           <a:buFontTx/>
           <a:buNone/>
           <a:tabLst/>
-          <a:defRPr b="0" baseline="0" cap="none" i="0" spc="0" strike="noStrike" sz="1800" u="none" kumimoji="0" normalizeH="0">
+          <a:defRPr kumimoji="0" sz="1800" b="0" i="0" u="none" strike="noStrike" cap="none" spc="0" normalizeH="0" baseline="0">
             <a:ln>
               <a:noFill/>
             </a:ln>
@@ -2915,7 +2993,7 @@
           <a:buFontTx/>
           <a:buNone/>
           <a:tabLst/>
-          <a:defRPr b="0" baseline="0" cap="none" i="0" spc="0" strike="noStrike" sz="1800" u="none" kumimoji="0" normalizeH="0">
+          <a:defRPr kumimoji="0" sz="1800" b="0" i="0" u="none" strike="noStrike" cap="none" spc="0" normalizeH="0" baseline="0">
             <a:ln>
               <a:noFill/>
             </a:ln>
@@ -2941,7 +3019,7 @@
           <a:buFontTx/>
           <a:buNone/>
           <a:tabLst/>
-          <a:defRPr b="0" baseline="0" cap="none" i="0" spc="0" strike="noStrike" sz="1800" u="none" kumimoji="0" normalizeH="0">
+          <a:defRPr kumimoji="0" sz="1800" b="0" i="0" u="none" strike="noStrike" cap="none" spc="0" normalizeH="0" baseline="0">
             <a:ln>
               <a:noFill/>
             </a:ln>
@@ -2967,7 +3045,7 @@
           <a:buFontTx/>
           <a:buNone/>
           <a:tabLst/>
-          <a:defRPr b="0" baseline="0" cap="none" i="0" spc="0" strike="noStrike" sz="1800" u="none" kumimoji="0" normalizeH="0">
+          <a:defRPr kumimoji="0" sz="1800" b="0" i="0" u="none" strike="noStrike" cap="none" spc="0" normalizeH="0" baseline="0">
             <a:ln>
               <a:noFill/>
             </a:ln>
@@ -2993,7 +3071,7 @@
           <a:buFontTx/>
           <a:buNone/>
           <a:tabLst/>
-          <a:defRPr b="0" baseline="0" cap="none" i="0" spc="0" strike="noStrike" sz="1800" u="none" kumimoji="0" normalizeH="0">
+          <a:defRPr kumimoji="0" sz="1800" b="0" i="0" u="none" strike="noStrike" cap="none" spc="0" normalizeH="0" baseline="0">
             <a:ln>
               <a:noFill/>
             </a:ln>
@@ -3019,7 +3097,7 @@
           <a:buFontTx/>
           <a:buNone/>
           <a:tabLst/>
-          <a:defRPr b="0" baseline="0" cap="none" i="0" spc="0" strike="noStrike" sz="1800" u="none" kumimoji="0" normalizeH="0">
+          <a:defRPr kumimoji="0" sz="1800" b="0" i="0" u="none" strike="noStrike" cap="none" spc="0" normalizeH="0" baseline="0">
             <a:ln>
               <a:noFill/>
             </a:ln>
@@ -3032,9 +3110,15 @@
         </a:lvl9pPr>
       </a:lstStyle>
       <a:style>
-        <a:lnRef idx="0"/>
-        <a:fillRef idx="0"/>
-        <a:effectRef idx="0"/>
+        <a:lnRef idx="0">
+          <a:scrgbClr r="0" g="0" b="0"/>
+        </a:lnRef>
+        <a:fillRef idx="0">
+          <a:scrgbClr r="0" g="0" b="0"/>
+        </a:fillRef>
+        <a:effectRef idx="0">
+          <a:scrgbClr r="0" g="0" b="0"/>
+        </a:effectRef>
         <a:fontRef idx="none"/>
       </a:style>
     </a:spDef>
@@ -3049,7 +3133,7 @@
           <a:round/>
         </a:ln>
         <a:effectLst>
-          <a:outerShdw sx="100000" sy="100000" kx="0" ky="0" algn="b" rotWithShape="0" blurRad="38100" dist="20000" dir="5400000">
+          <a:outerShdw blurRad="38100" dist="20000" dir="5400000" rotWithShape="0">
             <a:srgbClr val="000000">
               <a:alpha val="38000"/>
             </a:srgbClr>
@@ -3057,7 +3141,7 @@
         </a:effectLst>
         <a:sp3d/>
       </a:spPr>
-      <a:bodyPr rot="0" spcFirstLastPara="1" vertOverflow="overflow" horzOverflow="overflow" vert="horz" wrap="square" lIns="91439" tIns="45719" rIns="91439" bIns="45719" numCol="1" spcCol="38100" rtlCol="0" anchor="t" upright="0">
+      <a:bodyPr rot="0" spcFirstLastPara="1" vertOverflow="overflow" horzOverflow="overflow" vert="horz" wrap="square" lIns="91439" tIns="45719" rIns="91439" bIns="45719" numCol="1" spcCol="38100" rtlCol="0" anchor="t">
         <a:noAutofit/>
       </a:bodyPr>
       <a:lstStyle>
@@ -3076,7 +3160,7 @@
           <a:buFontTx/>
           <a:buNone/>
           <a:tabLst/>
-          <a:defRPr b="0" baseline="0" cap="none" i="0" spc="0" strike="noStrike" sz="1800" u="none" kumimoji="0" normalizeH="0">
+          <a:defRPr kumimoji="0" sz="1800" b="0" i="0" u="none" strike="noStrike" cap="none" spc="0" normalizeH="0" baseline="0">
             <a:ln>
               <a:noFill/>
             </a:ln>
@@ -3102,7 +3186,7 @@
           <a:buFontTx/>
           <a:buNone/>
           <a:tabLst/>
-          <a:defRPr b="0" baseline="0" cap="none" i="0" spc="0" strike="noStrike" sz="1800" u="none" kumimoji="0" normalizeH="0">
+          <a:defRPr kumimoji="0" sz="1800" b="0" i="0" u="none" strike="noStrike" cap="none" spc="0" normalizeH="0" baseline="0">
             <a:ln>
               <a:noFill/>
             </a:ln>
@@ -3128,7 +3212,7 @@
           <a:buFontTx/>
           <a:buNone/>
           <a:tabLst/>
-          <a:defRPr b="0" baseline="0" cap="none" i="0" spc="0" strike="noStrike" sz="1800" u="none" kumimoji="0" normalizeH="0">
+          <a:defRPr kumimoji="0" sz="1800" b="0" i="0" u="none" strike="noStrike" cap="none" spc="0" normalizeH="0" baseline="0">
             <a:ln>
               <a:noFill/>
             </a:ln>
@@ -3154,7 +3238,7 @@
           <a:buFontTx/>
           <a:buNone/>
           <a:tabLst/>
-          <a:defRPr b="0" baseline="0" cap="none" i="0" spc="0" strike="noStrike" sz="1800" u="none" kumimoji="0" normalizeH="0">
+          <a:defRPr kumimoji="0" sz="1800" b="0" i="0" u="none" strike="noStrike" cap="none" spc="0" normalizeH="0" baseline="0">
             <a:ln>
               <a:noFill/>
             </a:ln>
@@ -3180,7 +3264,7 @@
           <a:buFontTx/>
           <a:buNone/>
           <a:tabLst/>
-          <a:defRPr b="0" baseline="0" cap="none" i="0" spc="0" strike="noStrike" sz="1800" u="none" kumimoji="0" normalizeH="0">
+          <a:defRPr kumimoji="0" sz="1800" b="0" i="0" u="none" strike="noStrike" cap="none" spc="0" normalizeH="0" baseline="0">
             <a:ln>
               <a:noFill/>
             </a:ln>
@@ -3206,7 +3290,7 @@
           <a:buFontTx/>
           <a:buNone/>
           <a:tabLst/>
-          <a:defRPr b="0" baseline="0" cap="none" i="0" spc="0" strike="noStrike" sz="1800" u="none" kumimoji="0" normalizeH="0">
+          <a:defRPr kumimoji="0" sz="1800" b="0" i="0" u="none" strike="noStrike" cap="none" spc="0" normalizeH="0" baseline="0">
             <a:ln>
               <a:noFill/>
             </a:ln>
@@ -3232,7 +3316,7 @@
           <a:buFontTx/>
           <a:buNone/>
           <a:tabLst/>
-          <a:defRPr b="0" baseline="0" cap="none" i="0" spc="0" strike="noStrike" sz="1800" u="none" kumimoji="0" normalizeH="0">
+          <a:defRPr kumimoji="0" sz="1800" b="0" i="0" u="none" strike="noStrike" cap="none" spc="0" normalizeH="0" baseline="0">
             <a:ln>
               <a:noFill/>
             </a:ln>
@@ -3258,7 +3342,7 @@
           <a:buFontTx/>
           <a:buNone/>
           <a:tabLst/>
-          <a:defRPr b="0" baseline="0" cap="none" i="0" spc="0" strike="noStrike" sz="1800" u="none" kumimoji="0" normalizeH="0">
+          <a:defRPr kumimoji="0" sz="1800" b="0" i="0" u="none" strike="noStrike" cap="none" spc="0" normalizeH="0" baseline="0">
             <a:ln>
               <a:noFill/>
             </a:ln>
@@ -3284,7 +3368,7 @@
           <a:buFontTx/>
           <a:buNone/>
           <a:tabLst/>
-          <a:defRPr b="0" baseline="0" cap="none" i="0" spc="0" strike="noStrike" sz="1800" u="none" kumimoji="0" normalizeH="0">
+          <a:defRPr kumimoji="0" sz="1800" b="0" i="0" u="none" strike="noStrike" cap="none" spc="0" normalizeH="0" baseline="0">
             <a:ln>
               <a:noFill/>
             </a:ln>
@@ -3310,7 +3394,7 @@
           <a:buFontTx/>
           <a:buNone/>
           <a:tabLst/>
-          <a:defRPr b="0" baseline="0" cap="none" i="0" spc="0" strike="noStrike" sz="1800" u="none" kumimoji="0" normalizeH="0">
+          <a:defRPr kumimoji="0" sz="1800" b="0" i="0" u="none" strike="noStrike" cap="none" spc="0" normalizeH="0" baseline="0">
             <a:ln>
               <a:noFill/>
             </a:ln>
@@ -3323,9 +3407,15 @@
         </a:lvl9pPr>
       </a:lstStyle>
       <a:style>
-        <a:lnRef idx="0"/>
-        <a:fillRef idx="0"/>
-        <a:effectRef idx="0"/>
+        <a:lnRef idx="0">
+          <a:scrgbClr r="0" g="0" b="0"/>
+        </a:lnRef>
+        <a:fillRef idx="0">
+          <a:scrgbClr r="0" g="0" b="0"/>
+        </a:fillRef>
+        <a:effectRef idx="0">
+          <a:scrgbClr r="0" g="0" b="0"/>
+        </a:effectRef>
         <a:fontRef idx="none"/>
       </a:style>
     </a:lnDef>
@@ -3339,7 +3429,7 @@
         <a:effectLst/>
         <a:sp3d/>
       </a:spPr>
-      <a:bodyPr rot="0" spcFirstLastPara="1" vertOverflow="overflow" horzOverflow="overflow" vert="horz" wrap="square" lIns="45719" tIns="45719" rIns="45719" bIns="45719" numCol="1" spcCol="38100" rtlCol="0" anchor="t" upright="0">
+      <a:bodyPr rot="0" spcFirstLastPara="1" vertOverflow="overflow" horzOverflow="overflow" vert="horz" wrap="square" lIns="45719" tIns="45719" rIns="45719" bIns="45719" numCol="1" spcCol="38100" rtlCol="0" anchor="t">
         <a:spAutoFit/>
       </a:bodyPr>
       <a:lstStyle>
@@ -3358,7 +3448,7 @@
           <a:buFontTx/>
           <a:buNone/>
           <a:tabLst/>
-          <a:defRPr b="0" baseline="0" cap="none" i="0" spc="0" strike="noStrike" sz="1800" u="none" kumimoji="0" normalizeH="0">
+          <a:defRPr kumimoji="0" sz="1800" b="0" i="0" u="none" strike="noStrike" cap="none" spc="0" normalizeH="0" baseline="0">
             <a:ln>
               <a:noFill/>
             </a:ln>
@@ -3388,7 +3478,7 @@
           <a:buFontTx/>
           <a:buNone/>
           <a:tabLst/>
-          <a:defRPr b="0" baseline="0" cap="none" i="0" spc="0" strike="noStrike" sz="1800" u="none" kumimoji="0" normalizeH="0">
+          <a:defRPr kumimoji="0" sz="1800" b="0" i="0" u="none" strike="noStrike" cap="none" spc="0" normalizeH="0" baseline="0">
             <a:ln>
               <a:noFill/>
             </a:ln>
@@ -3414,7 +3504,7 @@
           <a:buFontTx/>
           <a:buNone/>
           <a:tabLst/>
-          <a:defRPr b="0" baseline="0" cap="none" i="0" spc="0" strike="noStrike" sz="1800" u="none" kumimoji="0" normalizeH="0">
+          <a:defRPr kumimoji="0" sz="1800" b="0" i="0" u="none" strike="noStrike" cap="none" spc="0" normalizeH="0" baseline="0">
             <a:ln>
               <a:noFill/>
             </a:ln>
@@ -3440,7 +3530,7 @@
           <a:buFontTx/>
           <a:buNone/>
           <a:tabLst/>
-          <a:defRPr b="0" baseline="0" cap="none" i="0" spc="0" strike="noStrike" sz="1800" u="none" kumimoji="0" normalizeH="0">
+          <a:defRPr kumimoji="0" sz="1800" b="0" i="0" u="none" strike="noStrike" cap="none" spc="0" normalizeH="0" baseline="0">
             <a:ln>
               <a:noFill/>
             </a:ln>
@@ -3466,7 +3556,7 @@
           <a:buFontTx/>
           <a:buNone/>
           <a:tabLst/>
-          <a:defRPr b="0" baseline="0" cap="none" i="0" spc="0" strike="noStrike" sz="1800" u="none" kumimoji="0" normalizeH="0">
+          <a:defRPr kumimoji="0" sz="1800" b="0" i="0" u="none" strike="noStrike" cap="none" spc="0" normalizeH="0" baseline="0">
             <a:ln>
               <a:noFill/>
             </a:ln>
@@ -3492,7 +3582,7 @@
           <a:buFontTx/>
           <a:buNone/>
           <a:tabLst/>
-          <a:defRPr b="0" baseline="0" cap="none" i="0" spc="0" strike="noStrike" sz="1800" u="none" kumimoji="0" normalizeH="0">
+          <a:defRPr kumimoji="0" sz="1800" b="0" i="0" u="none" strike="noStrike" cap="none" spc="0" normalizeH="0" baseline="0">
             <a:ln>
               <a:noFill/>
             </a:ln>
@@ -3518,7 +3608,7 @@
           <a:buFontTx/>
           <a:buNone/>
           <a:tabLst/>
-          <a:defRPr b="0" baseline="0" cap="none" i="0" spc="0" strike="noStrike" sz="1800" u="none" kumimoji="0" normalizeH="0">
+          <a:defRPr kumimoji="0" sz="1800" b="0" i="0" u="none" strike="noStrike" cap="none" spc="0" normalizeH="0" baseline="0">
             <a:ln>
               <a:noFill/>
             </a:ln>
@@ -3544,7 +3634,7 @@
           <a:buFontTx/>
           <a:buNone/>
           <a:tabLst/>
-          <a:defRPr b="0" baseline="0" cap="none" i="0" spc="0" strike="noStrike" sz="1800" u="none" kumimoji="0" normalizeH="0">
+          <a:defRPr kumimoji="0" sz="1800" b="0" i="0" u="none" strike="noStrike" cap="none" spc="0" normalizeH="0" baseline="0">
             <a:ln>
               <a:noFill/>
             </a:ln>
@@ -3570,7 +3660,7 @@
           <a:buFontTx/>
           <a:buNone/>
           <a:tabLst/>
-          <a:defRPr b="0" baseline="0" cap="none" i="0" spc="0" strike="noStrike" sz="1800" u="none" kumimoji="0" normalizeH="0">
+          <a:defRPr kumimoji="0" sz="1800" b="0" i="0" u="none" strike="noStrike" cap="none" spc="0" normalizeH="0" baseline="0">
             <a:ln>
               <a:noFill/>
             </a:ln>
@@ -3596,7 +3686,7 @@
           <a:buFontTx/>
           <a:buNone/>
           <a:tabLst/>
-          <a:defRPr b="0" baseline="0" cap="none" i="0" spc="0" strike="noStrike" sz="1800" u="none" kumimoji="0" normalizeH="0">
+          <a:defRPr kumimoji="0" sz="1800" b="0" i="0" u="none" strike="noStrike" cap="none" spc="0" normalizeH="0" baseline="0">
             <a:ln>
               <a:noFill/>
             </a:ln>
@@ -3609,12 +3699,19 @@
         </a:lvl9pPr>
       </a:lstStyle>
       <a:style>
-        <a:lnRef idx="0"/>
-        <a:fillRef idx="0"/>
-        <a:effectRef idx="0"/>
+        <a:lnRef idx="0">
+          <a:scrgbClr r="0" g="0" b="0"/>
+        </a:lnRef>
+        <a:fillRef idx="0">
+          <a:scrgbClr r="0" g="0" b="0"/>
+        </a:fillRef>
+        <a:effectRef idx="0">
+          <a:scrgbClr r="0" g="0" b="0"/>
+        </a:effectRef>
         <a:fontRef idx="none"/>
       </a:style>
     </a:txDef>
   </a:objectDefaults>
+  <a:extraClrSchemeLst/>
 </a:theme>
 </file>
</xml_diff>